<commit_message>
Added a part of the required documentation.
</commit_message>
<xml_diff>
--- a/Assignment_Analysis_and_Design_Document.docx
+++ b/Assignment_Analysis_and_Design_Document.docx
@@ -1,6 +1,6 @@
 
 <file path=word/document.xml><?xml version="1.0" encoding="utf-8"?>
-<w:document xmlns:ve="http://schemas.openxmlformats.org/markup-compatibility/2006" xmlns:o="urn:schemas-microsoft-com:office:office" xmlns:r="http://schemas.openxmlformats.org/officeDocument/2006/relationships" xmlns:m="http://schemas.openxmlformats.org/officeDocument/2006/math" xmlns:v="urn:schemas-microsoft-com:vml" xmlns:wp="http://schemas.openxmlformats.org/drawingml/2006/wordprocessingDrawing" xmlns:w10="urn:schemas-microsoft-com:office:word" xmlns:w="http://schemas.openxmlformats.org/wordprocessingml/2006/main" xmlns:wne="http://schemas.microsoft.com/office/word/2006/wordml">
+<w:document xmlns:wpc="http://schemas.microsoft.com/office/word/2010/wordprocessingCanvas" xmlns:cx="http://schemas.microsoft.com/office/drawing/2014/chartex" xmlns:cx1="http://schemas.microsoft.com/office/drawing/2015/9/8/chartex" xmlns:cx2="http://schemas.microsoft.com/office/drawing/2015/10/21/chartex" xmlns:cx3="http://schemas.microsoft.com/office/drawing/2016/5/9/chartex" xmlns:cx4="http://schemas.microsoft.com/office/drawing/2016/5/10/chartex" xmlns:cx5="http://schemas.microsoft.com/office/drawing/2016/5/11/chartex" xmlns:cx6="http://schemas.microsoft.com/office/drawing/2016/5/12/chartex" xmlns:cx7="http://schemas.microsoft.com/office/drawing/2016/5/13/chartex" xmlns:cx8="http://schemas.microsoft.com/office/drawing/2016/5/14/chartex" xmlns:mc="http://schemas.openxmlformats.org/markup-compatibility/2006" xmlns:aink="http://schemas.microsoft.com/office/drawing/2016/ink" xmlns:am3d="http://schemas.microsoft.com/office/drawing/2017/model3d" xmlns:o="urn:schemas-microsoft-com:office:office" xmlns:r="http://schemas.openxmlformats.org/officeDocument/2006/relationships" xmlns:m="http://schemas.openxmlformats.org/officeDocument/2006/math" xmlns:v="urn:schemas-microsoft-com:vml" xmlns:wp14="http://schemas.microsoft.com/office/word/2010/wordprocessingDrawing" xmlns:wp="http://schemas.openxmlformats.org/drawingml/2006/wordprocessingDrawing" xmlns:w10="urn:schemas-microsoft-com:office:word" xmlns:w="http://schemas.openxmlformats.org/wordprocessingml/2006/main" xmlns:w14="http://schemas.microsoft.com/office/word/2010/wordml" xmlns:w15="http://schemas.microsoft.com/office/word/2012/wordml" xmlns:w16cid="http://schemas.microsoft.com/office/word/2016/wordml/cid" xmlns:w16se="http://schemas.microsoft.com/office/word/2015/wordml/symex" xmlns:wpg="http://schemas.microsoft.com/office/word/2010/wordprocessingGroup" xmlns:wpi="http://schemas.microsoft.com/office/word/2010/wordprocessingInk" xmlns:wne="http://schemas.microsoft.com/office/word/2006/wordml" xmlns:wps="http://schemas.microsoft.com/office/word/2010/wordprocessingShape" mc:Ignorable="w14 w15 w16se w16cid wp14">
   <w:body>
     <w:p>
       <w:pPr>
@@ -10,28 +10,53 @@
           <w:rFonts w:ascii="Times New Roman" w:hAnsi="Times New Roman"/>
         </w:rPr>
       </w:pPr>
-      <w:fldSimple w:instr=" SUBJECT  \* MERGEFORMAT ">
-        <w:bookmarkStart w:id="0" w:name="_Toc254785382"/>
-        <w:bookmarkStart w:id="1" w:name="_Toc254771756"/>
-        <w:bookmarkStart w:id="2" w:name="_Toc254770265"/>
-        <w:bookmarkStart w:id="3" w:name="_Toc254770225"/>
-        <w:bookmarkStart w:id="4" w:name="_Toc222883074"/>
-        <w:bookmarkStart w:id="5" w:name="_Toc222821166"/>
-        <w:bookmarkStart w:id="6" w:name="_Toc222820220"/>
-        <w:r>
-          <w:rPr>
-            <w:rFonts w:ascii="Times New Roman" w:hAnsi="Times New Roman"/>
-          </w:rPr>
-          <w:t>&lt;Assignment Name&gt;</w:t>
-        </w:r>
-        <w:bookmarkEnd w:id="0"/>
-        <w:bookmarkEnd w:id="1"/>
-        <w:bookmarkEnd w:id="2"/>
-        <w:bookmarkEnd w:id="3"/>
-        <w:bookmarkEnd w:id="4"/>
-        <w:bookmarkEnd w:id="5"/>
-        <w:bookmarkEnd w:id="6"/>
-      </w:fldSimple>
+      <w:r>
+        <w:fldChar w:fldCharType="begin"/>
+      </w:r>
+      <w:r>
+        <w:instrText xml:space="preserve"> SUBJECT  \* MERGEFORMAT </w:instrText>
+      </w:r>
+      <w:r>
+        <w:fldChar w:fldCharType="separate"/>
+      </w:r>
+      <w:bookmarkStart w:id="0" w:name="_Toc254785382"/>
+      <w:bookmarkStart w:id="1" w:name="_Toc254771756"/>
+      <w:bookmarkStart w:id="2" w:name="_Toc254770265"/>
+      <w:bookmarkStart w:id="3" w:name="_Toc254770225"/>
+      <w:bookmarkStart w:id="4" w:name="_Toc222883074"/>
+      <w:bookmarkStart w:id="5" w:name="_Toc222821166"/>
+      <w:bookmarkStart w:id="6" w:name="_Toc222820220"/>
+      <w:r>
+        <w:rPr>
+          <w:rFonts w:ascii="Times New Roman" w:hAnsi="Times New Roman"/>
+        </w:rPr>
+        <w:t>&lt;</w:t>
+      </w:r>
+      <w:r>
+        <w:rPr>
+          <w:rFonts w:ascii="Times New Roman" w:hAnsi="Times New Roman"/>
+        </w:rPr>
+        <w:t>WasteLess A1</w:t>
+      </w:r>
+      <w:r>
+        <w:rPr>
+          <w:rFonts w:ascii="Times New Roman" w:hAnsi="Times New Roman"/>
+        </w:rPr>
+        <w:t>&gt;</w:t>
+      </w:r>
+      <w:bookmarkEnd w:id="0"/>
+      <w:bookmarkEnd w:id="1"/>
+      <w:bookmarkEnd w:id="2"/>
+      <w:bookmarkEnd w:id="3"/>
+      <w:bookmarkEnd w:id="4"/>
+      <w:bookmarkEnd w:id="5"/>
+      <w:bookmarkEnd w:id="6"/>
+      <w:r>
+        <w:rPr>
+          <w:rFonts w:ascii="Times New Roman" w:hAnsi="Times New Roman"/>
+        </w:rPr>
+        <w:fldChar w:fldCharType="end"/>
+      </w:r>
     </w:p>
     <w:p>
       <w:pPr>
@@ -41,28 +66,41 @@
           <w:rFonts w:ascii="Times New Roman" w:hAnsi="Times New Roman"/>
         </w:rPr>
       </w:pPr>
-      <w:fldSimple w:instr=" TITLE  \* MERGEFORMAT ">
-        <w:bookmarkStart w:id="7" w:name="_Toc254785383"/>
-        <w:bookmarkStart w:id="8" w:name="_Toc254771757"/>
-        <w:bookmarkStart w:id="9" w:name="_Toc254770266"/>
-        <w:bookmarkStart w:id="10" w:name="_Toc254770226"/>
-        <w:bookmarkStart w:id="11" w:name="_Toc222883075"/>
-        <w:bookmarkStart w:id="12" w:name="_Toc222821167"/>
-        <w:bookmarkStart w:id="13" w:name="_Toc222820221"/>
-        <w:r>
-          <w:rPr>
-            <w:rFonts w:ascii="Times New Roman" w:hAnsi="Times New Roman"/>
-          </w:rPr>
-          <w:t>Analysis and Design Document</w:t>
-        </w:r>
-        <w:bookmarkEnd w:id="7"/>
-        <w:bookmarkEnd w:id="8"/>
-        <w:bookmarkEnd w:id="9"/>
-        <w:bookmarkEnd w:id="10"/>
-        <w:bookmarkEnd w:id="11"/>
-        <w:bookmarkEnd w:id="12"/>
-        <w:bookmarkEnd w:id="13"/>
-      </w:fldSimple>
+      <w:r>
+        <w:fldChar w:fldCharType="begin"/>
+      </w:r>
+      <w:r>
+        <w:instrText xml:space="preserve"> TITLE  \* MERGEFORMAT </w:instrText>
+      </w:r>
+      <w:r>
+        <w:fldChar w:fldCharType="separate"/>
+      </w:r>
+      <w:bookmarkStart w:id="7" w:name="_Toc254785383"/>
+      <w:bookmarkStart w:id="8" w:name="_Toc254771757"/>
+      <w:bookmarkStart w:id="9" w:name="_Toc254770266"/>
+      <w:bookmarkStart w:id="10" w:name="_Toc254770226"/>
+      <w:bookmarkStart w:id="11" w:name="_Toc222883075"/>
+      <w:bookmarkStart w:id="12" w:name="_Toc222821167"/>
+      <w:bookmarkStart w:id="13" w:name="_Toc222820221"/>
+      <w:r>
+        <w:rPr>
+          <w:rFonts w:ascii="Times New Roman" w:hAnsi="Times New Roman"/>
+        </w:rPr>
+        <w:t>Analysis and Design Document</w:t>
+      </w:r>
+      <w:bookmarkEnd w:id="7"/>
+      <w:bookmarkEnd w:id="8"/>
+      <w:bookmarkEnd w:id="9"/>
+      <w:bookmarkEnd w:id="10"/>
+      <w:bookmarkEnd w:id="11"/>
+      <w:bookmarkEnd w:id="12"/>
+      <w:bookmarkEnd w:id="13"/>
+      <w:r>
+        <w:rPr>
+          <w:rFonts w:ascii="Times New Roman" w:hAnsi="Times New Roman"/>
+        </w:rPr>
+        <w:fldChar w:fldCharType="end"/>
+      </w:r>
     </w:p>
     <w:p>
       <w:pPr>
@@ -103,6 +141,13 @@
       <w:bookmarkEnd w:id="18"/>
       <w:bookmarkEnd w:id="19"/>
       <w:bookmarkEnd w:id="20"/>
+      <w:r>
+        <w:rPr>
+          <w:rFonts w:ascii="Times New Roman" w:hAnsi="Times New Roman"/>
+          <w:sz w:val="28"/>
+        </w:rPr>
+        <w:t xml:space="preserve"> Andrei Rusu</w:t>
+      </w:r>
     </w:p>
     <w:p>
       <w:pPr>
@@ -122,6 +167,13 @@
           <w:sz w:val="28"/>
         </w:rPr>
         <w:t>:</w:t>
+      </w:r>
+      <w:r>
+        <w:rPr>
+          <w:b/>
+          <w:sz w:val="28"/>
+        </w:rPr>
+        <w:t xml:space="preserve"> 30431</w:t>
       </w:r>
     </w:p>
     <w:p/>
@@ -673,7 +725,7 @@
         <w:rPr>
           <w:noProof/>
         </w:rPr>
-        <w:t>3</w:t>
+        <w:t>5</w:t>
       </w:r>
       <w:r>
         <w:rPr>
@@ -731,7 +783,7 @@
         <w:rPr>
           <w:noProof/>
         </w:rPr>
-        <w:t>3</w:t>
+        <w:t>5</w:t>
       </w:r>
       <w:r>
         <w:rPr>
@@ -789,7 +841,7 @@
         <w:rPr>
           <w:noProof/>
         </w:rPr>
-        <w:t>3</w:t>
+        <w:t>5</w:t>
       </w:r>
       <w:r>
         <w:rPr>
@@ -847,7 +899,7 @@
         <w:rPr>
           <w:noProof/>
         </w:rPr>
-        <w:t>3</w:t>
+        <w:t>5</w:t>
       </w:r>
       <w:r>
         <w:rPr>
@@ -905,7 +957,7 @@
         <w:rPr>
           <w:noProof/>
         </w:rPr>
-        <w:t>3</w:t>
+        <w:t>5</w:t>
       </w:r>
       <w:r>
         <w:rPr>
@@ -984,36 +1036,119 @@
     </w:p>
     <w:p>
       <w:pPr>
-        <w:pStyle w:val="InfoBlue"/>
+        <w:pStyle w:val="BodyText"/>
+      </w:pPr>
+      <w:r>
+        <w:t>The purpouse of this assignment was to create an application using any language that would fullfill a few requirements, detailed below.</w:t>
+      </w:r>
+    </w:p>
+    <w:p>
+      <w:pPr>
+        <w:pStyle w:val="Heading1"/>
+        <w:numPr>
+          <w:ilvl w:val="0"/>
+          <w:numId w:val="0"/>
+        </w:numPr>
         <w:spacing w:line="240" w:lineRule="auto"/>
-        <w:ind w:left="0"/>
-        <w:jc w:val="both"/>
-        <w:rPr>
-          <w:sz w:val="24"/>
+        <w:ind w:left="360"/>
+        <w:jc w:val="both"/>
+        <w:rPr>
+          <w:rFonts w:ascii="Times New Roman" w:hAnsi="Times New Roman"/>
           <w:szCs w:val="24"/>
         </w:rPr>
       </w:pPr>
-      <w:r>
-        <w:rPr>
-          <w:sz w:val="24"/>
+      <w:bookmarkStart w:id="30" w:name="_Toc254785388"/>
+      <w:r>
+        <w:rPr>
+          <w:rFonts w:ascii="Times New Roman" w:hAnsi="Times New Roman"/>
           <w:szCs w:val="24"/>
         </w:rPr>
-        <w:t>[</w:t>
-      </w:r>
-      <w:r>
-        <w:rPr>
-          <w:sz w:val="24"/>
-          <w:szCs w:val="24"/>
-        </w:rPr>
-        <w:t>A</w:t>
-      </w:r>
-      <w:r>
-        <w:rPr>
-          <w:sz w:val="24"/>
-          <w:szCs w:val="24"/>
-        </w:rPr>
-        <w:t>pplication description]</w:t>
-      </w:r>
+        <w:t>Functional Requirements</w:t>
+      </w:r>
+      <w:bookmarkEnd w:id="30"/>
+    </w:p>
+    <w:p>
+      <w:pPr>
+        <w:pStyle w:val="BodyText"/>
+      </w:pPr>
+      <w:r>
+        <w:t xml:space="preserve">The app needs to have a login capability, where a user can authenticate and add grocery lists with the items they want to consume. The system should, based on </w:t>
+      </w:r>
+      <w:proofErr w:type="gramStart"/>
+      <w:r>
+        <w:t>this lists</w:t>
+      </w:r>
+      <w:proofErr w:type="gramEnd"/>
+      <w:r>
+        <w:t>, calculate how much food is being wasted by the user, based on their calorie burn rate, notify them about expiring items and offer options for the excess food to be donated to charities where possible.</w:t>
+      </w:r>
+    </w:p>
+    <w:p>
+      <w:pPr>
+        <w:spacing w:line="240" w:lineRule="auto"/>
+        <w:jc w:val="both"/>
+        <w:rPr>
+          <w:iCs/>
+          <w:color w:val="262626" w:themeColor="text1" w:themeTint="D9"/>
+        </w:rPr>
+      </w:pPr>
+      <w:r>
+        <w:rPr>
+          <w:iCs/>
+          <w:color w:val="262626" w:themeColor="text1" w:themeTint="D9"/>
+        </w:rPr>
+        <w:t xml:space="preserve">The application needs to work with a </w:t>
+      </w:r>
+      <w:proofErr w:type="gramStart"/>
+      <w:r>
+        <w:rPr>
+          <w:iCs/>
+          <w:color w:val="262626" w:themeColor="text1" w:themeTint="D9"/>
+        </w:rPr>
+        <w:t>database, and</w:t>
+      </w:r>
+      <w:proofErr w:type="gramEnd"/>
+      <w:r>
+        <w:rPr>
+          <w:iCs/>
+          <w:color w:val="262626" w:themeColor="text1" w:themeTint="D9"/>
+        </w:rPr>
+        <w:t xml:space="preserve"> have an ORM (Object Relational Mapper) for interacting with the database. The choice I made was to use the Hibernate ORM with Java</w:t>
+      </w:r>
+      <w:r>
+        <w:rPr>
+          <w:iCs/>
+          <w:color w:val="262626" w:themeColor="text1" w:themeTint="D9"/>
+        </w:rPr>
+        <w:t xml:space="preserve"> and a MySql database.</w:t>
+      </w:r>
+    </w:p>
+    <w:p>
+      <w:pPr>
+        <w:spacing w:line="240" w:lineRule="auto"/>
+        <w:jc w:val="both"/>
+        <w:rPr>
+          <w:iCs/>
+          <w:color w:val="262626" w:themeColor="text1" w:themeTint="D9"/>
+        </w:rPr>
+      </w:pPr>
+      <w:r>
+        <w:rPr>
+          <w:iCs/>
+          <w:color w:val="262626" w:themeColor="text1" w:themeTint="D9"/>
+        </w:rPr>
+        <w:t>Also, a Dependency Injection container was required, and I managed to use PicoContainer for this task.</w:t>
+      </w:r>
+    </w:p>
+    <w:p>
+      <w:pPr>
+        <w:spacing w:line="240" w:lineRule="auto"/>
+        <w:jc w:val="both"/>
+        <w:rPr>
+          <w:iCs/>
+          <w:color w:val="262626" w:themeColor="text1" w:themeTint="D9"/>
+        </w:rPr>
+      </w:pPr>
     </w:p>
     <w:p>
       <w:pPr>
@@ -1029,234 +1164,694 @@
           <w:szCs w:val="24"/>
         </w:rPr>
       </w:pPr>
-      <w:bookmarkStart w:id="30" w:name="_Toc254785388"/>
+      <w:bookmarkStart w:id="31" w:name="_Toc254785389"/>
       <w:r>
         <w:rPr>
           <w:rFonts w:ascii="Times New Roman" w:hAnsi="Times New Roman"/>
           <w:szCs w:val="24"/>
         </w:rPr>
-        <w:t>Functional Requirements</w:t>
-      </w:r>
-      <w:bookmarkEnd w:id="30"/>
+        <w:t>Non-functional Requirements</w:t>
+      </w:r>
+      <w:bookmarkEnd w:id="31"/>
     </w:p>
     <w:p>
       <w:pPr>
         <w:spacing w:line="240" w:lineRule="auto"/>
         <w:jc w:val="both"/>
         <w:rPr>
-          <w:i/>
-          <w:color w:val="943634" w:themeColor="accent2" w:themeShade="BF"/>
-          <w:sz w:val="24"/>
-          <w:szCs w:val="24"/>
-        </w:rPr>
-      </w:pPr>
-      <w:r>
-        <w:rPr>
-          <w:i/>
-          <w:color w:val="943634" w:themeColor="accent2" w:themeShade="BF"/>
-          <w:sz w:val="24"/>
-          <w:szCs w:val="24"/>
-        </w:rPr>
-        <w:t>[P</w:t>
-      </w:r>
-      <w:r>
-        <w:rPr>
-          <w:i/>
-          <w:color w:val="943634" w:themeColor="accent2" w:themeShade="BF"/>
-          <w:sz w:val="24"/>
-          <w:szCs w:val="24"/>
-        </w:rPr>
-        <w:t>resent the functional requirements]</w:t>
-      </w:r>
-    </w:p>
-    <w:p>
-      <w:pPr>
-        <w:pStyle w:val="Heading1"/>
+          <w:iCs/>
+          <w:color w:val="262626" w:themeColor="text1" w:themeTint="D9"/>
+        </w:rPr>
+      </w:pPr>
+      <w:r>
+        <w:rPr>
+          <w:iCs/>
+          <w:color w:val="262626" w:themeColor="text1" w:themeTint="D9"/>
+        </w:rPr>
+        <w:t xml:space="preserve">The application was required (if not explicitly, then by common sense) to be maintainable (hence the modularity), testable (point 7), have good usability, </w:t>
+      </w:r>
+      <w:proofErr w:type="gramStart"/>
+      <w:r>
+        <w:rPr>
+          <w:iCs/>
+          <w:color w:val="262626" w:themeColor="text1" w:themeTint="D9"/>
+        </w:rPr>
+        <w:t>and also</w:t>
+      </w:r>
+      <w:proofErr w:type="gramEnd"/>
+      <w:r>
+        <w:rPr>
+          <w:iCs/>
+          <w:color w:val="262626" w:themeColor="text1" w:themeTint="D9"/>
+        </w:rPr>
+        <w:t>, from a further development standpoint, to be scalable and extensible further on.</w:t>
+      </w:r>
+    </w:p>
+    <w:p>
+      <w:pPr>
+        <w:spacing w:line="240" w:lineRule="auto"/>
+        <w:jc w:val="both"/>
+        <w:rPr>
+          <w:iCs/>
+          <w:color w:val="262626" w:themeColor="text1" w:themeTint="D9"/>
+        </w:rPr>
+      </w:pPr>
+      <w:r>
+        <w:rPr>
+          <w:iCs/>
+          <w:color w:val="262626" w:themeColor="text1" w:themeTint="D9"/>
+        </w:rPr>
+        <w:t>Many of these requirements are fullfiled by using a good architecture, logic and coding style.</w:t>
+      </w:r>
+    </w:p>
+    <w:p>
+      <w:pPr>
+        <w:spacing w:line="240" w:lineRule="auto"/>
+        <w:jc w:val="both"/>
+      </w:pPr>
+    </w:p>
+    <w:p>
+      <w:pPr>
+        <w:pStyle w:val="Title"/>
+        <w:jc w:val="both"/>
+        <w:rPr>
+          <w:rFonts w:ascii="Times New Roman" w:hAnsi="Times New Roman"/>
+        </w:rPr>
+      </w:pPr>
+      <w:bookmarkStart w:id="32" w:name="_Toc254785390"/>
+      <w:r>
+        <w:rPr>
+          <w:rFonts w:ascii="Times New Roman" w:hAnsi="Times New Roman"/>
+        </w:rPr>
+        <w:t>2</w:t>
+      </w:r>
+      <w:r>
+        <w:rPr>
+          <w:rFonts w:ascii="Times New Roman" w:hAnsi="Times New Roman"/>
+        </w:rPr>
+        <w:t>. Use-Case Model</w:t>
+      </w:r>
+      <w:bookmarkEnd w:id="32"/>
+    </w:p>
+    <w:p>
+      <w:pPr>
+        <w:pStyle w:val="Title"/>
+        <w:jc w:val="both"/>
+        <w:rPr>
+          <w:rFonts w:ascii="Times New Roman" w:hAnsi="Times New Roman"/>
+          <w:i/>
+          <w:color w:val="943634" w:themeColor="accent2" w:themeShade="BF"/>
+          <w:sz w:val="24"/>
+        </w:rPr>
+      </w:pPr>
+      <w:bookmarkStart w:id="33" w:name="_Toc254785391"/>
+      <w:r>
+        <w:rPr>
+          <w:rFonts w:ascii="Times New Roman" w:hAnsi="Times New Roman"/>
+          <w:i/>
+          <w:color w:val="943634" w:themeColor="accent2" w:themeShade="BF"/>
+          <w:sz w:val="24"/>
+        </w:rPr>
+        <w:t>Use case: &lt;</w:t>
+      </w:r>
+      <w:r>
+        <w:rPr>
+          <w:rFonts w:ascii="Times New Roman" w:hAnsi="Times New Roman"/>
+          <w:i/>
+          <w:color w:val="943634" w:themeColor="accent2" w:themeShade="BF"/>
+          <w:sz w:val="24"/>
+        </w:rPr>
+        <w:t>Add an item to a list</w:t>
+      </w:r>
+      <w:r>
+        <w:rPr>
+          <w:rFonts w:ascii="Times New Roman" w:hAnsi="Times New Roman"/>
+          <w:i/>
+          <w:color w:val="943634" w:themeColor="accent2" w:themeShade="BF"/>
+          <w:sz w:val="24"/>
+        </w:rPr>
+        <w:t>&gt;</w:t>
+      </w:r>
+    </w:p>
+    <w:p>
+      <w:pPr>
+        <w:pStyle w:val="Title"/>
+        <w:jc w:val="both"/>
+        <w:rPr>
+          <w:rFonts w:ascii="Times New Roman" w:hAnsi="Times New Roman"/>
+          <w:i/>
+          <w:color w:val="943634" w:themeColor="accent2" w:themeShade="BF"/>
+          <w:sz w:val="24"/>
+        </w:rPr>
+      </w:pPr>
+      <w:r>
+        <w:rPr>
+          <w:rFonts w:ascii="Times New Roman" w:hAnsi="Times New Roman"/>
+          <w:i/>
+          <w:color w:val="943634" w:themeColor="accent2" w:themeShade="BF"/>
+          <w:sz w:val="24"/>
+        </w:rPr>
+        <w:t>Level: &lt;</w:t>
+      </w:r>
+      <w:r>
+        <w:rPr>
+          <w:rFonts w:ascii="Times New Roman" w:hAnsi="Times New Roman"/>
+          <w:i/>
+          <w:color w:val="943634" w:themeColor="accent2" w:themeShade="BF"/>
+          <w:sz w:val="24"/>
+        </w:rPr>
+        <w:t>use-goal level</w:t>
+      </w:r>
+      <w:r>
+        <w:rPr>
+          <w:rFonts w:ascii="Times New Roman" w:hAnsi="Times New Roman"/>
+          <w:i/>
+          <w:color w:val="943634" w:themeColor="accent2" w:themeShade="BF"/>
+          <w:sz w:val="24"/>
+        </w:rPr>
+        <w:t>&gt;</w:t>
+      </w:r>
+    </w:p>
+    <w:p>
+      <w:pPr>
+        <w:pStyle w:val="Title"/>
+        <w:jc w:val="both"/>
+        <w:rPr>
+          <w:rFonts w:ascii="Times New Roman" w:hAnsi="Times New Roman"/>
+          <w:i/>
+          <w:color w:val="943634" w:themeColor="accent2" w:themeShade="BF"/>
+          <w:sz w:val="24"/>
+        </w:rPr>
+      </w:pPr>
+      <w:r>
+        <w:rPr>
+          <w:rFonts w:ascii="Times New Roman" w:hAnsi="Times New Roman"/>
+          <w:i/>
+          <w:color w:val="943634" w:themeColor="accent2" w:themeShade="BF"/>
+          <w:sz w:val="24"/>
+        </w:rPr>
+        <w:t>Primary actor: &lt;</w:t>
+      </w:r>
+      <w:r>
+        <w:rPr>
+          <w:rFonts w:ascii="Times New Roman" w:hAnsi="Times New Roman"/>
+          <w:i/>
+          <w:color w:val="943634" w:themeColor="accent2" w:themeShade="BF"/>
+          <w:sz w:val="24"/>
+        </w:rPr>
+        <w:t>the user of the application</w:t>
+      </w:r>
+      <w:r>
+        <w:rPr>
+          <w:rFonts w:ascii="Times New Roman" w:hAnsi="Times New Roman"/>
+          <w:i/>
+          <w:color w:val="943634" w:themeColor="accent2" w:themeShade="BF"/>
+          <w:sz w:val="24"/>
+        </w:rPr>
+        <w:t>&gt;</w:t>
+      </w:r>
+    </w:p>
+    <w:p>
+      <w:pPr>
+        <w:pStyle w:val="Title"/>
+        <w:jc w:val="both"/>
+        <w:rPr>
+          <w:rFonts w:ascii="Times New Roman" w:hAnsi="Times New Roman"/>
+          <w:i/>
+          <w:color w:val="943634" w:themeColor="accent2" w:themeShade="BF"/>
+          <w:sz w:val="24"/>
+        </w:rPr>
+      </w:pPr>
+      <w:r>
+        <w:rPr>
+          <w:rFonts w:ascii="Times New Roman" w:hAnsi="Times New Roman"/>
+          <w:i/>
+          <w:color w:val="943634" w:themeColor="accent2" w:themeShade="BF"/>
+          <w:sz w:val="24"/>
+        </w:rPr>
+        <w:t>Main success scenario: &lt;</w:t>
+      </w:r>
+      <w:r>
+        <w:rPr>
+          <w:rFonts w:ascii="Times New Roman" w:hAnsi="Times New Roman"/>
+          <w:i/>
+          <w:color w:val="943634" w:themeColor="accent2" w:themeShade="BF"/>
+          <w:sz w:val="24"/>
+        </w:rPr>
+        <w:t>Start the application, login or register, add a new list or select an existing one, fill out the new item details and add it to the current list</w:t>
+      </w:r>
+      <w:r>
+        <w:rPr>
+          <w:rFonts w:ascii="Times New Roman" w:hAnsi="Times New Roman"/>
+          <w:i/>
+          <w:color w:val="943634" w:themeColor="accent2" w:themeShade="BF"/>
+          <w:sz w:val="24"/>
+        </w:rPr>
+        <w:t>&gt;</w:t>
+      </w:r>
+    </w:p>
+    <w:p>
+      <w:pPr>
+        <w:pStyle w:val="Title"/>
+        <w:jc w:val="both"/>
+        <w:rPr>
+          <w:rFonts w:ascii="Times New Roman" w:hAnsi="Times New Roman"/>
+          <w:i/>
+          <w:color w:val="943634" w:themeColor="accent2" w:themeShade="BF"/>
+          <w:sz w:val="24"/>
+        </w:rPr>
+      </w:pPr>
+      <w:r>
+        <w:rPr>
+          <w:rFonts w:ascii="Times New Roman" w:hAnsi="Times New Roman"/>
+          <w:i/>
+          <w:color w:val="943634" w:themeColor="accent2" w:themeShade="BF"/>
+          <w:sz w:val="24"/>
+        </w:rPr>
+        <w:t>Extensions: &lt;</w:t>
+      </w:r>
+      <w:r>
+        <w:rPr>
+          <w:rFonts w:ascii="Times New Roman" w:hAnsi="Times New Roman"/>
+          <w:i/>
+          <w:color w:val="943634" w:themeColor="accent2" w:themeShade="BF"/>
+          <w:sz w:val="24"/>
+        </w:rPr>
+        <w:t>failure if wrong data is input</w:t>
+      </w:r>
+      <w:r>
+        <w:rPr>
+          <w:rFonts w:ascii="Times New Roman" w:hAnsi="Times New Roman"/>
+          <w:i/>
+          <w:color w:val="943634" w:themeColor="accent2" w:themeShade="BF"/>
+          <w:sz w:val="24"/>
+        </w:rPr>
+        <w:t>&gt;</w:t>
+      </w:r>
+    </w:p>
+    <w:p>
+      <w:pPr>
+        <w:pStyle w:val="Title"/>
+        <w:jc w:val="both"/>
+        <w:rPr>
+          <w:rFonts w:ascii="Times New Roman" w:hAnsi="Times New Roman"/>
+          <w:b w:val="0"/>
+          <w:i/>
+          <w:color w:val="943634" w:themeColor="accent2" w:themeShade="BF"/>
+          <w:sz w:val="24"/>
+        </w:rPr>
+      </w:pPr>
+      <w:r>
+        <w:rPr>
+          <w:rFonts w:ascii="Times New Roman" w:hAnsi="Times New Roman"/>
+          <w:b w:val="0"/>
+          <w:i/>
+          <w:color w:val="943634" w:themeColor="accent2" w:themeShade="BF"/>
+          <w:sz w:val="24"/>
+        </w:rPr>
+        <w:t>]</w:t>
+      </w:r>
+    </w:p>
+    <w:p>
+      <w:r>
+        <w:rPr>
+          <w:noProof/>
+        </w:rPr>
+        <w:drawing>
+          <wp:anchor distT="0" distB="0" distL="114300" distR="114300" simplePos="0" relativeHeight="251640832" behindDoc="0" locked="0" layoutInCell="1" allowOverlap="1" wp14:anchorId="5765F219" wp14:editId="0214DF47">
+            <wp:simplePos x="0" y="0"/>
+            <wp:positionH relativeFrom="column">
+              <wp:posOffset>156210</wp:posOffset>
+            </wp:positionH>
+            <wp:positionV relativeFrom="paragraph">
+              <wp:posOffset>226060</wp:posOffset>
+            </wp:positionV>
+            <wp:extent cx="4582795" cy="3067050"/>
+            <wp:effectExtent l="0" t="0" r="0" b="0"/>
+            <wp:wrapTopAndBottom/>
+            <wp:docPr id="1" name="Picture 1" descr="A close up of a map&#10;&#10;Description automatically generated"/>
+            <wp:cNvGraphicFramePr>
+              <a:graphicFrameLocks xmlns:a="http://schemas.openxmlformats.org/drawingml/2006/main" noChangeAspect="1"/>
+            </wp:cNvGraphicFramePr>
+            <a:graphic xmlns:a="http://schemas.openxmlformats.org/drawingml/2006/main">
+              <a:graphicData uri="http://schemas.openxmlformats.org/drawingml/2006/picture">
+                <pic:pic xmlns:pic="http://schemas.openxmlformats.org/drawingml/2006/picture">
+                  <pic:nvPicPr>
+                    <pic:cNvPr id="1" name="use_cases.png"/>
+                    <pic:cNvPicPr/>
+                  </pic:nvPicPr>
+                  <pic:blipFill rotWithShape="1">
+                    <a:blip r:embed="rId9">
+                      <a:extLst>
+                        <a:ext uri="{28A0092B-C50C-407E-A947-70E740481C1C}">
+                          <a14:useLocalDpi xmlns:a14="http://schemas.microsoft.com/office/drawing/2010/main" val="0"/>
+                        </a:ext>
+                      </a:extLst>
+                    </a:blip>
+                    <a:srcRect l="2962" t="19692" r="10165" b="9791"/>
+                    <a:stretch/>
+                  </pic:blipFill>
+                  <pic:spPr bwMode="auto">
+                    <a:xfrm>
+                      <a:off x="0" y="0"/>
+                      <a:ext cx="4582795" cy="3067050"/>
+                    </a:xfrm>
+                    <a:prstGeom prst="rect">
+                      <a:avLst/>
+                    </a:prstGeom>
+                    <a:ln>
+                      <a:noFill/>
+                    </a:ln>
+                    <a:extLst>
+                      <a:ext uri="{53640926-AAD7-44D8-BBD7-CCE9431645EC}">
+                        <a14:shadowObscured xmlns:a14="http://schemas.microsoft.com/office/drawing/2010/main"/>
+                      </a:ext>
+                    </a:extLst>
+                  </pic:spPr>
+                </pic:pic>
+              </a:graphicData>
+            </a:graphic>
+            <wp14:sizeRelH relativeFrom="margin">
+              <wp14:pctWidth>0</wp14:pctWidth>
+            </wp14:sizeRelH>
+            <wp14:sizeRelV relativeFrom="margin">
+              <wp14:pctHeight>0</wp14:pctHeight>
+            </wp14:sizeRelV>
+          </wp:anchor>
+        </w:drawing>
+      </w:r>
+      <w:r>
+        <w:t>The use-case diagram is presented below:</w:t>
+      </w:r>
+    </w:p>
+    <w:p>
+      <w:pPr>
+        <w:pStyle w:val="Title"/>
+        <w:jc w:val="both"/>
+        <w:rPr>
+          <w:rFonts w:ascii="Times New Roman" w:hAnsi="Times New Roman"/>
+        </w:rPr>
+      </w:pPr>
+      <w:r>
+        <w:rPr>
+          <w:rFonts w:ascii="Times New Roman" w:hAnsi="Times New Roman"/>
+        </w:rPr>
+        <w:lastRenderedPageBreak/>
+        <w:t>3</w:t>
+      </w:r>
+      <w:r>
+        <w:rPr>
+          <w:rFonts w:ascii="Times New Roman" w:hAnsi="Times New Roman"/>
+        </w:rPr>
+        <w:t xml:space="preserve">. </w:t>
+      </w:r>
+      <w:r>
+        <w:rPr>
+          <w:rFonts w:ascii="Times New Roman" w:hAnsi="Times New Roman"/>
+        </w:rPr>
+        <w:t>System</w:t>
+      </w:r>
+      <w:r>
+        <w:rPr>
+          <w:rFonts w:ascii="Times New Roman" w:hAnsi="Times New Roman"/>
+        </w:rPr>
+        <w:t xml:space="preserve"> </w:t>
+      </w:r>
+      <w:r>
+        <w:rPr>
+          <w:rFonts w:ascii="Times New Roman" w:hAnsi="Times New Roman"/>
+        </w:rPr>
+        <w:t>Architectural Design</w:t>
+      </w:r>
+      <w:bookmarkEnd w:id="33"/>
+    </w:p>
+    <w:p>
+      <w:pPr>
+        <w:spacing w:line="240" w:lineRule="auto"/>
+        <w:jc w:val="both"/>
+        <w:rPr>
+          <w:i/>
+          <w:color w:val="943634" w:themeColor="accent2" w:themeShade="BF"/>
+          <w:sz w:val="24"/>
+        </w:rPr>
+      </w:pPr>
+    </w:p>
+    <w:p>
+      <w:pPr>
+        <w:spacing w:line="240" w:lineRule="auto"/>
+        <w:jc w:val="both"/>
+        <w:rPr>
+          <w:b/>
+        </w:rPr>
+      </w:pPr>
+      <w:r>
+        <w:rPr>
+          <w:b/>
+          <w:sz w:val="28"/>
+        </w:rPr>
+        <w:t>3</w:t>
+      </w:r>
+      <w:r>
+        <w:rPr>
+          <w:b/>
+          <w:sz w:val="28"/>
+        </w:rPr>
+        <w:t xml:space="preserve">.1 </w:t>
+      </w:r>
+      <w:r>
+        <w:rPr>
+          <w:b/>
+          <w:sz w:val="28"/>
+        </w:rPr>
+        <w:t>Architectural</w:t>
+      </w:r>
+      <w:r>
+        <w:rPr>
+          <w:b/>
+          <w:sz w:val="28"/>
+        </w:rPr>
+        <w:t xml:space="preserve"> Pattern Description</w:t>
+      </w:r>
+    </w:p>
+    <w:p>
+      <w:pPr>
+        <w:spacing w:line="240" w:lineRule="auto"/>
+        <w:jc w:val="both"/>
+        <w:rPr>
+          <w:iCs/>
+          <w:color w:val="262626" w:themeColor="text1" w:themeTint="D9"/>
+          <w:szCs w:val="16"/>
+        </w:rPr>
+      </w:pPr>
+      <w:r>
+        <w:rPr>
+          <w:iCs/>
+          <w:color w:val="262626" w:themeColor="text1" w:themeTint="D9"/>
+          <w:szCs w:val="16"/>
+        </w:rPr>
+        <w:t>The system is based on a layered architecture, consisting of 4 layers:</w:t>
+      </w:r>
+    </w:p>
+    <w:p>
+      <w:pPr>
+        <w:pStyle w:val="ListParagraph"/>
         <w:numPr>
-          <w:ilvl w:val="1"/>
-          <w:numId w:val="2"/>
+          <w:ilvl w:val="0"/>
+          <w:numId w:val="3"/>
         </w:numPr>
         <w:spacing w:line="240" w:lineRule="auto"/>
         <w:jc w:val="both"/>
         <w:rPr>
-          <w:rFonts w:ascii="Times New Roman" w:hAnsi="Times New Roman"/>
-          <w:szCs w:val="24"/>
-        </w:rPr>
-      </w:pPr>
-      <w:bookmarkStart w:id="31" w:name="_Toc254785389"/>
-      <w:r>
-        <w:rPr>
-          <w:rFonts w:ascii="Times New Roman" w:hAnsi="Times New Roman"/>
-          <w:szCs w:val="24"/>
-        </w:rPr>
-        <w:t>Non-functional Requirements</w:t>
-      </w:r>
-      <w:bookmarkEnd w:id="31"/>
-    </w:p>
-    <w:p>
-      <w:pPr>
+          <w:iCs/>
+          <w:color w:val="262626" w:themeColor="text1" w:themeTint="D9"/>
+          <w:szCs w:val="16"/>
+        </w:rPr>
+      </w:pPr>
+      <w:r>
+        <w:rPr>
+          <w:iCs/>
+          <w:color w:val="262626" w:themeColor="text1" w:themeTint="D9"/>
+          <w:szCs w:val="16"/>
+        </w:rPr>
+        <w:t xml:space="preserve">The </w:t>
+      </w:r>
+      <w:r>
+        <w:rPr>
+          <w:b/>
+          <w:bCs/>
+          <w:iCs/>
+          <w:color w:val="262626" w:themeColor="text1" w:themeTint="D9"/>
+          <w:szCs w:val="16"/>
+        </w:rPr>
+        <w:t>presentation</w:t>
+      </w:r>
+      <w:r>
+        <w:rPr>
+          <w:iCs/>
+          <w:color w:val="262626" w:themeColor="text1" w:themeTint="D9"/>
+          <w:szCs w:val="16"/>
+        </w:rPr>
+        <w:t xml:space="preserve"> layer, where the UI of the application is found</w:t>
+      </w:r>
+      <w:r>
+        <w:rPr>
+          <w:iCs/>
+          <w:color w:val="262626" w:themeColor="text1" w:themeTint="D9"/>
+          <w:szCs w:val="16"/>
+        </w:rPr>
+        <w:t>;</w:t>
+      </w:r>
+    </w:p>
+    <w:p>
+      <w:pPr>
+        <w:pStyle w:val="ListParagraph"/>
+        <w:numPr>
+          <w:ilvl w:val="0"/>
+          <w:numId w:val="3"/>
+        </w:numPr>
         <w:spacing w:line="240" w:lineRule="auto"/>
         <w:jc w:val="both"/>
         <w:rPr>
-          <w:i/>
-          <w:color w:val="943634" w:themeColor="accent2" w:themeShade="BF"/>
-          <w:sz w:val="24"/>
-          <w:szCs w:val="24"/>
-        </w:rPr>
-      </w:pPr>
-      <w:r>
-        <w:rPr>
-          <w:i/>
-          <w:color w:val="943634" w:themeColor="accent2" w:themeShade="BF"/>
-          <w:sz w:val="24"/>
-          <w:szCs w:val="24"/>
-        </w:rPr>
-        <w:t>[D</w:t>
-      </w:r>
-      <w:r>
-        <w:rPr>
-          <w:i/>
-          <w:color w:val="943634" w:themeColor="accent2" w:themeShade="BF"/>
-          <w:sz w:val="24"/>
-          <w:szCs w:val="24"/>
-        </w:rPr>
-        <w:t>iscuss the non-functional requirements for the system]</w:t>
-      </w:r>
-    </w:p>
-    <w:p>
-      <w:pPr>
+          <w:iCs/>
+          <w:color w:val="262626" w:themeColor="text1" w:themeTint="D9"/>
+          <w:szCs w:val="16"/>
+        </w:rPr>
+      </w:pPr>
+      <w:r>
+        <w:rPr>
+          <w:iCs/>
+          <w:color w:val="262626" w:themeColor="text1" w:themeTint="D9"/>
+          <w:szCs w:val="16"/>
+        </w:rPr>
+        <w:t xml:space="preserve">The </w:t>
+      </w:r>
+      <w:r>
+        <w:rPr>
+          <w:b/>
+          <w:bCs/>
+          <w:iCs/>
+          <w:color w:val="262626" w:themeColor="text1" w:themeTint="D9"/>
+          <w:szCs w:val="16"/>
+        </w:rPr>
+        <w:t>application/business</w:t>
+      </w:r>
+      <w:r>
+        <w:rPr>
+          <w:iCs/>
+          <w:color w:val="262626" w:themeColor="text1" w:themeTint="D9"/>
+          <w:szCs w:val="16"/>
+        </w:rPr>
+        <w:t xml:space="preserve"> </w:t>
+      </w:r>
+      <w:r>
+        <w:rPr>
+          <w:b/>
+          <w:bCs/>
+          <w:iCs/>
+          <w:color w:val="262626" w:themeColor="text1" w:themeTint="D9"/>
+          <w:szCs w:val="16"/>
+        </w:rPr>
+        <w:t>logic</w:t>
+      </w:r>
+      <w:r>
+        <w:rPr>
+          <w:iCs/>
+          <w:color w:val="262626" w:themeColor="text1" w:themeTint="D9"/>
+          <w:szCs w:val="16"/>
+        </w:rPr>
+        <w:t xml:space="preserve"> layer, where operations</w:t>
+      </w:r>
+      <w:r>
+        <w:rPr>
+          <w:iCs/>
+          <w:color w:val="262626" w:themeColor="text1" w:themeTint="D9"/>
+          <w:szCs w:val="16"/>
+        </w:rPr>
+        <w:t xml:space="preserve"> are performed using other components;</w:t>
+      </w:r>
+    </w:p>
+    <w:p>
+      <w:pPr>
+        <w:pStyle w:val="ListParagraph"/>
+        <w:numPr>
+          <w:ilvl w:val="0"/>
+          <w:numId w:val="3"/>
+        </w:numPr>
         <w:spacing w:line="240" w:lineRule="auto"/>
         <w:jc w:val="both"/>
-      </w:pPr>
-    </w:p>
-    <w:p>
-      <w:pPr>
-        <w:pStyle w:val="Title"/>
-        <w:jc w:val="both"/>
-        <w:rPr>
-          <w:rFonts w:ascii="Times New Roman" w:hAnsi="Times New Roman"/>
-        </w:rPr>
-      </w:pPr>
-      <w:bookmarkStart w:id="32" w:name="_Toc254785390"/>
-      <w:r>
-        <w:rPr>
-          <w:rFonts w:ascii="Times New Roman" w:hAnsi="Times New Roman"/>
-        </w:rPr>
-        <w:t>2</w:t>
-      </w:r>
-      <w:r>
-        <w:rPr>
-          <w:rFonts w:ascii="Times New Roman" w:hAnsi="Times New Roman"/>
-        </w:rPr>
-        <w:t>. Use-Case Model</w:t>
-      </w:r>
-      <w:bookmarkEnd w:id="32"/>
-    </w:p>
-    <w:p>
-      <w:pPr>
+        <w:rPr>
+          <w:iCs/>
+          <w:color w:val="262626" w:themeColor="text1" w:themeTint="D9"/>
+          <w:szCs w:val="16"/>
+        </w:rPr>
+      </w:pPr>
+      <w:r>
+        <w:rPr>
+          <w:iCs/>
+          <w:color w:val="262626" w:themeColor="text1" w:themeTint="D9"/>
+          <w:szCs w:val="16"/>
+        </w:rPr>
+        <w:t xml:space="preserve">The </w:t>
+      </w:r>
+      <w:r>
+        <w:rPr>
+          <w:b/>
+          <w:bCs/>
+          <w:iCs/>
+          <w:color w:val="262626" w:themeColor="text1" w:themeTint="D9"/>
+          <w:szCs w:val="16"/>
+        </w:rPr>
+        <w:t>persistence</w:t>
+      </w:r>
+      <w:r>
+        <w:rPr>
+          <w:iCs/>
+          <w:color w:val="262626" w:themeColor="text1" w:themeTint="D9"/>
+          <w:szCs w:val="16"/>
+        </w:rPr>
+        <w:t xml:space="preserve"> layer, where the enitites of the application are found, like the User class;</w:t>
+      </w:r>
+    </w:p>
+    <w:p>
+      <w:pPr>
+        <w:pStyle w:val="ListParagraph"/>
+        <w:numPr>
+          <w:ilvl w:val="0"/>
+          <w:numId w:val="3"/>
+        </w:numPr>
         <w:spacing w:line="240" w:lineRule="auto"/>
         <w:jc w:val="both"/>
         <w:rPr>
-          <w:i/>
-          <w:color w:val="943634" w:themeColor="accent2" w:themeShade="BF"/>
-          <w:sz w:val="24"/>
-        </w:rPr>
-      </w:pPr>
-      <w:r>
-        <w:rPr>
-          <w:i/>
-          <w:color w:val="943634" w:themeColor="accent2" w:themeShade="BF"/>
-          <w:sz w:val="24"/>
-        </w:rPr>
-        <w:t>[</w:t>
-      </w:r>
-      <w:r>
-        <w:rPr>
-          <w:i/>
-          <w:color w:val="943634" w:themeColor="accent2" w:themeShade="BF"/>
-          <w:sz w:val="24"/>
-        </w:rPr>
-        <w:t>Create the u</w:t>
-      </w:r>
-      <w:r>
-        <w:rPr>
-          <w:i/>
-          <w:color w:val="943634" w:themeColor="accent2" w:themeShade="BF"/>
-          <w:sz w:val="24"/>
-        </w:rPr>
-        <w:t>se-</w:t>
-      </w:r>
-      <w:r>
-        <w:rPr>
-          <w:i/>
-          <w:color w:val="943634" w:themeColor="accent2" w:themeShade="BF"/>
-          <w:sz w:val="24"/>
-        </w:rPr>
-        <w:t>c</w:t>
-      </w:r>
-      <w:r>
-        <w:rPr>
-          <w:i/>
-          <w:color w:val="943634" w:themeColor="accent2" w:themeShade="BF"/>
-          <w:sz w:val="24"/>
-        </w:rPr>
-        <w:t>ase diagrams and</w:t>
-      </w:r>
-      <w:r>
-        <w:rPr>
-          <w:i/>
-          <w:color w:val="943634" w:themeColor="accent2" w:themeShade="BF"/>
-          <w:sz w:val="24"/>
-        </w:rPr>
-        <w:t xml:space="preserve"> provide one</w:t>
-      </w:r>
-      <w:r>
-        <w:rPr>
-          <w:i/>
-          <w:color w:val="943634" w:themeColor="accent2" w:themeShade="BF"/>
-          <w:sz w:val="24"/>
-        </w:rPr>
-        <w:t xml:space="preserve"> </w:t>
-      </w:r>
-      <w:r>
-        <w:rPr>
-          <w:i/>
-          <w:color w:val="943634" w:themeColor="accent2" w:themeShade="BF"/>
-          <w:sz w:val="24"/>
-        </w:rPr>
-        <w:t>u</w:t>
-      </w:r>
-      <w:r>
-        <w:rPr>
-          <w:i/>
-          <w:color w:val="943634" w:themeColor="accent2" w:themeShade="BF"/>
-          <w:sz w:val="24"/>
-        </w:rPr>
-        <w:t>se-</w:t>
-      </w:r>
-      <w:r>
-        <w:rPr>
-          <w:i/>
-          <w:color w:val="943634" w:themeColor="accent2" w:themeShade="BF"/>
-          <w:sz w:val="24"/>
-        </w:rPr>
-        <w:t>c</w:t>
-      </w:r>
-      <w:r>
-        <w:rPr>
-          <w:i/>
-          <w:color w:val="943634" w:themeColor="accent2" w:themeShade="BF"/>
-          <w:sz w:val="24"/>
-        </w:rPr>
-        <w:t>ase description</w:t>
-      </w:r>
-      <w:r>
-        <w:rPr>
-          <w:i/>
-          <w:color w:val="943634" w:themeColor="accent2" w:themeShade="BF"/>
-          <w:sz w:val="24"/>
-        </w:rPr>
-        <w:t xml:space="preserve"> (according to the format below).</w:t>
+          <w:iCs/>
+          <w:color w:val="262626" w:themeColor="text1" w:themeTint="D9"/>
+          <w:szCs w:val="16"/>
+        </w:rPr>
+      </w:pPr>
+      <w:r>
+        <w:rPr>
+          <w:iCs/>
+          <w:color w:val="262626" w:themeColor="text1" w:themeTint="D9"/>
+          <w:szCs w:val="16"/>
+        </w:rPr>
+        <w:t xml:space="preserve">The </w:t>
+      </w:r>
+      <w:r>
+        <w:rPr>
+          <w:b/>
+          <w:bCs/>
+          <w:iCs/>
+          <w:color w:val="262626" w:themeColor="text1" w:themeTint="D9"/>
+          <w:szCs w:val="16"/>
+        </w:rPr>
+        <w:t xml:space="preserve">database </w:t>
+      </w:r>
+      <w:r>
+        <w:rPr>
+          <w:iCs/>
+          <w:color w:val="262626" w:themeColor="text1" w:themeTint="D9"/>
+          <w:szCs w:val="16"/>
+        </w:rPr>
+        <w:t>layer, consisting of the components that deal with the data source (DB) and persistence, like the ORM</w:t>
       </w:r>
     </w:p>
     <w:p>
@@ -1264,188 +1859,19 @@
         <w:spacing w:line="240" w:lineRule="auto"/>
         <w:jc w:val="both"/>
         <w:rPr>
-          <w:i/>
-          <w:color w:val="943634" w:themeColor="accent2" w:themeShade="BF"/>
-          <w:sz w:val="24"/>
-        </w:rPr>
-      </w:pPr>
-      <w:r>
-        <w:rPr>
-          <w:i/>
-          <w:color w:val="943634" w:themeColor="accent2" w:themeShade="BF"/>
-          <w:sz w:val="24"/>
-        </w:rPr>
-        <w:t>Use-Case description format:</w:t>
-      </w:r>
-    </w:p>
-    <w:p>
-      <w:pPr>
-        <w:pStyle w:val="Title"/>
-        <w:jc w:val="both"/>
-        <w:rPr>
-          <w:rFonts w:ascii="Times New Roman" w:hAnsi="Times New Roman"/>
-          <w:i/>
-          <w:color w:val="943634" w:themeColor="accent2" w:themeShade="BF"/>
-          <w:sz w:val="24"/>
-        </w:rPr>
-      </w:pPr>
-      <w:bookmarkStart w:id="33" w:name="_Toc254785391"/>
-      <w:r>
-        <w:rPr>
-          <w:rFonts w:ascii="Times New Roman" w:hAnsi="Times New Roman"/>
-          <w:i/>
-          <w:color w:val="943634" w:themeColor="accent2" w:themeShade="BF"/>
-          <w:sz w:val="24"/>
-        </w:rPr>
-        <w:t>Use case: &lt;use case goal&gt;</w:t>
-      </w:r>
-    </w:p>
-    <w:p>
-      <w:pPr>
-        <w:pStyle w:val="Title"/>
-        <w:jc w:val="both"/>
-        <w:rPr>
-          <w:rFonts w:ascii="Times New Roman" w:hAnsi="Times New Roman"/>
-          <w:i/>
-          <w:color w:val="943634" w:themeColor="accent2" w:themeShade="BF"/>
-          <w:sz w:val="24"/>
-        </w:rPr>
-      </w:pPr>
-      <w:r>
-        <w:rPr>
-          <w:rFonts w:ascii="Times New Roman" w:hAnsi="Times New Roman"/>
-          <w:i/>
-          <w:color w:val="943634" w:themeColor="accent2" w:themeShade="BF"/>
-          <w:sz w:val="24"/>
-        </w:rPr>
-        <w:t>Level: &lt;one of: summary level, user-goal level, sub-function&gt;</w:t>
-      </w:r>
-    </w:p>
-    <w:p>
-      <w:pPr>
-        <w:pStyle w:val="Title"/>
-        <w:jc w:val="both"/>
-        <w:rPr>
-          <w:rFonts w:ascii="Times New Roman" w:hAnsi="Times New Roman"/>
-          <w:i/>
-          <w:color w:val="943634" w:themeColor="accent2" w:themeShade="BF"/>
-          <w:sz w:val="24"/>
-        </w:rPr>
-      </w:pPr>
-      <w:r>
-        <w:rPr>
-          <w:rFonts w:ascii="Times New Roman" w:hAnsi="Times New Roman"/>
-          <w:i/>
-          <w:color w:val="943634" w:themeColor="accent2" w:themeShade="BF"/>
-          <w:sz w:val="24"/>
-        </w:rPr>
-        <w:t>Primary actor: &lt;a role name for the actor who initiates the use case&gt;</w:t>
-      </w:r>
-    </w:p>
-    <w:p>
-      <w:pPr>
-        <w:pStyle w:val="Title"/>
-        <w:jc w:val="both"/>
-        <w:rPr>
-          <w:rFonts w:ascii="Times New Roman" w:hAnsi="Times New Roman"/>
-          <w:i/>
-          <w:color w:val="943634" w:themeColor="accent2" w:themeShade="BF"/>
-          <w:sz w:val="24"/>
-        </w:rPr>
-      </w:pPr>
-      <w:r>
-        <w:rPr>
-          <w:rFonts w:ascii="Times New Roman" w:hAnsi="Times New Roman"/>
-          <w:i/>
-          <w:color w:val="943634" w:themeColor="accent2" w:themeShade="BF"/>
-          <w:sz w:val="24"/>
-        </w:rPr>
-        <w:t>Main success scenario: &lt;the steps of the main success scenario from trigger to goal delivery&gt;</w:t>
-      </w:r>
-    </w:p>
-    <w:p>
-      <w:pPr>
-        <w:pStyle w:val="Title"/>
-        <w:jc w:val="both"/>
-        <w:rPr>
-          <w:rFonts w:ascii="Times New Roman" w:hAnsi="Times New Roman"/>
-          <w:i/>
-          <w:color w:val="943634" w:themeColor="accent2" w:themeShade="BF"/>
-          <w:sz w:val="24"/>
-        </w:rPr>
-      </w:pPr>
-      <w:r>
-        <w:rPr>
-          <w:rFonts w:ascii="Times New Roman" w:hAnsi="Times New Roman"/>
-          <w:i/>
-          <w:color w:val="943634" w:themeColor="accent2" w:themeShade="BF"/>
-          <w:sz w:val="24"/>
-        </w:rPr>
-        <w:t>Extensions: &lt;alternate scenarios of success or failure&gt;</w:t>
-      </w:r>
-    </w:p>
-    <w:p>
-      <w:pPr>
-        <w:pStyle w:val="Title"/>
-        <w:jc w:val="both"/>
-        <w:rPr>
-          <w:rFonts w:ascii="Times New Roman" w:hAnsi="Times New Roman"/>
-          <w:b w:val="0"/>
-          <w:i/>
-          <w:color w:val="943634" w:themeColor="accent2" w:themeShade="BF"/>
-          <w:sz w:val="24"/>
-        </w:rPr>
-      </w:pPr>
-      <w:r>
-        <w:rPr>
-          <w:rFonts w:ascii="Times New Roman" w:hAnsi="Times New Roman"/>
-          <w:b w:val="0"/>
-          <w:i/>
-          <w:color w:val="943634" w:themeColor="accent2" w:themeShade="BF"/>
-          <w:sz w:val="24"/>
-        </w:rPr>
-        <w:t>]</w:t>
-      </w:r>
-    </w:p>
-    <w:p>
-      <w:pPr>
-        <w:pStyle w:val="Title"/>
-        <w:jc w:val="both"/>
-        <w:rPr>
-          <w:rFonts w:ascii="Times New Roman" w:hAnsi="Times New Roman"/>
-        </w:rPr>
-      </w:pPr>
-      <w:r>
-        <w:rPr>
-          <w:rFonts w:ascii="Times New Roman" w:hAnsi="Times New Roman"/>
-        </w:rPr>
-        <w:t>3</w:t>
-      </w:r>
-      <w:r>
-        <w:rPr>
-          <w:rFonts w:ascii="Times New Roman" w:hAnsi="Times New Roman"/>
-        </w:rPr>
-        <w:t xml:space="preserve">. </w:t>
-      </w:r>
-      <w:r>
-        <w:rPr>
-          <w:rFonts w:ascii="Times New Roman" w:hAnsi="Times New Roman"/>
-        </w:rPr>
-        <w:t>System</w:t>
-      </w:r>
-      <w:r>
-        <w:rPr>
-          <w:rFonts w:ascii="Times New Roman" w:hAnsi="Times New Roman"/>
-        </w:rPr>
-        <w:t xml:space="preserve"> </w:t>
-      </w:r>
-      <w:r>
-        <w:rPr>
-          <w:rFonts w:ascii="Times New Roman" w:hAnsi="Times New Roman"/>
-        </w:rPr>
-        <w:t>Architectural Design</w:t>
-      </w:r>
-      <w:bookmarkEnd w:id="33"/>
+          <w:iCs/>
+          <w:color w:val="262626" w:themeColor="text1" w:themeTint="D9"/>
+          <w:szCs w:val="16"/>
+        </w:rPr>
+      </w:pPr>
+      <w:r>
+        <w:rPr>
+          <w:iCs/>
+          <w:color w:val="262626" w:themeColor="text1" w:themeTint="D9"/>
+          <w:szCs w:val="16"/>
+        </w:rPr>
+        <w:t>The dependencies go in a downward, meaning, for example, that the UI does not do any processing itself, it only calls methods in the business logic layer, which then goes on to read/write to the database thorugh dedicated methods in the database layer.</w:t>
+      </w:r>
     </w:p>
     <w:p>
       <w:pPr>
@@ -1478,543 +1904,680 @@
           <w:b/>
           <w:sz w:val="28"/>
         </w:rPr>
-        <w:t xml:space="preserve">.1 </w:t>
+        <w:t>.</w:t>
       </w:r>
       <w:r>
         <w:rPr>
           <w:b/>
           <w:sz w:val="28"/>
         </w:rPr>
-        <w:t>Architectural</w:t>
+        <w:t>2</w:t>
       </w:r>
       <w:r>
         <w:rPr>
           <w:b/>
           <w:sz w:val="28"/>
         </w:rPr>
-        <w:t xml:space="preserve"> Pattern Description</w:t>
-      </w:r>
-    </w:p>
-    <w:p>
-      <w:pPr>
-        <w:spacing w:line="240" w:lineRule="auto"/>
-        <w:jc w:val="both"/>
-        <w:rPr>
-          <w:i/>
-          <w:color w:val="943634" w:themeColor="accent2" w:themeShade="BF"/>
-          <w:sz w:val="24"/>
-        </w:rPr>
-      </w:pPr>
-      <w:r>
-        <w:rPr>
-          <w:i/>
-          <w:color w:val="943634" w:themeColor="accent2" w:themeShade="BF"/>
-          <w:sz w:val="24"/>
-        </w:rPr>
-        <w:t>[Describe</w:t>
-      </w:r>
-      <w:r>
-        <w:rPr>
-          <w:i/>
-          <w:color w:val="943634" w:themeColor="accent2" w:themeShade="BF"/>
-          <w:sz w:val="24"/>
-        </w:rPr>
-        <w:t xml:space="preserve"> briefly</w:t>
-      </w:r>
-      <w:r>
-        <w:rPr>
-          <w:i/>
-          <w:color w:val="943634" w:themeColor="accent2" w:themeShade="BF"/>
-          <w:sz w:val="24"/>
-        </w:rPr>
-        <w:t xml:space="preserve"> the used </w:t>
-      </w:r>
-      <w:r>
-        <w:rPr>
-          <w:i/>
-          <w:color w:val="943634" w:themeColor="accent2" w:themeShade="BF"/>
-          <w:sz w:val="24"/>
-        </w:rPr>
-        <w:t>architectural</w:t>
-      </w:r>
-      <w:r>
-        <w:rPr>
-          <w:i/>
-          <w:color w:val="943634" w:themeColor="accent2" w:themeShade="BF"/>
-          <w:sz w:val="24"/>
-        </w:rPr>
-        <w:t xml:space="preserve"> pattern</w:t>
-      </w:r>
-      <w:r>
-        <w:rPr>
-          <w:i/>
-          <w:color w:val="943634" w:themeColor="accent2" w:themeShade="BF"/>
-          <w:sz w:val="24"/>
-        </w:rPr>
-        <w:t>s.</w:t>
-      </w:r>
-      <w:r>
-        <w:rPr>
-          <w:i/>
-          <w:color w:val="943634" w:themeColor="accent2" w:themeShade="BF"/>
-          <w:sz w:val="24"/>
-        </w:rPr>
-        <w:t>]</w:t>
-      </w:r>
-    </w:p>
-    <w:p>
-      <w:pPr>
-        <w:spacing w:line="240" w:lineRule="auto"/>
-        <w:jc w:val="both"/>
-        <w:rPr>
-          <w:i/>
-          <w:color w:val="943634" w:themeColor="accent2" w:themeShade="BF"/>
-          <w:sz w:val="24"/>
-        </w:rPr>
-      </w:pPr>
-    </w:p>
-    <w:p>
-      <w:pPr>
-        <w:spacing w:line="240" w:lineRule="auto"/>
-        <w:jc w:val="both"/>
-        <w:rPr>
-          <w:b/>
-        </w:rPr>
-      </w:pPr>
+        <w:t xml:space="preserve"> </w:t>
+      </w:r>
       <w:r>
         <w:rPr>
           <w:b/>
           <w:sz w:val="28"/>
         </w:rPr>
-        <w:t>3</w:t>
-      </w:r>
-      <w:r>
+        <w:t>Diagrams</w:t>
+      </w:r>
+    </w:p>
+    <w:p>
+      <w:pPr>
+        <w:spacing w:line="240" w:lineRule="auto"/>
+        <w:jc w:val="both"/>
+        <w:rPr>
+          <w:i/>
+          <w:color w:val="943634" w:themeColor="accent2" w:themeShade="BF"/>
+          <w:sz w:val="24"/>
+        </w:rPr>
+      </w:pPr>
+      <w:r>
+        <w:rPr>
+          <w:i/>
+          <w:noProof/>
+          <w:color w:val="943634" w:themeColor="accent2" w:themeShade="BF"/>
+          <w:sz w:val="24"/>
+        </w:rPr>
+        <w:drawing>
+          <wp:anchor distT="0" distB="0" distL="114300" distR="114300" simplePos="0" relativeHeight="251648000" behindDoc="0" locked="0" layoutInCell="1" allowOverlap="1" wp14:anchorId="15F7337D" wp14:editId="65B50838">
+            <wp:simplePos x="0" y="0"/>
+            <wp:positionH relativeFrom="column">
+              <wp:posOffset>0</wp:posOffset>
+            </wp:positionH>
+            <wp:positionV relativeFrom="paragraph">
+              <wp:posOffset>404848</wp:posOffset>
+            </wp:positionV>
+            <wp:extent cx="3321685" cy="1723390"/>
+            <wp:effectExtent l="0" t="0" r="0" b="0"/>
+            <wp:wrapTopAndBottom/>
+            <wp:docPr id="2" name="Picture 2" descr="A screenshot of a cell phone&#10;&#10;Description automatically generated"/>
+            <wp:cNvGraphicFramePr>
+              <a:graphicFrameLocks xmlns:a="http://schemas.openxmlformats.org/drawingml/2006/main" noChangeAspect="1"/>
+            </wp:cNvGraphicFramePr>
+            <a:graphic xmlns:a="http://schemas.openxmlformats.org/drawingml/2006/main">
+              <a:graphicData uri="http://schemas.openxmlformats.org/drawingml/2006/picture">
+                <pic:pic xmlns:pic="http://schemas.openxmlformats.org/drawingml/2006/picture">
+                  <pic:nvPicPr>
+                    <pic:cNvPr id="2" name="components.png"/>
+                    <pic:cNvPicPr/>
+                  </pic:nvPicPr>
+                  <pic:blipFill>
+                    <a:blip r:embed="rId10" cstate="print">
+                      <a:extLst>
+                        <a:ext uri="{28A0092B-C50C-407E-A947-70E740481C1C}">
+                          <a14:useLocalDpi xmlns:a14="http://schemas.microsoft.com/office/drawing/2010/main" val="0"/>
+                        </a:ext>
+                      </a:extLst>
+                    </a:blip>
+                    <a:stretch>
+                      <a:fillRect/>
+                    </a:stretch>
+                  </pic:blipFill>
+                  <pic:spPr>
+                    <a:xfrm>
+                      <a:off x="0" y="0"/>
+                      <a:ext cx="3321685" cy="1723390"/>
+                    </a:xfrm>
+                    <a:prstGeom prst="rect">
+                      <a:avLst/>
+                    </a:prstGeom>
+                  </pic:spPr>
+                </pic:pic>
+              </a:graphicData>
+            </a:graphic>
+            <wp14:sizeRelH relativeFrom="margin">
+              <wp14:pctWidth>0</wp14:pctWidth>
+            </wp14:sizeRelH>
+            <wp14:sizeRelV relativeFrom="margin">
+              <wp14:pctHeight>0</wp14:pctHeight>
+            </wp14:sizeRelV>
+          </wp:anchor>
+        </w:drawing>
+      </w:r>
+    </w:p>
+    <w:p>
+      <w:pPr>
+        <w:spacing w:line="240" w:lineRule="auto"/>
+        <w:jc w:val="both"/>
+      </w:pPr>
+      <w:r>
+        <w:rPr>
+          <w:i/>
+          <w:noProof/>
+          <w:color w:val="943634" w:themeColor="accent2" w:themeShade="BF"/>
+          <w:sz w:val="24"/>
+        </w:rPr>
+        <w:drawing>
+          <wp:anchor distT="0" distB="0" distL="114300" distR="114300" simplePos="0" relativeHeight="251673600" behindDoc="0" locked="0" layoutInCell="1" allowOverlap="1" wp14:anchorId="744356FC" wp14:editId="677C85F3">
+            <wp:simplePos x="0" y="0"/>
+            <wp:positionH relativeFrom="column">
+              <wp:posOffset>3976249</wp:posOffset>
+            </wp:positionH>
+            <wp:positionV relativeFrom="paragraph">
+              <wp:posOffset>286980</wp:posOffset>
+            </wp:positionV>
+            <wp:extent cx="2056130" cy="4178300"/>
+            <wp:effectExtent l="0" t="0" r="0" b="0"/>
+            <wp:wrapTopAndBottom/>
+            <wp:docPr id="4" name="Picture 4" descr="A close up of text on a white surface&#10;&#10;Description automatically generated"/>
+            <wp:cNvGraphicFramePr>
+              <a:graphicFrameLocks xmlns:a="http://schemas.openxmlformats.org/drawingml/2006/main" noChangeAspect="1"/>
+            </wp:cNvGraphicFramePr>
+            <a:graphic xmlns:a="http://schemas.openxmlformats.org/drawingml/2006/main">
+              <a:graphicData uri="http://schemas.openxmlformats.org/drawingml/2006/picture">
+                <pic:pic xmlns:pic="http://schemas.openxmlformats.org/drawingml/2006/picture">
+                  <pic:nvPicPr>
+                    <pic:cNvPr id="4" name="packages.png"/>
+                    <pic:cNvPicPr/>
+                  </pic:nvPicPr>
+                  <pic:blipFill>
+                    <a:blip r:embed="rId11">
+                      <a:extLst>
+                        <a:ext uri="{28A0092B-C50C-407E-A947-70E740481C1C}">
+                          <a14:useLocalDpi xmlns:a14="http://schemas.microsoft.com/office/drawing/2010/main" val="0"/>
+                        </a:ext>
+                      </a:extLst>
+                    </a:blip>
+                    <a:stretch>
+                      <a:fillRect/>
+                    </a:stretch>
+                  </pic:blipFill>
+                  <pic:spPr>
+                    <a:xfrm>
+                      <a:off x="0" y="0"/>
+                      <a:ext cx="2056130" cy="4178300"/>
+                    </a:xfrm>
+                    <a:prstGeom prst="rect">
+                      <a:avLst/>
+                    </a:prstGeom>
+                  </pic:spPr>
+                </pic:pic>
+              </a:graphicData>
+            </a:graphic>
+            <wp14:sizeRelH relativeFrom="margin">
+              <wp14:pctWidth>0</wp14:pctWidth>
+            </wp14:sizeRelH>
+            <wp14:sizeRelV relativeFrom="margin">
+              <wp14:pctHeight>0</wp14:pctHeight>
+            </wp14:sizeRelV>
+          </wp:anchor>
+        </w:drawing>
+      </w:r>
+      <w:r>
+        <w:rPr>
+          <w:i/>
+          <w:noProof/>
+          <w:color w:val="943634" w:themeColor="accent2" w:themeShade="BF"/>
+          <w:sz w:val="24"/>
+        </w:rPr>
+        <w:drawing>
+          <wp:anchor distT="0" distB="0" distL="114300" distR="114300" simplePos="0" relativeHeight="251661312" behindDoc="0" locked="0" layoutInCell="1" allowOverlap="1" wp14:anchorId="34CA5BD0" wp14:editId="64A77527">
+            <wp:simplePos x="0" y="0"/>
+            <wp:positionH relativeFrom="column">
+              <wp:posOffset>136236</wp:posOffset>
+            </wp:positionH>
+            <wp:positionV relativeFrom="paragraph">
+              <wp:posOffset>2954904</wp:posOffset>
+            </wp:positionV>
+            <wp:extent cx="2928620" cy="1006475"/>
+            <wp:effectExtent l="0" t="0" r="0" b="0"/>
+            <wp:wrapTopAndBottom/>
+            <wp:docPr id="3" name="Picture 3" descr="A picture containing indoor, red, white&#10;&#10;Description automatically generated"/>
+            <wp:cNvGraphicFramePr>
+              <a:graphicFrameLocks xmlns:a="http://schemas.openxmlformats.org/drawingml/2006/main" noChangeAspect="1"/>
+            </wp:cNvGraphicFramePr>
+            <a:graphic xmlns:a="http://schemas.openxmlformats.org/drawingml/2006/main">
+              <a:graphicData uri="http://schemas.openxmlformats.org/drawingml/2006/picture">
+                <pic:pic xmlns:pic="http://schemas.openxmlformats.org/drawingml/2006/picture">
+                  <pic:nvPicPr>
+                    <pic:cNvPr id="3" name="deployment.png"/>
+                    <pic:cNvPicPr/>
+                  </pic:nvPicPr>
+                  <pic:blipFill>
+                    <a:blip r:embed="rId12" cstate="print">
+                      <a:extLst>
+                        <a:ext uri="{28A0092B-C50C-407E-A947-70E740481C1C}">
+                          <a14:useLocalDpi xmlns:a14="http://schemas.microsoft.com/office/drawing/2010/main" val="0"/>
+                        </a:ext>
+                      </a:extLst>
+                    </a:blip>
+                    <a:stretch>
+                      <a:fillRect/>
+                    </a:stretch>
+                  </pic:blipFill>
+                  <pic:spPr>
+                    <a:xfrm>
+                      <a:off x="0" y="0"/>
+                      <a:ext cx="2928620" cy="1006475"/>
+                    </a:xfrm>
+                    <a:prstGeom prst="rect">
+                      <a:avLst/>
+                    </a:prstGeom>
+                  </pic:spPr>
+                </pic:pic>
+              </a:graphicData>
+            </a:graphic>
+            <wp14:sizeRelH relativeFrom="margin">
+              <wp14:pctWidth>0</wp14:pctWidth>
+            </wp14:sizeRelH>
+            <wp14:sizeRelV relativeFrom="margin">
+              <wp14:pctHeight>0</wp14:pctHeight>
+            </wp14:sizeRelV>
+          </wp:anchor>
+        </w:drawing>
+      </w:r>
+      <w:r>
+        <w:tab/>
+        <w:t>The component, package and deployment diagrams are shown below:</w:t>
+      </w:r>
+    </w:p>
+    <w:p>
+      <w:pPr>
+        <w:spacing w:line="240" w:lineRule="auto"/>
+        <w:jc w:val="both"/>
+      </w:pPr>
+      <w:r>
+        <w:t>As described in the above section, the 4 layers interact with each other sequentially, usually starting with the UI, where the user presses or does something that triggers a listener to send a command to the manager, which then performs some taks and processes data, and then it sends a command to the data access components in order to read from or update the database.</w:t>
+      </w:r>
+    </w:p>
+    <w:p>
+      <w:pPr>
+        <w:spacing w:line="240" w:lineRule="auto"/>
+        <w:jc w:val="both"/>
+      </w:pPr>
+      <w:proofErr w:type="gramStart"/>
+      <w:r>
+        <w:t>In reality, the</w:t>
+      </w:r>
+      <w:proofErr w:type="gramEnd"/>
+      <w:r>
+        <w:t xml:space="preserve"> data access classes also have access to the system entities, due to the fact that the ORM software uses them, so there is a slight misaligment from the standard layered architecture pattern, but this is common in real applications.</w:t>
+      </w:r>
+    </w:p>
+    <w:p>
+      <w:pPr>
+        <w:spacing w:line="240" w:lineRule="auto"/>
+        <w:jc w:val="both"/>
+      </w:pPr>
+    </w:p>
+    <w:p>
+      <w:pPr>
+        <w:spacing w:line="240" w:lineRule="auto"/>
+        <w:jc w:val="both"/>
+      </w:pPr>
+    </w:p>
+    <w:p>
+      <w:pPr>
+        <w:pStyle w:val="Title"/>
+        <w:jc w:val="both"/>
+        <w:rPr>
+          <w:rFonts w:ascii="Times New Roman" w:hAnsi="Times New Roman"/>
+        </w:rPr>
+      </w:pPr>
+      <w:bookmarkStart w:id="34" w:name="_Toc254785392"/>
+      <w:r>
+        <w:rPr>
+          <w:rFonts w:ascii="Times New Roman" w:hAnsi="Times New Roman"/>
+        </w:rPr>
+        <w:t>4</w:t>
+      </w:r>
+      <w:r>
+        <w:rPr>
+          <w:rFonts w:ascii="Times New Roman" w:hAnsi="Times New Roman"/>
+        </w:rPr>
+        <w:t xml:space="preserve">. UML </w:t>
+      </w:r>
+      <w:r>
+        <w:rPr>
+          <w:rFonts w:ascii="Times New Roman" w:hAnsi="Times New Roman"/>
+        </w:rPr>
+        <w:t>Sequence</w:t>
+      </w:r>
+      <w:r>
+        <w:rPr>
+          <w:rFonts w:ascii="Times New Roman" w:hAnsi="Times New Roman"/>
+        </w:rPr>
+        <w:t xml:space="preserve"> Diagrams</w:t>
+      </w:r>
+      <w:bookmarkEnd w:id="34"/>
+    </w:p>
+    <w:p>
+      <w:pPr>
+        <w:spacing w:line="240" w:lineRule="auto"/>
+        <w:jc w:val="both"/>
+        <w:rPr>
+          <w:i/>
+          <w:color w:val="943634" w:themeColor="accent2" w:themeShade="BF"/>
+          <w:sz w:val="24"/>
+        </w:rPr>
+      </w:pPr>
+      <w:r>
+        <w:rPr>
+          <w:i/>
+          <w:color w:val="943634" w:themeColor="accent2" w:themeShade="BF"/>
+          <w:sz w:val="24"/>
+        </w:rPr>
+        <w:t>[</w:t>
+      </w:r>
+      <w:r>
+        <w:rPr>
+          <w:i/>
+          <w:color w:val="943634" w:themeColor="accent2" w:themeShade="BF"/>
+          <w:sz w:val="24"/>
+        </w:rPr>
+        <w:t>C</w:t>
+      </w:r>
+      <w:r>
+        <w:rPr>
+          <w:i/>
+          <w:color w:val="943634" w:themeColor="accent2" w:themeShade="BF"/>
+          <w:sz w:val="24"/>
+        </w:rPr>
+        <w:t xml:space="preserve">reate </w:t>
+      </w:r>
+      <w:r>
+        <w:rPr>
+          <w:i/>
+          <w:color w:val="943634" w:themeColor="accent2" w:themeShade="BF"/>
+          <w:sz w:val="24"/>
+        </w:rPr>
+        <w:t>a</w:t>
+      </w:r>
+      <w:r>
+        <w:rPr>
+          <w:i/>
+          <w:color w:val="943634" w:themeColor="accent2" w:themeShade="BF"/>
+          <w:sz w:val="24"/>
+        </w:rPr>
+        <w:t xml:space="preserve"> sequence diagram for </w:t>
+      </w:r>
+      <w:r>
+        <w:rPr>
+          <w:i/>
+          <w:color w:val="943634" w:themeColor="accent2" w:themeShade="BF"/>
+          <w:sz w:val="24"/>
+        </w:rPr>
+        <w:t>a</w:t>
+      </w:r>
+      <w:r>
+        <w:rPr>
+          <w:i/>
+          <w:color w:val="943634" w:themeColor="accent2" w:themeShade="BF"/>
+          <w:sz w:val="24"/>
+        </w:rPr>
+        <w:t xml:space="preserve"> relevant scenario</w:t>
+      </w:r>
+      <w:r>
+        <w:rPr>
+          <w:i/>
+          <w:color w:val="943634" w:themeColor="accent2" w:themeShade="BF"/>
+          <w:sz w:val="24"/>
+        </w:rPr>
+        <w:t>.</w:t>
+      </w:r>
+      <w:r>
+        <w:rPr>
+          <w:i/>
+          <w:color w:val="943634" w:themeColor="accent2" w:themeShade="BF"/>
+          <w:sz w:val="24"/>
+        </w:rPr>
+        <w:t>]</w:t>
+      </w:r>
+    </w:p>
+    <w:p>
+      <w:pPr>
+        <w:pStyle w:val="Title"/>
+        <w:jc w:val="both"/>
+        <w:rPr>
+          <w:rFonts w:ascii="Times New Roman" w:hAnsi="Times New Roman"/>
+        </w:rPr>
+      </w:pPr>
+    </w:p>
+    <w:p>
+      <w:pPr>
+        <w:pStyle w:val="Title"/>
+        <w:jc w:val="both"/>
+        <w:rPr>
+          <w:rFonts w:ascii="Times New Roman" w:hAnsi="Times New Roman"/>
+        </w:rPr>
+      </w:pPr>
+      <w:bookmarkStart w:id="35" w:name="_Toc254785393"/>
+      <w:r>
+        <w:rPr>
+          <w:rFonts w:ascii="Times New Roman" w:hAnsi="Times New Roman"/>
+        </w:rPr>
+        <w:t>5</w:t>
+      </w:r>
+      <w:r>
+        <w:rPr>
+          <w:rFonts w:ascii="Times New Roman" w:hAnsi="Times New Roman"/>
+        </w:rPr>
+        <w:t xml:space="preserve">. Class </w:t>
+      </w:r>
+      <w:r>
+        <w:rPr>
+          <w:rFonts w:ascii="Times New Roman" w:hAnsi="Times New Roman"/>
+        </w:rPr>
+        <w:t>Design</w:t>
+      </w:r>
+      <w:bookmarkEnd w:id="35"/>
+    </w:p>
+    <w:p>
+      <w:pPr>
+        <w:spacing w:line="240" w:lineRule="auto"/>
+        <w:jc w:val="both"/>
         <w:rPr>
           <w:b/>
           <w:sz w:val="28"/>
         </w:rPr>
-        <w:t>.</w:t>
-      </w:r>
+      </w:pPr>
+    </w:p>
+    <w:p>
+      <w:pPr>
+        <w:spacing w:line="240" w:lineRule="auto"/>
+        <w:jc w:val="both"/>
+        <w:rPr>
+          <w:b/>
+        </w:rPr>
+      </w:pPr>
       <w:r>
         <w:rPr>
           <w:b/>
           <w:sz w:val="28"/>
         </w:rPr>
-        <w:t>2</w:t>
+        <w:t>5</w:t>
       </w:r>
       <w:r>
         <w:rPr>
           <w:b/>
           <w:sz w:val="28"/>
         </w:rPr>
-        <w:t xml:space="preserve"> </w:t>
-      </w:r>
+        <w:t>.1 Design Patterns Description</w:t>
+      </w:r>
+      <w:bookmarkStart w:id="36" w:name="_GoBack"/>
+      <w:bookmarkEnd w:id="36"/>
+    </w:p>
+    <w:p>
+      <w:pPr>
+        <w:spacing w:line="240" w:lineRule="auto"/>
+        <w:jc w:val="both"/>
+        <w:rPr>
+          <w:iCs/>
+          <w:color w:val="262626" w:themeColor="text1" w:themeTint="D9"/>
+          <w:szCs w:val="16"/>
+        </w:rPr>
+      </w:pPr>
+      <w:r>
+        <w:rPr>
+          <w:iCs/>
+          <w:color w:val="262626" w:themeColor="text1" w:themeTint="D9"/>
+          <w:szCs w:val="16"/>
+        </w:rPr>
+        <w:t>The abstract factory design pattern was used to generate the reports of wasted food, as per the requirements.</w:t>
+      </w:r>
+    </w:p>
+    <w:p>
+      <w:pPr>
+        <w:spacing w:line="240" w:lineRule="auto"/>
+        <w:jc w:val="both"/>
+      </w:pPr>
+    </w:p>
+    <w:p>
+      <w:pPr>
+        <w:spacing w:line="240" w:lineRule="auto"/>
+        <w:jc w:val="both"/>
+      </w:pPr>
       <w:r>
         <w:rPr>
           <w:b/>
           <w:sz w:val="28"/>
         </w:rPr>
-        <w:t>Diagrams</w:t>
-      </w:r>
-    </w:p>
-    <w:p>
-      <w:pPr>
-        <w:spacing w:line="240" w:lineRule="auto"/>
-        <w:jc w:val="both"/>
-        <w:rPr>
-          <w:i/>
-          <w:color w:val="943634" w:themeColor="accent2" w:themeShade="BF"/>
-          <w:sz w:val="24"/>
-        </w:rPr>
-      </w:pPr>
-      <w:r>
-        <w:rPr>
-          <w:i/>
-          <w:color w:val="943634" w:themeColor="accent2" w:themeShade="BF"/>
-          <w:sz w:val="24"/>
-        </w:rPr>
-        <w:t>[</w:t>
-      </w:r>
-      <w:r>
-        <w:rPr>
-          <w:i/>
-          <w:color w:val="943634" w:themeColor="accent2" w:themeShade="BF"/>
-          <w:sz w:val="24"/>
-        </w:rPr>
-        <w:t>C</w:t>
-      </w:r>
-      <w:r>
-        <w:rPr>
-          <w:i/>
-          <w:color w:val="943634" w:themeColor="accent2" w:themeShade="BF"/>
-          <w:sz w:val="24"/>
-        </w:rPr>
-        <w:t>reate the system’s conceptual architecture</w:t>
-      </w:r>
-      <w:r>
-        <w:rPr>
-          <w:i/>
-          <w:color w:val="943634" w:themeColor="accent2" w:themeShade="BF"/>
-          <w:sz w:val="24"/>
-        </w:rPr>
-        <w:t>;</w:t>
-      </w:r>
-      <w:r>
-        <w:rPr>
-          <w:i/>
-          <w:color w:val="943634" w:themeColor="accent2" w:themeShade="BF"/>
-          <w:sz w:val="24"/>
-        </w:rPr>
-        <w:t xml:space="preserve"> use </w:t>
-      </w:r>
-      <w:r>
-        <w:rPr>
-          <w:i/>
-          <w:color w:val="943634" w:themeColor="accent2" w:themeShade="BF"/>
-          <w:sz w:val="24"/>
-        </w:rPr>
-        <w:t>architectural pattern</w:t>
-      </w:r>
-      <w:r>
-        <w:rPr>
-          <w:i/>
-          <w:color w:val="943634" w:themeColor="accent2" w:themeShade="BF"/>
-          <w:sz w:val="24"/>
-        </w:rPr>
-        <w:t>s</w:t>
-      </w:r>
-      <w:r>
-        <w:rPr>
-          <w:i/>
-          <w:color w:val="943634" w:themeColor="accent2" w:themeShade="BF"/>
-          <w:sz w:val="24"/>
-        </w:rPr>
-        <w:t xml:space="preserve"> and </w:t>
-      </w:r>
-      <w:r>
-        <w:rPr>
-          <w:i/>
-          <w:color w:val="943634" w:themeColor="accent2" w:themeShade="BF"/>
-          <w:sz w:val="24"/>
-        </w:rPr>
-        <w:t>describe how they are applied</w:t>
-      </w:r>
-      <w:r>
-        <w:rPr>
-          <w:i/>
-          <w:color w:val="943634" w:themeColor="accent2" w:themeShade="BF"/>
-          <w:sz w:val="24"/>
-        </w:rPr>
-        <w:t>. Create package, component and deployment diagrams</w:t>
-      </w:r>
-      <w:r>
-        <w:rPr>
-          <w:i/>
-          <w:color w:val="943634" w:themeColor="accent2" w:themeShade="BF"/>
-          <w:sz w:val="24"/>
-        </w:rPr>
-        <w:t>]</w:t>
-      </w:r>
-    </w:p>
-    <w:p>
-      <w:pPr>
-        <w:spacing w:line="240" w:lineRule="auto"/>
-        <w:jc w:val="both"/>
-      </w:pPr>
-    </w:p>
-    <w:p>
-      <w:pPr>
-        <w:pStyle w:val="Title"/>
-        <w:jc w:val="both"/>
-        <w:rPr>
-          <w:rFonts w:ascii="Times New Roman" w:hAnsi="Times New Roman"/>
-        </w:rPr>
-      </w:pPr>
-      <w:bookmarkStart w:id="34" w:name="_Toc254785392"/>
-      <w:r>
-        <w:rPr>
-          <w:rFonts w:ascii="Times New Roman" w:hAnsi="Times New Roman"/>
-        </w:rPr>
-        <w:t>4</w:t>
-      </w:r>
-      <w:r>
-        <w:rPr>
-          <w:rFonts w:ascii="Times New Roman" w:hAnsi="Times New Roman"/>
-        </w:rPr>
-        <w:t xml:space="preserve">. UML </w:t>
-      </w:r>
-      <w:r>
-        <w:rPr>
-          <w:rFonts w:ascii="Times New Roman" w:hAnsi="Times New Roman"/>
-        </w:rPr>
-        <w:t>Sequence</w:t>
-      </w:r>
-      <w:r>
-        <w:rPr>
-          <w:rFonts w:ascii="Times New Roman" w:hAnsi="Times New Roman"/>
-        </w:rPr>
-        <w:t xml:space="preserve"> Diagrams</w:t>
-      </w:r>
-      <w:bookmarkEnd w:id="34"/>
-    </w:p>
-    <w:p>
-      <w:pPr>
-        <w:spacing w:line="240" w:lineRule="auto"/>
-        <w:jc w:val="both"/>
-        <w:rPr>
-          <w:i/>
-          <w:color w:val="943634" w:themeColor="accent2" w:themeShade="BF"/>
-          <w:sz w:val="24"/>
-        </w:rPr>
-      </w:pPr>
-      <w:r>
-        <w:rPr>
-          <w:i/>
-          <w:color w:val="943634" w:themeColor="accent2" w:themeShade="BF"/>
-          <w:sz w:val="24"/>
-        </w:rPr>
-        <w:t>[</w:t>
-      </w:r>
-      <w:r>
-        <w:rPr>
-          <w:i/>
-          <w:color w:val="943634" w:themeColor="accent2" w:themeShade="BF"/>
-          <w:sz w:val="24"/>
-        </w:rPr>
-        <w:t>C</w:t>
-      </w:r>
-      <w:r>
-        <w:rPr>
-          <w:i/>
-          <w:color w:val="943634" w:themeColor="accent2" w:themeShade="BF"/>
-          <w:sz w:val="24"/>
-        </w:rPr>
-        <w:t xml:space="preserve">reate </w:t>
-      </w:r>
-      <w:r>
-        <w:rPr>
-          <w:i/>
-          <w:color w:val="943634" w:themeColor="accent2" w:themeShade="BF"/>
-          <w:sz w:val="24"/>
-        </w:rPr>
-        <w:t>a</w:t>
-      </w:r>
-      <w:r>
-        <w:rPr>
-          <w:i/>
-          <w:color w:val="943634" w:themeColor="accent2" w:themeShade="BF"/>
-          <w:sz w:val="24"/>
-        </w:rPr>
-        <w:t xml:space="preserve"> sequence diagram for </w:t>
-      </w:r>
-      <w:r>
-        <w:rPr>
-          <w:i/>
-          <w:color w:val="943634" w:themeColor="accent2" w:themeShade="BF"/>
-          <w:sz w:val="24"/>
-        </w:rPr>
-        <w:t>a</w:t>
-      </w:r>
-      <w:r>
-        <w:rPr>
-          <w:i/>
-          <w:color w:val="943634" w:themeColor="accent2" w:themeShade="BF"/>
-          <w:sz w:val="24"/>
-        </w:rPr>
-        <w:t xml:space="preserve"> relevant scenario</w:t>
-      </w:r>
-      <w:r>
-        <w:rPr>
-          <w:i/>
-          <w:color w:val="943634" w:themeColor="accent2" w:themeShade="BF"/>
-          <w:sz w:val="24"/>
-        </w:rPr>
-        <w:t>.</w:t>
-      </w:r>
-      <w:r>
-        <w:rPr>
-          <w:i/>
-          <w:color w:val="943634" w:themeColor="accent2" w:themeShade="BF"/>
-          <w:sz w:val="24"/>
-        </w:rPr>
-        <w:t>]</w:t>
-      </w:r>
-    </w:p>
-    <w:p>
-      <w:pPr>
-        <w:pStyle w:val="Title"/>
-        <w:jc w:val="both"/>
-        <w:rPr>
-          <w:rFonts w:ascii="Times New Roman" w:hAnsi="Times New Roman"/>
-        </w:rPr>
-      </w:pPr>
-    </w:p>
-    <w:p>
-      <w:pPr>
-        <w:pStyle w:val="Title"/>
-        <w:jc w:val="both"/>
-        <w:rPr>
-          <w:rFonts w:ascii="Times New Roman" w:hAnsi="Times New Roman"/>
-        </w:rPr>
-      </w:pPr>
-      <w:bookmarkStart w:id="35" w:name="_Toc254785393"/>
-      <w:r>
-        <w:rPr>
-          <w:rFonts w:ascii="Times New Roman" w:hAnsi="Times New Roman"/>
-        </w:rPr>
         <w:t>5</w:t>
       </w:r>
       <w:r>
-        <w:rPr>
-          <w:rFonts w:ascii="Times New Roman" w:hAnsi="Times New Roman"/>
-        </w:rPr>
-        <w:t xml:space="preserve">. Class </w:t>
-      </w:r>
-      <w:r>
-        <w:rPr>
-          <w:rFonts w:ascii="Times New Roman" w:hAnsi="Times New Roman"/>
-        </w:rPr>
-        <w:t>Design</w:t>
-      </w:r>
-      <w:bookmarkEnd w:id="35"/>
-    </w:p>
-    <w:p>
-      <w:pPr>
-        <w:spacing w:line="240" w:lineRule="auto"/>
-        <w:jc w:val="both"/>
         <w:rPr>
           <w:b/>
           <w:sz w:val="28"/>
         </w:rPr>
-      </w:pPr>
-    </w:p>
-    <w:p>
-      <w:pPr>
-        <w:spacing w:line="240" w:lineRule="auto"/>
-        <w:jc w:val="both"/>
-        <w:rPr>
-          <w:b/>
-        </w:rPr>
-      </w:pPr>
+        <w:t>.</w:t>
+      </w:r>
       <w:r>
         <w:rPr>
           <w:b/>
           <w:sz w:val="28"/>
         </w:rPr>
-        <w:t>5</w:t>
+        <w:t>2</w:t>
       </w:r>
       <w:r>
         <w:rPr>
           <w:b/>
           <w:sz w:val="28"/>
         </w:rPr>
-        <w:t>.1 Design Patterns Description</w:t>
-      </w:r>
-    </w:p>
-    <w:p>
-      <w:pPr>
-        <w:spacing w:line="240" w:lineRule="auto"/>
-        <w:jc w:val="both"/>
-        <w:rPr>
-          <w:i/>
-          <w:color w:val="943634" w:themeColor="accent2" w:themeShade="BF"/>
-          <w:sz w:val="24"/>
-        </w:rPr>
-      </w:pPr>
-      <w:r>
-        <w:rPr>
-          <w:i/>
-          <w:color w:val="943634" w:themeColor="accent2" w:themeShade="BF"/>
-          <w:sz w:val="24"/>
-        </w:rPr>
-        <w:t>[Describe</w:t>
-      </w:r>
-      <w:r>
-        <w:rPr>
-          <w:i/>
-          <w:color w:val="943634" w:themeColor="accent2" w:themeShade="BF"/>
-          <w:sz w:val="24"/>
-        </w:rPr>
-        <w:t xml:space="preserve"> briefly</w:t>
-      </w:r>
-      <w:r>
-        <w:rPr>
-          <w:i/>
-          <w:color w:val="943634" w:themeColor="accent2" w:themeShade="BF"/>
-          <w:sz w:val="24"/>
-        </w:rPr>
-        <w:t xml:space="preserve"> the used design pattern</w:t>
-      </w:r>
-      <w:r>
-        <w:rPr>
-          <w:i/>
-          <w:color w:val="943634" w:themeColor="accent2" w:themeShade="BF"/>
-          <w:sz w:val="24"/>
-        </w:rPr>
-        <w:t>s.</w:t>
-      </w:r>
-      <w:r>
-        <w:rPr>
-          <w:i/>
-          <w:color w:val="943634" w:themeColor="accent2" w:themeShade="BF"/>
-          <w:sz w:val="24"/>
-        </w:rPr>
-        <w:t>]</w:t>
-      </w:r>
-    </w:p>
-    <w:p>
-      <w:pPr>
-        <w:spacing w:line="240" w:lineRule="auto"/>
-        <w:jc w:val="both"/>
-      </w:pPr>
-    </w:p>
-    <w:p>
-      <w:pPr>
-        <w:spacing w:line="240" w:lineRule="auto"/>
-        <w:jc w:val="both"/>
-      </w:pPr>
+        <w:t xml:space="preserve"> </w:t>
+      </w:r>
       <w:r>
         <w:rPr>
           <w:b/>
           <w:sz w:val="28"/>
         </w:rPr>
-        <w:t>5</w:t>
+        <w:t xml:space="preserve">UML </w:t>
       </w:r>
       <w:r>
         <w:rPr>
           <w:b/>
           <w:sz w:val="28"/>
         </w:rPr>
+        <w:t>Class Diagram</w:t>
+      </w:r>
+    </w:p>
+    <w:p>
+      <w:pPr>
+        <w:spacing w:line="240" w:lineRule="auto"/>
+        <w:jc w:val="both"/>
+        <w:rPr>
+          <w:i/>
+          <w:color w:val="943634" w:themeColor="accent2" w:themeShade="BF"/>
+          <w:sz w:val="24"/>
+        </w:rPr>
+      </w:pPr>
+      <w:r>
+        <w:rPr>
+          <w:i/>
+          <w:color w:val="943634" w:themeColor="accent2" w:themeShade="BF"/>
+          <w:sz w:val="24"/>
+        </w:rPr>
+        <w:t>[</w:t>
+      </w:r>
+      <w:r>
+        <w:rPr>
+          <w:i/>
+          <w:color w:val="943634" w:themeColor="accent2" w:themeShade="BF"/>
+          <w:sz w:val="24"/>
+        </w:rPr>
+        <w:t>C</w:t>
+      </w:r>
+      <w:r>
+        <w:rPr>
+          <w:i/>
+          <w:color w:val="943634" w:themeColor="accent2" w:themeShade="BF"/>
+          <w:sz w:val="24"/>
+        </w:rPr>
+        <w:t xml:space="preserve">reate the UML Class Diagram and </w:t>
+      </w:r>
+      <w:r>
+        <w:rPr>
+          <w:i/>
+          <w:color w:val="943634" w:themeColor="accent2" w:themeShade="BF"/>
+          <w:sz w:val="24"/>
+        </w:rPr>
+        <w:t>highlight</w:t>
+      </w:r>
+      <w:r>
+        <w:rPr>
+          <w:i/>
+          <w:color w:val="943634" w:themeColor="accent2" w:themeShade="BF"/>
+          <w:sz w:val="24"/>
+        </w:rPr>
+        <w:t xml:space="preserve"> and motivate</w:t>
+      </w:r>
+      <w:r>
+        <w:rPr>
+          <w:i/>
+          <w:color w:val="943634" w:themeColor="accent2" w:themeShade="BF"/>
+          <w:sz w:val="24"/>
+        </w:rPr>
+        <w:t xml:space="preserve"> </w:t>
+      </w:r>
+      <w:r>
+        <w:rPr>
+          <w:i/>
+          <w:color w:val="943634" w:themeColor="accent2" w:themeShade="BF"/>
+          <w:sz w:val="24"/>
+        </w:rPr>
+        <w:t>how</w:t>
+      </w:r>
+      <w:r>
+        <w:rPr>
+          <w:i/>
+          <w:color w:val="943634" w:themeColor="accent2" w:themeShade="BF"/>
+          <w:sz w:val="24"/>
+        </w:rPr>
+        <w:t xml:space="preserve"> the design pattern</w:t>
+      </w:r>
+      <w:r>
+        <w:rPr>
+          <w:i/>
+          <w:color w:val="943634" w:themeColor="accent2" w:themeShade="BF"/>
+          <w:sz w:val="24"/>
+        </w:rPr>
+        <w:t>s</w:t>
+      </w:r>
+      <w:r>
+        <w:rPr>
+          <w:i/>
+          <w:color w:val="943634" w:themeColor="accent2" w:themeShade="BF"/>
+          <w:sz w:val="24"/>
+        </w:rPr>
+        <w:t xml:space="preserve"> are used</w:t>
+      </w:r>
+      <w:r>
+        <w:rPr>
+          <w:i/>
+          <w:color w:val="943634" w:themeColor="accent2" w:themeShade="BF"/>
+          <w:sz w:val="24"/>
+        </w:rPr>
         <w:t>.</w:t>
       </w:r>
       <w:r>
         <w:rPr>
-          <w:b/>
-          <w:sz w:val="28"/>
-        </w:rPr>
-        <w:t>2</w:t>
-      </w:r>
-      <w:r>
-        <w:rPr>
-          <w:b/>
-          <w:sz w:val="28"/>
+          <w:i/>
+          <w:color w:val="943634" w:themeColor="accent2" w:themeShade="BF"/>
+          <w:sz w:val="24"/>
+        </w:rPr>
+        <w:t>]</w:t>
+      </w:r>
+    </w:p>
+    <w:p>
+      <w:pPr>
+        <w:spacing w:line="240" w:lineRule="auto"/>
+        <w:jc w:val="both"/>
+      </w:pPr>
+    </w:p>
+    <w:p>
+      <w:pPr>
+        <w:pStyle w:val="Title"/>
+        <w:jc w:val="both"/>
+        <w:rPr>
+          <w:rFonts w:ascii="Times New Roman" w:hAnsi="Times New Roman"/>
+        </w:rPr>
+      </w:pPr>
+      <w:bookmarkStart w:id="37" w:name="_Toc254785394"/>
+      <w:r>
+        <w:rPr>
+          <w:rFonts w:ascii="Times New Roman" w:hAnsi="Times New Roman"/>
+        </w:rPr>
+        <w:t>6</w:t>
+      </w:r>
+      <w:r>
+        <w:rPr>
+          <w:rFonts w:ascii="Times New Roman" w:hAnsi="Times New Roman"/>
+        </w:rPr>
+        <w:t>. Data Model</w:t>
+      </w:r>
+      <w:bookmarkEnd w:id="37"/>
+      <w:r>
+        <w:rPr>
+          <w:rFonts w:ascii="Times New Roman" w:hAnsi="Times New Roman"/>
         </w:rPr>
         <w:t xml:space="preserve"> </w:t>
       </w:r>
-      <w:r>
-        <w:rPr>
-          <w:b/>
-          <w:sz w:val="28"/>
-        </w:rPr>
-        <w:t xml:space="preserve">UML </w:t>
-      </w:r>
-      <w:r>
-        <w:rPr>
-          <w:b/>
-          <w:sz w:val="28"/>
-        </w:rPr>
-        <w:t>Class Diagram</w:t>
-      </w:r>
     </w:p>
     <w:p>
       <w:pPr>
@@ -2040,71 +2603,15 @@
           <w:color w:val="943634" w:themeColor="accent2" w:themeShade="BF"/>
           <w:sz w:val="24"/>
         </w:rPr>
-        <w:t>C</w:t>
-      </w:r>
-      <w:r>
-        <w:rPr>
-          <w:i/>
-          <w:color w:val="943634" w:themeColor="accent2" w:themeShade="BF"/>
-          <w:sz w:val="24"/>
-        </w:rPr>
-        <w:t xml:space="preserve">reate the UML Class Diagram and </w:t>
-      </w:r>
-      <w:r>
-        <w:rPr>
-          <w:i/>
-          <w:color w:val="943634" w:themeColor="accent2" w:themeShade="BF"/>
-          <w:sz w:val="24"/>
-        </w:rPr>
-        <w:t>highlight</w:t>
-      </w:r>
-      <w:r>
-        <w:rPr>
-          <w:i/>
-          <w:color w:val="943634" w:themeColor="accent2" w:themeShade="BF"/>
-          <w:sz w:val="24"/>
-        </w:rPr>
-        <w:t xml:space="preserve"> and motivate</w:t>
-      </w:r>
-      <w:r>
-        <w:rPr>
-          <w:i/>
-          <w:color w:val="943634" w:themeColor="accent2" w:themeShade="BF"/>
-          <w:sz w:val="24"/>
-        </w:rPr>
-        <w:t xml:space="preserve"> </w:t>
-      </w:r>
-      <w:r>
-        <w:rPr>
-          <w:i/>
-          <w:color w:val="943634" w:themeColor="accent2" w:themeShade="BF"/>
-          <w:sz w:val="24"/>
-        </w:rPr>
-        <w:t>how</w:t>
-      </w:r>
-      <w:r>
-        <w:rPr>
-          <w:i/>
-          <w:color w:val="943634" w:themeColor="accent2" w:themeShade="BF"/>
-          <w:sz w:val="24"/>
-        </w:rPr>
-        <w:t xml:space="preserve"> the design pattern</w:t>
-      </w:r>
-      <w:r>
-        <w:rPr>
-          <w:i/>
-          <w:color w:val="943634" w:themeColor="accent2" w:themeShade="BF"/>
-          <w:sz w:val="24"/>
-        </w:rPr>
-        <w:t>s</w:t>
-      </w:r>
-      <w:r>
-        <w:rPr>
-          <w:i/>
-          <w:color w:val="943634" w:themeColor="accent2" w:themeShade="BF"/>
-          <w:sz w:val="24"/>
-        </w:rPr>
-        <w:t xml:space="preserve"> are used</w:t>
+        <w:t>P</w:t>
+      </w:r>
+      <w:r>
+        <w:rPr>
+          <w:i/>
+          <w:color w:val="943634" w:themeColor="accent2" w:themeShade="BF"/>
+          <w:sz w:val="24"/>
+        </w:rPr>
+        <w:t>resent the data models used in the system’s implementation</w:t>
       </w:r>
       <w:r>
         <w:rPr>
@@ -2127,6 +2634,10 @@
       <w:pPr>
         <w:spacing w:line="240" w:lineRule="auto"/>
         <w:jc w:val="both"/>
+        <w:rPr>
+          <w:i/>
+          <w:color w:val="943634" w:themeColor="accent2" w:themeShade="BF"/>
+        </w:rPr>
       </w:pPr>
     </w:p>
     <w:p>
@@ -2137,26 +2648,32 @@
           <w:rFonts w:ascii="Times New Roman" w:hAnsi="Times New Roman"/>
         </w:rPr>
       </w:pPr>
-      <w:bookmarkStart w:id="36" w:name="_Toc254785394"/>
-      <w:r>
-        <w:rPr>
-          <w:rFonts w:ascii="Times New Roman" w:hAnsi="Times New Roman"/>
-        </w:rPr>
-        <w:t>6</w:t>
-      </w:r>
-      <w:r>
-        <w:rPr>
-          <w:rFonts w:ascii="Times New Roman" w:hAnsi="Times New Roman"/>
-        </w:rPr>
-        <w:t>. Data Model</w:t>
-      </w:r>
-      <w:bookmarkEnd w:id="36"/>
-      <w:r>
-        <w:rPr>
-          <w:rFonts w:ascii="Times New Roman" w:hAnsi="Times New Roman"/>
-        </w:rPr>
-        <w:t xml:space="preserve"> </w:t>
-      </w:r>
+      <w:bookmarkStart w:id="38" w:name="_Toc254785395"/>
+      <w:r>
+        <w:rPr>
+          <w:rFonts w:ascii="Times New Roman" w:hAnsi="Times New Roman"/>
+        </w:rPr>
+        <w:t>7</w:t>
+      </w:r>
+      <w:r>
+        <w:rPr>
+          <w:rFonts w:ascii="Times New Roman" w:hAnsi="Times New Roman"/>
+        </w:rPr>
+        <w:t xml:space="preserve">. </w:t>
+      </w:r>
+      <w:r>
+        <w:rPr>
+          <w:rFonts w:ascii="Times New Roman" w:hAnsi="Times New Roman"/>
+        </w:rPr>
+        <w:t>System</w:t>
+      </w:r>
+      <w:r>
+        <w:rPr>
+          <w:rFonts w:ascii="Times New Roman" w:hAnsi="Times New Roman"/>
+        </w:rPr>
+        <w:t xml:space="preserve"> Testing</w:t>
+      </w:r>
+      <w:bookmarkEnd w:id="38"/>
     </w:p>
     <w:p>
       <w:pPr>
@@ -2165,7 +2682,6 @@
         <w:rPr>
           <w:i/>
           <w:color w:val="943634" w:themeColor="accent2" w:themeShade="BF"/>
-          <w:sz w:val="24"/>
         </w:rPr>
       </w:pPr>
       <w:r>
@@ -2190,7 +2706,39 @@
           <w:color w:val="943634" w:themeColor="accent2" w:themeShade="BF"/>
           <w:sz w:val="24"/>
         </w:rPr>
-        <w:t>resent the data models used in the system’s implementation</w:t>
+        <w:t>resent</w:t>
+      </w:r>
+      <w:r>
+        <w:rPr>
+          <w:i/>
+          <w:color w:val="943634" w:themeColor="accent2" w:themeShade="BF"/>
+          <w:sz w:val="24"/>
+        </w:rPr>
+        <w:t xml:space="preserve"> the used testing strategies (unit testing, integration testing</w:t>
+      </w:r>
+      <w:r>
+        <w:rPr>
+          <w:i/>
+          <w:color w:val="943634" w:themeColor="accent2" w:themeShade="BF"/>
+          <w:sz w:val="24"/>
+        </w:rPr>
+        <w:t>, validation testing</w:t>
+      </w:r>
+      <w:r>
+        <w:rPr>
+          <w:i/>
+          <w:color w:val="943634" w:themeColor="accent2" w:themeShade="BF"/>
+          <w:sz w:val="24"/>
+        </w:rPr>
+        <w:t>)</w:t>
+      </w:r>
+      <w:r>
+        <w:rPr>
+          <w:i/>
+          <w:color w:val="943634" w:themeColor="accent2" w:themeShade="BF"/>
+          <w:sz w:val="24"/>
+        </w:rPr>
+        <w:t xml:space="preserve"> and testing methods (data-flow, partitioning, boundary analysis, etc.)</w:t>
       </w:r>
       <w:r>
         <w:rPr>
@@ -2211,141 +2759,12 @@
     </w:p>
     <w:p>
       <w:pPr>
-        <w:spacing w:line="240" w:lineRule="auto"/>
-        <w:jc w:val="both"/>
-        <w:rPr>
-          <w:i/>
-          <w:color w:val="943634" w:themeColor="accent2" w:themeShade="BF"/>
-        </w:rPr>
-      </w:pPr>
-    </w:p>
-    <w:p>
-      <w:pPr>
         <w:pStyle w:val="Title"/>
         <w:jc w:val="both"/>
         <w:rPr>
           <w:rFonts w:ascii="Times New Roman" w:hAnsi="Times New Roman"/>
         </w:rPr>
       </w:pPr>
-      <w:bookmarkStart w:id="37" w:name="_Toc254785395"/>
-      <w:r>
-        <w:rPr>
-          <w:rFonts w:ascii="Times New Roman" w:hAnsi="Times New Roman"/>
-        </w:rPr>
-        <w:t>7</w:t>
-      </w:r>
-      <w:r>
-        <w:rPr>
-          <w:rFonts w:ascii="Times New Roman" w:hAnsi="Times New Roman"/>
-        </w:rPr>
-        <w:t xml:space="preserve">. </w:t>
-      </w:r>
-      <w:r>
-        <w:rPr>
-          <w:rFonts w:ascii="Times New Roman" w:hAnsi="Times New Roman"/>
-        </w:rPr>
-        <w:t>System</w:t>
-      </w:r>
-      <w:r>
-        <w:rPr>
-          <w:rFonts w:ascii="Times New Roman" w:hAnsi="Times New Roman"/>
-        </w:rPr>
-        <w:t xml:space="preserve"> Testing</w:t>
-      </w:r>
-      <w:bookmarkEnd w:id="37"/>
-    </w:p>
-    <w:p>
-      <w:pPr>
-        <w:spacing w:line="240" w:lineRule="auto"/>
-        <w:jc w:val="both"/>
-        <w:rPr>
-          <w:i/>
-          <w:color w:val="943634" w:themeColor="accent2" w:themeShade="BF"/>
-        </w:rPr>
-      </w:pPr>
-      <w:r>
-        <w:rPr>
-          <w:i/>
-          <w:color w:val="943634" w:themeColor="accent2" w:themeShade="BF"/>
-          <w:sz w:val="24"/>
-        </w:rPr>
-        <w:t>[</w:t>
-      </w:r>
-      <w:r>
-        <w:rPr>
-          <w:i/>
-          <w:color w:val="943634" w:themeColor="accent2" w:themeShade="BF"/>
-          <w:sz w:val="24"/>
-        </w:rPr>
-        <w:t>P</w:t>
-      </w:r>
-      <w:r>
-        <w:rPr>
-          <w:i/>
-          <w:color w:val="943634" w:themeColor="accent2" w:themeShade="BF"/>
-          <w:sz w:val="24"/>
-        </w:rPr>
-        <w:t>resent</w:t>
-      </w:r>
-      <w:r>
-        <w:rPr>
-          <w:i/>
-          <w:color w:val="943634" w:themeColor="accent2" w:themeShade="BF"/>
-          <w:sz w:val="24"/>
-        </w:rPr>
-        <w:t xml:space="preserve"> the used testing strategies (unit testing, integration testing</w:t>
-      </w:r>
-      <w:r>
-        <w:rPr>
-          <w:i/>
-          <w:color w:val="943634" w:themeColor="accent2" w:themeShade="BF"/>
-          <w:sz w:val="24"/>
-        </w:rPr>
-        <w:t>, validation testing</w:t>
-      </w:r>
-      <w:r>
-        <w:rPr>
-          <w:i/>
-          <w:color w:val="943634" w:themeColor="accent2" w:themeShade="BF"/>
-          <w:sz w:val="24"/>
-        </w:rPr>
-        <w:t>)</w:t>
-      </w:r>
-      <w:r>
-        <w:rPr>
-          <w:i/>
-          <w:color w:val="943634" w:themeColor="accent2" w:themeShade="BF"/>
-          <w:sz w:val="24"/>
-        </w:rPr>
-        <w:t xml:space="preserve"> and testing methods (data-flow, partitioning, boundary analysis, etc.)</w:t>
-      </w:r>
-      <w:r>
-        <w:rPr>
-          <w:i/>
-          <w:color w:val="943634" w:themeColor="accent2" w:themeShade="BF"/>
-          <w:sz w:val="24"/>
-        </w:rPr>
-        <w:t>.</w:t>
-      </w:r>
-      <w:r>
-        <w:rPr>
-          <w:i/>
-          <w:color w:val="943634" w:themeColor="accent2" w:themeShade="BF"/>
-          <w:sz w:val="24"/>
-        </w:rPr>
-        <w:t>]</w:t>
-      </w:r>
-      <w:bookmarkStart w:id="38" w:name="_GoBack"/>
-      <w:bookmarkEnd w:id="38"/>
-    </w:p>
-    <w:p>
-      <w:pPr>
-        <w:pStyle w:val="Title"/>
-        <w:jc w:val="both"/>
-        <w:rPr>
-          <w:rFonts w:ascii="Times New Roman" w:hAnsi="Times New Roman"/>
-        </w:rPr>
-      </w:pPr>
       <w:bookmarkStart w:id="39" w:name="_Toc254785396"/>
       <w:r>
         <w:rPr>
@@ -2362,10 +2781,10 @@
       <w:bookmarkEnd w:id="39"/>
     </w:p>
     <w:sectPr>
-      <w:headerReference w:type="default" r:id="rId9"/>
-      <w:footerReference w:type="default" r:id="rId10"/>
-      <w:headerReference w:type="first" r:id="rId11"/>
-      <w:footerReference w:type="first" r:id="rId12"/>
+      <w:headerReference w:type="default" r:id="rId13"/>
+      <w:footerReference w:type="default" r:id="rId14"/>
+      <w:headerReference w:type="first" r:id="rId15"/>
+      <w:footerReference w:type="first" r:id="rId16"/>
       <w:pgSz w:w="12240" w:h="15840" w:code="1"/>
       <w:pgMar w:top="1440" w:right="1440" w:bottom="1440" w:left="1440" w:header="720" w:footer="720" w:gutter="0"/>
       <w:cols w:space="720"/>
@@ -2375,7 +2794,7 @@
 </file>
 
 <file path=word/endnotes.xml><?xml version="1.0" encoding="utf-8"?>
-<w:endnotes xmlns:ve="http://schemas.openxmlformats.org/markup-compatibility/2006" xmlns:o="urn:schemas-microsoft-com:office:office" xmlns:r="http://schemas.openxmlformats.org/officeDocument/2006/relationships" xmlns:m="http://schemas.openxmlformats.org/officeDocument/2006/math" xmlns:v="urn:schemas-microsoft-com:vml" xmlns:wp="http://schemas.openxmlformats.org/drawingml/2006/wordprocessingDrawing" xmlns:w10="urn:schemas-microsoft-com:office:word" xmlns:w="http://schemas.openxmlformats.org/wordprocessingml/2006/main" xmlns:wne="http://schemas.microsoft.com/office/word/2006/wordml">
+<w:endnotes xmlns:wpc="http://schemas.microsoft.com/office/word/2010/wordprocessingCanvas" xmlns:cx="http://schemas.microsoft.com/office/drawing/2014/chartex" xmlns:cx1="http://schemas.microsoft.com/office/drawing/2015/9/8/chartex" xmlns:cx2="http://schemas.microsoft.com/office/drawing/2015/10/21/chartex" xmlns:cx3="http://schemas.microsoft.com/office/drawing/2016/5/9/chartex" xmlns:cx4="http://schemas.microsoft.com/office/drawing/2016/5/10/chartex" xmlns:cx5="http://schemas.microsoft.com/office/drawing/2016/5/11/chartex" xmlns:cx6="http://schemas.microsoft.com/office/drawing/2016/5/12/chartex" xmlns:cx7="http://schemas.microsoft.com/office/drawing/2016/5/13/chartex" xmlns:cx8="http://schemas.microsoft.com/office/drawing/2016/5/14/chartex" xmlns:mc="http://schemas.openxmlformats.org/markup-compatibility/2006" xmlns:aink="http://schemas.microsoft.com/office/drawing/2016/ink" xmlns:am3d="http://schemas.microsoft.com/office/drawing/2017/model3d" xmlns:o="urn:schemas-microsoft-com:office:office" xmlns:r="http://schemas.openxmlformats.org/officeDocument/2006/relationships" xmlns:m="http://schemas.openxmlformats.org/officeDocument/2006/math" xmlns:v="urn:schemas-microsoft-com:vml" xmlns:wp14="http://schemas.microsoft.com/office/word/2010/wordprocessingDrawing" xmlns:wp="http://schemas.openxmlformats.org/drawingml/2006/wordprocessingDrawing" xmlns:w10="urn:schemas-microsoft-com:office:word" xmlns:w="http://schemas.openxmlformats.org/wordprocessingml/2006/main" xmlns:w14="http://schemas.microsoft.com/office/word/2010/wordml" xmlns:w15="http://schemas.microsoft.com/office/word/2012/wordml" xmlns:w16cid="http://schemas.microsoft.com/office/word/2016/wordml/cid" xmlns:w16se="http://schemas.microsoft.com/office/word/2015/wordml/symex" xmlns:wpg="http://schemas.microsoft.com/office/word/2010/wordprocessingGroup" xmlns:wpi="http://schemas.microsoft.com/office/word/2010/wordprocessingInk" xmlns:wne="http://schemas.microsoft.com/office/word/2006/wordml" xmlns:wps="http://schemas.microsoft.com/office/word/2010/wordprocessingShape" mc:Ignorable="w14 w15 w16se w16cid wp14">
   <w:endnote w:type="separator" w:id="-1">
     <w:p>
       <w:pPr>
@@ -2400,7 +2819,7 @@
 </file>
 
 <file path=word/footer1.xml><?xml version="1.0" encoding="utf-8"?>
-<w:ftr xmlns:ve="http://schemas.openxmlformats.org/markup-compatibility/2006" xmlns:o="urn:schemas-microsoft-com:office:office" xmlns:r="http://schemas.openxmlformats.org/officeDocument/2006/relationships" xmlns:m="http://schemas.openxmlformats.org/officeDocument/2006/math" xmlns:v="urn:schemas-microsoft-com:vml" xmlns:wp="http://schemas.openxmlformats.org/drawingml/2006/wordprocessingDrawing" xmlns:w10="urn:schemas-microsoft-com:office:word" xmlns:w="http://schemas.openxmlformats.org/wordprocessingml/2006/main" xmlns:wne="http://schemas.microsoft.com/office/word/2006/wordml">
+<w:ftr xmlns:wpc="http://schemas.microsoft.com/office/word/2010/wordprocessingCanvas" xmlns:cx="http://schemas.microsoft.com/office/drawing/2014/chartex" xmlns:cx1="http://schemas.microsoft.com/office/drawing/2015/9/8/chartex" xmlns:cx2="http://schemas.microsoft.com/office/drawing/2015/10/21/chartex" xmlns:cx3="http://schemas.microsoft.com/office/drawing/2016/5/9/chartex" xmlns:cx4="http://schemas.microsoft.com/office/drawing/2016/5/10/chartex" xmlns:cx5="http://schemas.microsoft.com/office/drawing/2016/5/11/chartex" xmlns:cx6="http://schemas.microsoft.com/office/drawing/2016/5/12/chartex" xmlns:cx7="http://schemas.microsoft.com/office/drawing/2016/5/13/chartex" xmlns:cx8="http://schemas.microsoft.com/office/drawing/2016/5/14/chartex" xmlns:mc="http://schemas.openxmlformats.org/markup-compatibility/2006" xmlns:aink="http://schemas.microsoft.com/office/drawing/2016/ink" xmlns:am3d="http://schemas.microsoft.com/office/drawing/2017/model3d" xmlns:o="urn:schemas-microsoft-com:office:office" xmlns:r="http://schemas.openxmlformats.org/officeDocument/2006/relationships" xmlns:m="http://schemas.openxmlformats.org/officeDocument/2006/math" xmlns:v="urn:schemas-microsoft-com:vml" xmlns:wp14="http://schemas.microsoft.com/office/word/2010/wordprocessingDrawing" xmlns:wp="http://schemas.openxmlformats.org/drawingml/2006/wordprocessingDrawing" xmlns:w10="urn:schemas-microsoft-com:office:word" xmlns:w="http://schemas.openxmlformats.org/wordprocessingml/2006/main" xmlns:w14="http://schemas.microsoft.com/office/word/2010/wordml" xmlns:w15="http://schemas.microsoft.com/office/word/2012/wordml" xmlns:w16cid="http://schemas.microsoft.com/office/word/2016/wordml/cid" xmlns:w16se="http://schemas.microsoft.com/office/word/2015/wordml/symex" xmlns:wpg="http://schemas.microsoft.com/office/word/2010/wordprocessingGroup" xmlns:wpi="http://schemas.microsoft.com/office/word/2010/wordprocessingInk" xmlns:wne="http://schemas.microsoft.com/office/word/2006/wordml" xmlns:wps="http://schemas.microsoft.com/office/word/2010/wordprocessingShape" mc:Ignorable="w14 w15 w16se w16cid wp14">
   <w:p>
     <w:pPr>
       <w:pStyle w:val="Footer"/>
@@ -2438,7 +2857,7 @@
 </file>
 
 <file path=word/footer2.xml><?xml version="1.0" encoding="utf-8"?>
-<w:ftr xmlns:ve="http://schemas.openxmlformats.org/markup-compatibility/2006" xmlns:o="urn:schemas-microsoft-com:office:office" xmlns:r="http://schemas.openxmlformats.org/officeDocument/2006/relationships" xmlns:m="http://schemas.openxmlformats.org/officeDocument/2006/math" xmlns:v="urn:schemas-microsoft-com:vml" xmlns:wp="http://schemas.openxmlformats.org/drawingml/2006/wordprocessingDrawing" xmlns:w10="urn:schemas-microsoft-com:office:word" xmlns:w="http://schemas.openxmlformats.org/wordprocessingml/2006/main" xmlns:wne="http://schemas.microsoft.com/office/word/2006/wordml">
+<w:ftr xmlns:wpc="http://schemas.microsoft.com/office/word/2010/wordprocessingCanvas" xmlns:cx="http://schemas.microsoft.com/office/drawing/2014/chartex" xmlns:cx1="http://schemas.microsoft.com/office/drawing/2015/9/8/chartex" xmlns:cx2="http://schemas.microsoft.com/office/drawing/2015/10/21/chartex" xmlns:cx3="http://schemas.microsoft.com/office/drawing/2016/5/9/chartex" xmlns:cx4="http://schemas.microsoft.com/office/drawing/2016/5/10/chartex" xmlns:cx5="http://schemas.microsoft.com/office/drawing/2016/5/11/chartex" xmlns:cx6="http://schemas.microsoft.com/office/drawing/2016/5/12/chartex" xmlns:cx7="http://schemas.microsoft.com/office/drawing/2016/5/13/chartex" xmlns:cx8="http://schemas.microsoft.com/office/drawing/2016/5/14/chartex" xmlns:mc="http://schemas.openxmlformats.org/markup-compatibility/2006" xmlns:aink="http://schemas.microsoft.com/office/drawing/2016/ink" xmlns:am3d="http://schemas.microsoft.com/office/drawing/2017/model3d" xmlns:o="urn:schemas-microsoft-com:office:office" xmlns:r="http://schemas.openxmlformats.org/officeDocument/2006/relationships" xmlns:m="http://schemas.openxmlformats.org/officeDocument/2006/math" xmlns:v="urn:schemas-microsoft-com:vml" xmlns:wp14="http://schemas.microsoft.com/office/word/2010/wordprocessingDrawing" xmlns:wp="http://schemas.openxmlformats.org/drawingml/2006/wordprocessingDrawing" xmlns:w10="urn:schemas-microsoft-com:office:word" xmlns:w="http://schemas.openxmlformats.org/wordprocessingml/2006/main" xmlns:w14="http://schemas.microsoft.com/office/word/2010/wordml" xmlns:w15="http://schemas.microsoft.com/office/word/2012/wordml" xmlns:w16cid="http://schemas.microsoft.com/office/word/2016/wordml/cid" xmlns:w16se="http://schemas.microsoft.com/office/word/2015/wordml/symex" xmlns:wpg="http://schemas.microsoft.com/office/word/2010/wordprocessingGroup" xmlns:wpi="http://schemas.microsoft.com/office/word/2010/wordprocessingInk" xmlns:wne="http://schemas.microsoft.com/office/word/2006/wordml" xmlns:wps="http://schemas.microsoft.com/office/word/2010/wordprocessingShape" mc:Ignorable="w14 w15 w16se w16cid wp14">
   <w:tbl>
     <w:tblPr>
       <w:tblW w:w="0" w:type="auto"/>
@@ -2451,7 +2870,7 @@
         <w:insideV w:val="single" w:sz="6" w:space="0" w:color="auto"/>
       </w:tblBorders>
       <w:tblLayout w:type="fixed"/>
-      <w:tblLook w:val="0000"/>
+      <w:tblLook w:val="0000" w:firstRow="0" w:lastRow="0" w:firstColumn="0" w:lastColumn="0" w:noHBand="0" w:noVBand="0"/>
     </w:tblPr>
     <w:tblGrid>
       <w:gridCol w:w="3162"/>
@@ -2492,11 +2911,21 @@
           <w:r>
             <w:sym w:font="Symbol" w:char="F0D3"/>
           </w:r>
-          <w:fldSimple w:instr=" DOCPROPERTY &quot;Company&quot;  \* MERGEFORMAT ">
-            <w:r>
-              <w:t>UTCN</w:t>
-            </w:r>
-          </w:fldSimple>
+          <w:r>
+            <w:fldChar w:fldCharType="begin"/>
+          </w:r>
+          <w:r>
+            <w:instrText xml:space="preserve"> DOCPROPERTY "Company"  \* MERGEFORMAT </w:instrText>
+          </w:r>
+          <w:r>
+            <w:fldChar w:fldCharType="separate"/>
+          </w:r>
+          <w:r>
+            <w:t>UTCN</w:t>
+          </w:r>
+          <w:r>
+            <w:fldChar w:fldCharType="end"/>
+          </w:r>
           <w:r>
             <w:t xml:space="preserve">, </w:t>
           </w:r>
@@ -2513,7 +2942,7 @@
             <w:rPr>
               <w:noProof/>
             </w:rPr>
-            <w:t>2012</w:t>
+            <w:t>2020</w:t>
           </w:r>
           <w:r>
             <w:fldChar w:fldCharType="end"/>
@@ -2574,15 +3003,29 @@
             </w:rPr>
             <w:t xml:space="preserve"> of </w:t>
           </w:r>
-          <w:fldSimple w:instr=" NUMPAGES  \* MERGEFORMAT ">
-            <w:r>
-              <w:rPr>
-                <w:rStyle w:val="PageNumber"/>
-                <w:noProof/>
-              </w:rPr>
-              <w:t>4</w:t>
-            </w:r>
-          </w:fldSimple>
+          <w:r>
+            <w:fldChar w:fldCharType="begin"/>
+          </w:r>
+          <w:r>
+            <w:instrText xml:space="preserve"> NUMPAGES  \* MERGEFORMAT </w:instrText>
+          </w:r>
+          <w:r>
+            <w:fldChar w:fldCharType="separate"/>
+          </w:r>
+          <w:r>
+            <w:rPr>
+              <w:rStyle w:val="PageNumber"/>
+              <w:noProof/>
+            </w:rPr>
+            <w:t>4</w:t>
+          </w:r>
+          <w:r>
+            <w:rPr>
+              <w:rStyle w:val="PageNumber"/>
+              <w:noProof/>
+            </w:rPr>
+            <w:fldChar w:fldCharType="end"/>
+          </w:r>
         </w:p>
       </w:tc>
     </w:tr>
@@ -2596,7 +3039,7 @@
 </file>
 
 <file path=word/footer3.xml><?xml version="1.0" encoding="utf-8"?>
-<w:ftr xmlns:ve="http://schemas.openxmlformats.org/markup-compatibility/2006" xmlns:o="urn:schemas-microsoft-com:office:office" xmlns:r="http://schemas.openxmlformats.org/officeDocument/2006/relationships" xmlns:m="http://schemas.openxmlformats.org/officeDocument/2006/math" xmlns:v="urn:schemas-microsoft-com:vml" xmlns:wp="http://schemas.openxmlformats.org/drawingml/2006/wordprocessingDrawing" xmlns:w10="urn:schemas-microsoft-com:office:word" xmlns:w="http://schemas.openxmlformats.org/wordprocessingml/2006/main" xmlns:wne="http://schemas.microsoft.com/office/word/2006/wordml">
+<w:ftr xmlns:wpc="http://schemas.microsoft.com/office/word/2010/wordprocessingCanvas" xmlns:cx="http://schemas.microsoft.com/office/drawing/2014/chartex" xmlns:cx1="http://schemas.microsoft.com/office/drawing/2015/9/8/chartex" xmlns:cx2="http://schemas.microsoft.com/office/drawing/2015/10/21/chartex" xmlns:cx3="http://schemas.microsoft.com/office/drawing/2016/5/9/chartex" xmlns:cx4="http://schemas.microsoft.com/office/drawing/2016/5/10/chartex" xmlns:cx5="http://schemas.microsoft.com/office/drawing/2016/5/11/chartex" xmlns:cx6="http://schemas.microsoft.com/office/drawing/2016/5/12/chartex" xmlns:cx7="http://schemas.microsoft.com/office/drawing/2016/5/13/chartex" xmlns:cx8="http://schemas.microsoft.com/office/drawing/2016/5/14/chartex" xmlns:mc="http://schemas.openxmlformats.org/markup-compatibility/2006" xmlns:aink="http://schemas.microsoft.com/office/drawing/2016/ink" xmlns:am3d="http://schemas.microsoft.com/office/drawing/2017/model3d" xmlns:o="urn:schemas-microsoft-com:office:office" xmlns:r="http://schemas.openxmlformats.org/officeDocument/2006/relationships" xmlns:m="http://schemas.openxmlformats.org/officeDocument/2006/math" xmlns:v="urn:schemas-microsoft-com:vml" xmlns:wp14="http://schemas.microsoft.com/office/word/2010/wordprocessingDrawing" xmlns:wp="http://schemas.openxmlformats.org/drawingml/2006/wordprocessingDrawing" xmlns:w10="urn:schemas-microsoft-com:office:word" xmlns:w="http://schemas.openxmlformats.org/wordprocessingml/2006/main" xmlns:w14="http://schemas.microsoft.com/office/word/2010/wordml" xmlns:w15="http://schemas.microsoft.com/office/word/2012/wordml" xmlns:w16cid="http://schemas.microsoft.com/office/word/2016/wordml/cid" xmlns:w16se="http://schemas.microsoft.com/office/word/2015/wordml/symex" xmlns:wpg="http://schemas.microsoft.com/office/word/2010/wordprocessingGroup" xmlns:wpi="http://schemas.microsoft.com/office/word/2010/wordprocessingInk" xmlns:wne="http://schemas.microsoft.com/office/word/2006/wordml" xmlns:wps="http://schemas.microsoft.com/office/word/2010/wordprocessingShape" mc:Ignorable="w14 w15 w16se w16cid wp14">
   <w:p>
     <w:pPr>
       <w:pStyle w:val="Footer"/>
@@ -2606,7 +3049,7 @@
 </file>
 
 <file path=word/footnotes.xml><?xml version="1.0" encoding="utf-8"?>
-<w:footnotes xmlns:ve="http://schemas.openxmlformats.org/markup-compatibility/2006" xmlns:o="urn:schemas-microsoft-com:office:office" xmlns:r="http://schemas.openxmlformats.org/officeDocument/2006/relationships" xmlns:m="http://schemas.openxmlformats.org/officeDocument/2006/math" xmlns:v="urn:schemas-microsoft-com:vml" xmlns:wp="http://schemas.openxmlformats.org/drawingml/2006/wordprocessingDrawing" xmlns:w10="urn:schemas-microsoft-com:office:word" xmlns:w="http://schemas.openxmlformats.org/wordprocessingml/2006/main" xmlns:wne="http://schemas.microsoft.com/office/word/2006/wordml">
+<w:footnotes xmlns:wpc="http://schemas.microsoft.com/office/word/2010/wordprocessingCanvas" xmlns:cx="http://schemas.microsoft.com/office/drawing/2014/chartex" xmlns:cx1="http://schemas.microsoft.com/office/drawing/2015/9/8/chartex" xmlns:cx2="http://schemas.microsoft.com/office/drawing/2015/10/21/chartex" xmlns:cx3="http://schemas.microsoft.com/office/drawing/2016/5/9/chartex" xmlns:cx4="http://schemas.microsoft.com/office/drawing/2016/5/10/chartex" xmlns:cx5="http://schemas.microsoft.com/office/drawing/2016/5/11/chartex" xmlns:cx6="http://schemas.microsoft.com/office/drawing/2016/5/12/chartex" xmlns:cx7="http://schemas.microsoft.com/office/drawing/2016/5/13/chartex" xmlns:cx8="http://schemas.microsoft.com/office/drawing/2016/5/14/chartex" xmlns:mc="http://schemas.openxmlformats.org/markup-compatibility/2006" xmlns:aink="http://schemas.microsoft.com/office/drawing/2016/ink" xmlns:am3d="http://schemas.microsoft.com/office/drawing/2017/model3d" xmlns:o="urn:schemas-microsoft-com:office:office" xmlns:r="http://schemas.openxmlformats.org/officeDocument/2006/relationships" xmlns:m="http://schemas.openxmlformats.org/officeDocument/2006/math" xmlns:v="urn:schemas-microsoft-com:vml" xmlns:wp14="http://schemas.microsoft.com/office/word/2010/wordprocessingDrawing" xmlns:wp="http://schemas.openxmlformats.org/drawingml/2006/wordprocessingDrawing" xmlns:w10="urn:schemas-microsoft-com:office:word" xmlns:w="http://schemas.openxmlformats.org/wordprocessingml/2006/main" xmlns:w14="http://schemas.microsoft.com/office/word/2010/wordml" xmlns:w15="http://schemas.microsoft.com/office/word/2012/wordml" xmlns:w16cid="http://schemas.microsoft.com/office/word/2016/wordml/cid" xmlns:w16se="http://schemas.microsoft.com/office/word/2015/wordml/symex" xmlns:wpg="http://schemas.microsoft.com/office/word/2010/wordprocessingGroup" xmlns:wpi="http://schemas.microsoft.com/office/word/2010/wordprocessingInk" xmlns:wne="http://schemas.microsoft.com/office/word/2006/wordml" xmlns:wps="http://schemas.microsoft.com/office/word/2010/wordprocessingShape" mc:Ignorable="w14 w15 w16se w16cid wp14">
   <w:footnote w:type="separator" w:id="-1">
     <w:p>
       <w:pPr>
@@ -2631,7 +3074,7 @@
 </file>
 
 <file path=word/header1.xml><?xml version="1.0" encoding="utf-8"?>
-<w:hdr xmlns:ve="http://schemas.openxmlformats.org/markup-compatibility/2006" xmlns:o="urn:schemas-microsoft-com:office:office" xmlns:r="http://schemas.openxmlformats.org/officeDocument/2006/relationships" xmlns:m="http://schemas.openxmlformats.org/officeDocument/2006/math" xmlns:v="urn:schemas-microsoft-com:vml" xmlns:wp="http://schemas.openxmlformats.org/drawingml/2006/wordprocessingDrawing" xmlns:w10="urn:schemas-microsoft-com:office:word" xmlns:w="http://schemas.openxmlformats.org/wordprocessingml/2006/main" xmlns:wne="http://schemas.microsoft.com/office/word/2006/wordml">
+<w:hdr xmlns:wpc="http://schemas.microsoft.com/office/word/2010/wordprocessingCanvas" xmlns:cx="http://schemas.microsoft.com/office/drawing/2014/chartex" xmlns:cx1="http://schemas.microsoft.com/office/drawing/2015/9/8/chartex" xmlns:cx2="http://schemas.microsoft.com/office/drawing/2015/10/21/chartex" xmlns:cx3="http://schemas.microsoft.com/office/drawing/2016/5/9/chartex" xmlns:cx4="http://schemas.microsoft.com/office/drawing/2016/5/10/chartex" xmlns:cx5="http://schemas.microsoft.com/office/drawing/2016/5/11/chartex" xmlns:cx6="http://schemas.microsoft.com/office/drawing/2016/5/12/chartex" xmlns:cx7="http://schemas.microsoft.com/office/drawing/2016/5/13/chartex" xmlns:cx8="http://schemas.microsoft.com/office/drawing/2016/5/14/chartex" xmlns:mc="http://schemas.openxmlformats.org/markup-compatibility/2006" xmlns:aink="http://schemas.microsoft.com/office/drawing/2016/ink" xmlns:am3d="http://schemas.microsoft.com/office/drawing/2017/model3d" xmlns:o="urn:schemas-microsoft-com:office:office" xmlns:r="http://schemas.openxmlformats.org/officeDocument/2006/relationships" xmlns:m="http://schemas.openxmlformats.org/officeDocument/2006/math" xmlns:v="urn:schemas-microsoft-com:vml" xmlns:wp14="http://schemas.microsoft.com/office/word/2010/wordprocessingDrawing" xmlns:wp="http://schemas.openxmlformats.org/drawingml/2006/wordprocessingDrawing" xmlns:w10="urn:schemas-microsoft-com:office:word" xmlns:w="http://schemas.openxmlformats.org/wordprocessingml/2006/main" xmlns:w14="http://schemas.microsoft.com/office/word/2010/wordml" xmlns:w15="http://schemas.microsoft.com/office/word/2012/wordml" xmlns:w16cid="http://schemas.microsoft.com/office/word/2016/wordml/cid" xmlns:w16se="http://schemas.microsoft.com/office/word/2015/wordml/symex" xmlns:wpg="http://schemas.microsoft.com/office/word/2010/wordprocessingGroup" xmlns:wpi="http://schemas.microsoft.com/office/word/2010/wordprocessingInk" xmlns:wne="http://schemas.microsoft.com/office/word/2006/wordml" xmlns:wps="http://schemas.microsoft.com/office/word/2010/wordprocessingShape" mc:Ignorable="w14 w15 w16se w16cid wp14">
   <w:p>
     <w:pPr>
       <w:rPr>
@@ -2648,7 +3091,7 @@
 </file>
 
 <file path=word/header2.xml><?xml version="1.0" encoding="utf-8"?>
-<w:hdr xmlns:ve="http://schemas.openxmlformats.org/markup-compatibility/2006" xmlns:o="urn:schemas-microsoft-com:office:office" xmlns:r="http://schemas.openxmlformats.org/officeDocument/2006/relationships" xmlns:m="http://schemas.openxmlformats.org/officeDocument/2006/math" xmlns:v="urn:schemas-microsoft-com:vml" xmlns:wp="http://schemas.openxmlformats.org/drawingml/2006/wordprocessingDrawing" xmlns:w10="urn:schemas-microsoft-com:office:word" xmlns:w="http://schemas.openxmlformats.org/wordprocessingml/2006/main" xmlns:wne="http://schemas.microsoft.com/office/word/2006/wordml">
+<w:hdr xmlns:wpc="http://schemas.microsoft.com/office/word/2010/wordprocessingCanvas" xmlns:cx="http://schemas.microsoft.com/office/drawing/2014/chartex" xmlns:cx1="http://schemas.microsoft.com/office/drawing/2015/9/8/chartex" xmlns:cx2="http://schemas.microsoft.com/office/drawing/2015/10/21/chartex" xmlns:cx3="http://schemas.microsoft.com/office/drawing/2016/5/9/chartex" xmlns:cx4="http://schemas.microsoft.com/office/drawing/2016/5/10/chartex" xmlns:cx5="http://schemas.microsoft.com/office/drawing/2016/5/11/chartex" xmlns:cx6="http://schemas.microsoft.com/office/drawing/2016/5/12/chartex" xmlns:cx7="http://schemas.microsoft.com/office/drawing/2016/5/13/chartex" xmlns:cx8="http://schemas.microsoft.com/office/drawing/2016/5/14/chartex" xmlns:mc="http://schemas.openxmlformats.org/markup-compatibility/2006" xmlns:aink="http://schemas.microsoft.com/office/drawing/2016/ink" xmlns:am3d="http://schemas.microsoft.com/office/drawing/2017/model3d" xmlns:o="urn:schemas-microsoft-com:office:office" xmlns:r="http://schemas.openxmlformats.org/officeDocument/2006/relationships" xmlns:m="http://schemas.openxmlformats.org/officeDocument/2006/math" xmlns:v="urn:schemas-microsoft-com:vml" xmlns:wp14="http://schemas.microsoft.com/office/word/2010/wordprocessingDrawing" xmlns:wp="http://schemas.openxmlformats.org/drawingml/2006/wordprocessingDrawing" xmlns:w10="urn:schemas-microsoft-com:office:word" xmlns:w="http://schemas.openxmlformats.org/wordprocessingml/2006/main" xmlns:w14="http://schemas.microsoft.com/office/word/2010/wordml" xmlns:w15="http://schemas.microsoft.com/office/word/2012/wordml" xmlns:w16cid="http://schemas.microsoft.com/office/word/2016/wordml/cid" xmlns:w16se="http://schemas.microsoft.com/office/word/2015/wordml/symex" xmlns:wpg="http://schemas.microsoft.com/office/word/2010/wordprocessingGroup" xmlns:wpi="http://schemas.microsoft.com/office/word/2010/wordprocessingInk" xmlns:wne="http://schemas.microsoft.com/office/word/2006/wordml" xmlns:wps="http://schemas.microsoft.com/office/word/2010/wordprocessingShape" mc:Ignorable="w14 w15 w16se w16cid wp14">
   <w:p>
     <w:pPr>
       <w:pStyle w:val="Header"/>
@@ -2658,7 +3101,7 @@
 </file>
 
 <file path=word/header3.xml><?xml version="1.0" encoding="utf-8"?>
-<w:hdr xmlns:ve="http://schemas.openxmlformats.org/markup-compatibility/2006" xmlns:o="urn:schemas-microsoft-com:office:office" xmlns:r="http://schemas.openxmlformats.org/officeDocument/2006/relationships" xmlns:m="http://schemas.openxmlformats.org/officeDocument/2006/math" xmlns:v="urn:schemas-microsoft-com:vml" xmlns:wp="http://schemas.openxmlformats.org/drawingml/2006/wordprocessingDrawing" xmlns:w10="urn:schemas-microsoft-com:office:word" xmlns:w="http://schemas.openxmlformats.org/wordprocessingml/2006/main" xmlns:wne="http://schemas.microsoft.com/office/word/2006/wordml">
+<w:hdr xmlns:wpc="http://schemas.microsoft.com/office/word/2010/wordprocessingCanvas" xmlns:cx="http://schemas.microsoft.com/office/drawing/2014/chartex" xmlns:cx1="http://schemas.microsoft.com/office/drawing/2015/9/8/chartex" xmlns:cx2="http://schemas.microsoft.com/office/drawing/2015/10/21/chartex" xmlns:cx3="http://schemas.microsoft.com/office/drawing/2016/5/9/chartex" xmlns:cx4="http://schemas.microsoft.com/office/drawing/2016/5/10/chartex" xmlns:cx5="http://schemas.microsoft.com/office/drawing/2016/5/11/chartex" xmlns:cx6="http://schemas.microsoft.com/office/drawing/2016/5/12/chartex" xmlns:cx7="http://schemas.microsoft.com/office/drawing/2016/5/13/chartex" xmlns:cx8="http://schemas.microsoft.com/office/drawing/2016/5/14/chartex" xmlns:mc="http://schemas.openxmlformats.org/markup-compatibility/2006" xmlns:aink="http://schemas.microsoft.com/office/drawing/2016/ink" xmlns:am3d="http://schemas.microsoft.com/office/drawing/2017/model3d" xmlns:o="urn:schemas-microsoft-com:office:office" xmlns:r="http://schemas.openxmlformats.org/officeDocument/2006/relationships" xmlns:m="http://schemas.openxmlformats.org/officeDocument/2006/math" xmlns:v="urn:schemas-microsoft-com:vml" xmlns:wp14="http://schemas.microsoft.com/office/word/2010/wordprocessingDrawing" xmlns:wp="http://schemas.openxmlformats.org/drawingml/2006/wordprocessingDrawing" xmlns:w10="urn:schemas-microsoft-com:office:word" xmlns:w="http://schemas.openxmlformats.org/wordprocessingml/2006/main" xmlns:w14="http://schemas.microsoft.com/office/word/2010/wordml" xmlns:w15="http://schemas.microsoft.com/office/word/2012/wordml" xmlns:w16cid="http://schemas.microsoft.com/office/word/2016/wordml/cid" xmlns:w16se="http://schemas.microsoft.com/office/word/2015/wordml/symex" xmlns:wpg="http://schemas.microsoft.com/office/word/2010/wordprocessingGroup" xmlns:wpi="http://schemas.microsoft.com/office/word/2010/wordprocessingInk" xmlns:wne="http://schemas.microsoft.com/office/word/2006/wordml" xmlns:wps="http://schemas.microsoft.com/office/word/2010/wordprocessingShape" mc:Ignorable="w14 w15 w16se w16cid wp14">
   <w:p>
     <w:pPr>
       <w:pStyle w:val="Header"/>
@@ -2668,8 +3111,8 @@
 </file>
 
 <file path=word/numbering.xml><?xml version="1.0" encoding="utf-8"?>
-<w:numbering xmlns:ve="http://schemas.openxmlformats.org/markup-compatibility/2006" xmlns:o="urn:schemas-microsoft-com:office:office" xmlns:r="http://schemas.openxmlformats.org/officeDocument/2006/relationships" xmlns:m="http://schemas.openxmlformats.org/officeDocument/2006/math" xmlns:v="urn:schemas-microsoft-com:vml" xmlns:wp="http://schemas.openxmlformats.org/drawingml/2006/wordprocessingDrawing" xmlns:w10="urn:schemas-microsoft-com:office:word" xmlns:w="http://schemas.openxmlformats.org/wordprocessingml/2006/main" xmlns:wne="http://schemas.microsoft.com/office/word/2006/wordml">
-  <w:abstractNum w:abstractNumId="0">
+<w:numbering xmlns:wpc="http://schemas.microsoft.com/office/word/2010/wordprocessingCanvas" xmlns:cx="http://schemas.microsoft.com/office/drawing/2014/chartex" xmlns:cx1="http://schemas.microsoft.com/office/drawing/2015/9/8/chartex" xmlns:cx2="http://schemas.microsoft.com/office/drawing/2015/10/21/chartex" xmlns:cx3="http://schemas.microsoft.com/office/drawing/2016/5/9/chartex" xmlns:cx4="http://schemas.microsoft.com/office/drawing/2016/5/10/chartex" xmlns:cx5="http://schemas.microsoft.com/office/drawing/2016/5/11/chartex" xmlns:cx6="http://schemas.microsoft.com/office/drawing/2016/5/12/chartex" xmlns:cx7="http://schemas.microsoft.com/office/drawing/2016/5/13/chartex" xmlns:cx8="http://schemas.microsoft.com/office/drawing/2016/5/14/chartex" xmlns:mc="http://schemas.openxmlformats.org/markup-compatibility/2006" xmlns:aink="http://schemas.microsoft.com/office/drawing/2016/ink" xmlns:am3d="http://schemas.microsoft.com/office/drawing/2017/model3d" xmlns:o="urn:schemas-microsoft-com:office:office" xmlns:r="http://schemas.openxmlformats.org/officeDocument/2006/relationships" xmlns:m="http://schemas.openxmlformats.org/officeDocument/2006/math" xmlns:v="urn:schemas-microsoft-com:vml" xmlns:wp14="http://schemas.microsoft.com/office/word/2010/wordprocessingDrawing" xmlns:wp="http://schemas.openxmlformats.org/drawingml/2006/wordprocessingDrawing" xmlns:w10="urn:schemas-microsoft-com:office:word" xmlns:w="http://schemas.openxmlformats.org/wordprocessingml/2006/main" xmlns:w14="http://schemas.microsoft.com/office/word/2010/wordml" xmlns:w15="http://schemas.microsoft.com/office/word/2012/wordml" xmlns:w16cid="http://schemas.microsoft.com/office/word/2016/wordml/cid" xmlns:w16se="http://schemas.microsoft.com/office/word/2015/wordml/symex" xmlns:wpg="http://schemas.microsoft.com/office/word/2010/wordprocessingGroup" xmlns:wpi="http://schemas.microsoft.com/office/word/2010/wordprocessingInk" xmlns:wne="http://schemas.microsoft.com/office/word/2006/wordml" xmlns:wps="http://schemas.microsoft.com/office/word/2010/wordprocessingShape" mc:Ignorable="w14 w15 w16se w16cid wp14">
+  <w:abstractNum w:abstractNumId="0" w15:restartNumberingAfterBreak="0">
     <w:nsid w:val="FFFFFFFB"/>
     <w:multiLevelType w:val="multilevel"/>
     <w:tmpl w:val="FFFFFFFF"/>
@@ -2746,7 +3189,120 @@
       <w:lvlJc w:val="left"/>
     </w:lvl>
   </w:abstractNum>
-  <w:abstractNum w:abstractNumId="1">
+  <w:abstractNum w:abstractNumId="1" w15:restartNumberingAfterBreak="0">
+    <w:nsid w:val="1F331D0E"/>
+    <w:multiLevelType w:val="hybridMultilevel"/>
+    <w:tmpl w:val="C040F63E"/>
+    <w:lvl w:ilvl="0" w:tplc="04090001">
+      <w:start w:val="1"/>
+      <w:numFmt w:val="bullet"/>
+      <w:lvlText w:val=""/>
+      <w:lvlJc w:val="left"/>
+      <w:pPr>
+        <w:ind w:left="720" w:hanging="360"/>
+      </w:pPr>
+      <w:rPr>
+        <w:rFonts w:ascii="Symbol" w:hAnsi="Symbol" w:hint="default"/>
+      </w:rPr>
+    </w:lvl>
+    <w:lvl w:ilvl="1" w:tplc="04090003" w:tentative="1">
+      <w:start w:val="1"/>
+      <w:numFmt w:val="bullet"/>
+      <w:lvlText w:val="o"/>
+      <w:lvlJc w:val="left"/>
+      <w:pPr>
+        <w:ind w:left="1440" w:hanging="360"/>
+      </w:pPr>
+      <w:rPr>
+        <w:rFonts w:ascii="Courier New" w:hAnsi="Courier New" w:cs="Courier New" w:hint="default"/>
+      </w:rPr>
+    </w:lvl>
+    <w:lvl w:ilvl="2" w:tplc="04090005" w:tentative="1">
+      <w:start w:val="1"/>
+      <w:numFmt w:val="bullet"/>
+      <w:lvlText w:val=""/>
+      <w:lvlJc w:val="left"/>
+      <w:pPr>
+        <w:ind w:left="2160" w:hanging="360"/>
+      </w:pPr>
+      <w:rPr>
+        <w:rFonts w:ascii="Wingdings" w:hAnsi="Wingdings" w:hint="default"/>
+      </w:rPr>
+    </w:lvl>
+    <w:lvl w:ilvl="3" w:tplc="04090001" w:tentative="1">
+      <w:start w:val="1"/>
+      <w:numFmt w:val="bullet"/>
+      <w:lvlText w:val=""/>
+      <w:lvlJc w:val="left"/>
+      <w:pPr>
+        <w:ind w:left="2880" w:hanging="360"/>
+      </w:pPr>
+      <w:rPr>
+        <w:rFonts w:ascii="Symbol" w:hAnsi="Symbol" w:hint="default"/>
+      </w:rPr>
+    </w:lvl>
+    <w:lvl w:ilvl="4" w:tplc="04090003" w:tentative="1">
+      <w:start w:val="1"/>
+      <w:numFmt w:val="bullet"/>
+      <w:lvlText w:val="o"/>
+      <w:lvlJc w:val="left"/>
+      <w:pPr>
+        <w:ind w:left="3600" w:hanging="360"/>
+      </w:pPr>
+      <w:rPr>
+        <w:rFonts w:ascii="Courier New" w:hAnsi="Courier New" w:cs="Courier New" w:hint="default"/>
+      </w:rPr>
+    </w:lvl>
+    <w:lvl w:ilvl="5" w:tplc="04090005" w:tentative="1">
+      <w:start w:val="1"/>
+      <w:numFmt w:val="bullet"/>
+      <w:lvlText w:val=""/>
+      <w:lvlJc w:val="left"/>
+      <w:pPr>
+        <w:ind w:left="4320" w:hanging="360"/>
+      </w:pPr>
+      <w:rPr>
+        <w:rFonts w:ascii="Wingdings" w:hAnsi="Wingdings" w:hint="default"/>
+      </w:rPr>
+    </w:lvl>
+    <w:lvl w:ilvl="6" w:tplc="04090001" w:tentative="1">
+      <w:start w:val="1"/>
+      <w:numFmt w:val="bullet"/>
+      <w:lvlText w:val=""/>
+      <w:lvlJc w:val="left"/>
+      <w:pPr>
+        <w:ind w:left="5040" w:hanging="360"/>
+      </w:pPr>
+      <w:rPr>
+        <w:rFonts w:ascii="Symbol" w:hAnsi="Symbol" w:hint="default"/>
+      </w:rPr>
+    </w:lvl>
+    <w:lvl w:ilvl="7" w:tplc="04090003" w:tentative="1">
+      <w:start w:val="1"/>
+      <w:numFmt w:val="bullet"/>
+      <w:lvlText w:val="o"/>
+      <w:lvlJc w:val="left"/>
+      <w:pPr>
+        <w:ind w:left="5760" w:hanging="360"/>
+      </w:pPr>
+      <w:rPr>
+        <w:rFonts w:ascii="Courier New" w:hAnsi="Courier New" w:cs="Courier New" w:hint="default"/>
+      </w:rPr>
+    </w:lvl>
+    <w:lvl w:ilvl="8" w:tplc="04090005" w:tentative="1">
+      <w:start w:val="1"/>
+      <w:numFmt w:val="bullet"/>
+      <w:lvlText w:val=""/>
+      <w:lvlJc w:val="left"/>
+      <w:pPr>
+        <w:ind w:left="6480" w:hanging="360"/>
+      </w:pPr>
+      <w:rPr>
+        <w:rFonts w:ascii="Wingdings" w:hAnsi="Wingdings" w:hint="default"/>
+      </w:rPr>
+    </w:lvl>
+  </w:abstractNum>
+  <w:abstractNum w:abstractNumId="2" w15:restartNumberingAfterBreak="0">
     <w:nsid w:val="360A4E4B"/>
     <w:multiLevelType w:val="multilevel"/>
     <w:tmpl w:val="9D8A65BC"/>
@@ -2863,13 +3419,16 @@
     <w:abstractNumId w:val="0"/>
   </w:num>
   <w:num w:numId="2">
+    <w:abstractNumId w:val="2"/>
+  </w:num>
+  <w:num w:numId="3">
     <w:abstractNumId w:val="1"/>
   </w:num>
 </w:numbering>
 </file>
 
 <file path=word/styles.xml><?xml version="1.0" encoding="utf-8"?>
-<w:styles xmlns:r="http://schemas.openxmlformats.org/officeDocument/2006/relationships" xmlns:w="http://schemas.openxmlformats.org/wordprocessingml/2006/main">
+<w:styles xmlns:mc="http://schemas.openxmlformats.org/markup-compatibility/2006" xmlns:r="http://schemas.openxmlformats.org/officeDocument/2006/relationships" xmlns:w="http://schemas.openxmlformats.org/wordprocessingml/2006/main" xmlns:w14="http://schemas.microsoft.com/office/word/2010/wordml" xmlns:w15="http://schemas.microsoft.com/office/word/2012/wordml" xmlns:w16cid="http://schemas.microsoft.com/office/word/2016/wordml/cid" xmlns:w16se="http://schemas.microsoft.com/office/word/2015/wordml/symex" mc:Ignorable="w14 w15 w16se w16cid">
   <w:docDefaults>
     <w:rPrDefault>
       <w:rPr>
@@ -2885,147 +3444,384 @@
       </w:pPr>
     </w:pPrDefault>
   </w:docDefaults>
-  <w:latentStyles w:defLockedState="0" w:defUIPriority="99" w:defSemiHidden="1" w:defUnhideWhenUsed="1" w:defQFormat="0" w:count="267">
-    <w:lsdException w:name="Normal" w:semiHidden="0" w:uiPriority="0" w:unhideWhenUsed="0" w:qFormat="1"/>
-    <w:lsdException w:name="heading 1" w:semiHidden="0" w:uiPriority="0" w:unhideWhenUsed="0" w:qFormat="1"/>
-    <w:lsdException w:name="heading 2" w:uiPriority="0" w:qFormat="1"/>
-    <w:lsdException w:name="heading 3" w:uiPriority="0" w:qFormat="1"/>
-    <w:lsdException w:name="heading 4" w:uiPriority="0" w:qFormat="1"/>
-    <w:lsdException w:name="heading 5" w:uiPriority="0" w:qFormat="1"/>
-    <w:lsdException w:name="heading 6" w:uiPriority="0" w:qFormat="1"/>
-    <w:lsdException w:name="heading 7" w:uiPriority="0" w:qFormat="1"/>
-    <w:lsdException w:name="heading 8" w:uiPriority="0" w:qFormat="1"/>
-    <w:lsdException w:name="heading 9" w:uiPriority="0" w:qFormat="1"/>
-    <w:lsdException w:name="toc 1" w:uiPriority="39"/>
-    <w:lsdException w:name="toc 2" w:uiPriority="39"/>
-    <w:lsdException w:name="toc 3" w:uiPriority="39"/>
-    <w:lsdException w:name="toc 4" w:uiPriority="39"/>
-    <w:lsdException w:name="toc 5" w:uiPriority="39"/>
-    <w:lsdException w:name="toc 6" w:uiPriority="39"/>
-    <w:lsdException w:name="toc 7" w:uiPriority="39"/>
-    <w:lsdException w:name="toc 8" w:uiPriority="39"/>
-    <w:lsdException w:name="toc 9" w:uiPriority="39"/>
-    <w:lsdException w:name="header" w:uiPriority="0"/>
-    <w:lsdException w:name="footer" w:uiPriority="0"/>
-    <w:lsdException w:name="caption" w:uiPriority="35" w:qFormat="1"/>
-    <w:lsdException w:name="page number" w:uiPriority="0"/>
-    <w:lsdException w:name="Title" w:semiHidden="0" w:uiPriority="0" w:unhideWhenUsed="0" w:qFormat="1"/>
-    <w:lsdException w:name="Default Paragraph Font" w:uiPriority="1"/>
-    <w:lsdException w:name="Subtitle" w:semiHidden="0" w:uiPriority="11" w:unhideWhenUsed="0" w:qFormat="1"/>
-    <w:lsdException w:name="Strong" w:semiHidden="0" w:uiPriority="0" w:unhideWhenUsed="0" w:qFormat="1"/>
-    <w:lsdException w:name="Emphasis" w:semiHidden="0" w:uiPriority="20" w:unhideWhenUsed="0" w:qFormat="1"/>
-    <w:lsdException w:name="Table Grid" w:semiHidden="0" w:uiPriority="59" w:unhideWhenUsed="0"/>
-    <w:lsdException w:name="Placeholder Text" w:unhideWhenUsed="0"/>
-    <w:lsdException w:name="No Spacing" w:semiHidden="0" w:uiPriority="1" w:unhideWhenUsed="0" w:qFormat="1"/>
-    <w:lsdException w:name="Light Shading" w:semiHidden="0" w:uiPriority="60" w:unhideWhenUsed="0"/>
-    <w:lsdException w:name="Light List" w:semiHidden="0" w:uiPriority="61" w:unhideWhenUsed="0"/>
-    <w:lsdException w:name="Light Grid" w:semiHidden="0" w:uiPriority="62" w:unhideWhenUsed="0"/>
-    <w:lsdException w:name="Medium Shading 1" w:semiHidden="0" w:uiPriority="63" w:unhideWhenUsed="0"/>
-    <w:lsdException w:name="Medium Shading 2" w:semiHidden="0" w:uiPriority="64" w:unhideWhenUsed="0"/>
-    <w:lsdException w:name="Medium List 1" w:semiHidden="0" w:uiPriority="65" w:unhideWhenUsed="0"/>
-    <w:lsdException w:name="Medium List 2" w:semiHidden="0" w:uiPriority="66" w:unhideWhenUsed="0"/>
-    <w:lsdException w:name="Medium Grid 1" w:semiHidden="0" w:uiPriority="67" w:unhideWhenUsed="0"/>
-    <w:lsdException w:name="Medium Grid 2" w:semiHidden="0" w:uiPriority="68" w:unhideWhenUsed="0"/>
-    <w:lsdException w:name="Medium Grid 3" w:semiHidden="0" w:uiPriority="69" w:unhideWhenUsed="0"/>
-    <w:lsdException w:name="Dark List" w:semiHidden="0" w:uiPriority="70" w:unhideWhenUsed="0"/>
-    <w:lsdException w:name="Colorful Shading" w:semiHidden="0" w:uiPriority="71" w:unhideWhenUsed="0"/>
-    <w:lsdException w:name="Colorful List" w:semiHidden="0" w:uiPriority="72" w:unhideWhenUsed="0"/>
-    <w:lsdException w:name="Colorful Grid" w:semiHidden="0" w:uiPriority="73" w:unhideWhenUsed="0"/>
-    <w:lsdException w:name="Light Shading Accent 1" w:semiHidden="0" w:uiPriority="60" w:unhideWhenUsed="0"/>
-    <w:lsdException w:name="Light List Accent 1" w:semiHidden="0" w:uiPriority="61" w:unhideWhenUsed="0"/>
-    <w:lsdException w:name="Light Grid Accent 1" w:semiHidden="0" w:uiPriority="62" w:unhideWhenUsed="0"/>
-    <w:lsdException w:name="Medium Shading 1 Accent 1" w:semiHidden="0" w:uiPriority="63" w:unhideWhenUsed="0"/>
-    <w:lsdException w:name="Medium Shading 2 Accent 1" w:semiHidden="0" w:uiPriority="64" w:unhideWhenUsed="0"/>
-    <w:lsdException w:name="Medium List 1 Accent 1" w:semiHidden="0" w:uiPriority="65" w:unhideWhenUsed="0"/>
-    <w:lsdException w:name="Revision" w:unhideWhenUsed="0"/>
-    <w:lsdException w:name="List Paragraph" w:semiHidden="0" w:uiPriority="34" w:unhideWhenUsed="0" w:qFormat="1"/>
-    <w:lsdException w:name="Quote" w:semiHidden="0" w:uiPriority="29" w:unhideWhenUsed="0" w:qFormat="1"/>
-    <w:lsdException w:name="Intense Quote" w:semiHidden="0" w:uiPriority="30" w:unhideWhenUsed="0" w:qFormat="1"/>
-    <w:lsdException w:name="Medium List 2 Accent 1" w:semiHidden="0" w:uiPriority="66" w:unhideWhenUsed="0"/>
-    <w:lsdException w:name="Medium Grid 1 Accent 1" w:semiHidden="0" w:uiPriority="67" w:unhideWhenUsed="0"/>
-    <w:lsdException w:name="Medium Grid 2 Accent 1" w:semiHidden="0" w:uiPriority="68" w:unhideWhenUsed="0"/>
-    <w:lsdException w:name="Medium Grid 3 Accent 1" w:semiHidden="0" w:uiPriority="69" w:unhideWhenUsed="0"/>
-    <w:lsdException w:name="Dark List Accent 1" w:semiHidden="0" w:uiPriority="70" w:unhideWhenUsed="0"/>
-    <w:lsdException w:name="Colorful Shading Accent 1" w:semiHidden="0" w:uiPriority="71" w:unhideWhenUsed="0"/>
-    <w:lsdException w:name="Colorful List Accent 1" w:semiHidden="0" w:uiPriority="72" w:unhideWhenUsed="0"/>
-    <w:lsdException w:name="Colorful Grid Accent 1" w:semiHidden="0" w:uiPriority="73" w:unhideWhenUsed="0"/>
-    <w:lsdException w:name="Light Shading Accent 2" w:semiHidden="0" w:uiPriority="60" w:unhideWhenUsed="0"/>
-    <w:lsdException w:name="Light List Accent 2" w:semiHidden="0" w:uiPriority="61" w:unhideWhenUsed="0"/>
-    <w:lsdException w:name="Light Grid Accent 2" w:semiHidden="0" w:uiPriority="62" w:unhideWhenUsed="0"/>
-    <w:lsdException w:name="Medium Shading 1 Accent 2" w:semiHidden="0" w:uiPriority="63" w:unhideWhenUsed="0"/>
-    <w:lsdException w:name="Medium Shading 2 Accent 2" w:semiHidden="0" w:uiPriority="64" w:unhideWhenUsed="0"/>
-    <w:lsdException w:name="Medium List 1 Accent 2" w:semiHidden="0" w:uiPriority="65" w:unhideWhenUsed="0"/>
-    <w:lsdException w:name="Medium List 2 Accent 2" w:semiHidden="0" w:uiPriority="66" w:unhideWhenUsed="0"/>
-    <w:lsdException w:name="Medium Grid 1 Accent 2" w:semiHidden="0" w:uiPriority="67" w:unhideWhenUsed="0"/>
-    <w:lsdException w:name="Medium Grid 2 Accent 2" w:semiHidden="0" w:uiPriority="68" w:unhideWhenUsed="0"/>
-    <w:lsdException w:name="Medium Grid 3 Accent 2" w:semiHidden="0" w:uiPriority="69" w:unhideWhenUsed="0"/>
-    <w:lsdException w:name="Dark List Accent 2" w:semiHidden="0" w:uiPriority="70" w:unhideWhenUsed="0"/>
-    <w:lsdException w:name="Colorful Shading Accent 2" w:semiHidden="0" w:uiPriority="71" w:unhideWhenUsed="0"/>
-    <w:lsdException w:name="Colorful List Accent 2" w:semiHidden="0" w:uiPriority="72" w:unhideWhenUsed="0"/>
-    <w:lsdException w:name="Colorful Grid Accent 2" w:semiHidden="0" w:uiPriority="73" w:unhideWhenUsed="0"/>
-    <w:lsdException w:name="Light Shading Accent 3" w:semiHidden="0" w:uiPriority="60" w:unhideWhenUsed="0"/>
-    <w:lsdException w:name="Light List Accent 3" w:semiHidden="0" w:uiPriority="61" w:unhideWhenUsed="0"/>
-    <w:lsdException w:name="Light Grid Accent 3" w:semiHidden="0" w:uiPriority="62" w:unhideWhenUsed="0"/>
-    <w:lsdException w:name="Medium Shading 1 Accent 3" w:semiHidden="0" w:uiPriority="63" w:unhideWhenUsed="0"/>
-    <w:lsdException w:name="Medium Shading 2 Accent 3" w:semiHidden="0" w:uiPriority="64" w:unhideWhenUsed="0"/>
-    <w:lsdException w:name="Medium List 1 Accent 3" w:semiHidden="0" w:uiPriority="65" w:unhideWhenUsed="0"/>
-    <w:lsdException w:name="Medium List 2 Accent 3" w:semiHidden="0" w:uiPriority="66" w:unhideWhenUsed="0"/>
-    <w:lsdException w:name="Medium Grid 1 Accent 3" w:semiHidden="0" w:uiPriority="67" w:unhideWhenUsed="0"/>
-    <w:lsdException w:name="Medium Grid 2 Accent 3" w:semiHidden="0" w:uiPriority="68" w:unhideWhenUsed="0"/>
-    <w:lsdException w:name="Medium Grid 3 Accent 3" w:semiHidden="0" w:uiPriority="69" w:unhideWhenUsed="0"/>
-    <w:lsdException w:name="Dark List Accent 3" w:semiHidden="0" w:uiPriority="70" w:unhideWhenUsed="0"/>
-    <w:lsdException w:name="Colorful Shading Accent 3" w:semiHidden="0" w:uiPriority="71" w:unhideWhenUsed="0"/>
-    <w:lsdException w:name="Colorful List Accent 3" w:semiHidden="0" w:uiPriority="72" w:unhideWhenUsed="0"/>
-    <w:lsdException w:name="Colorful Grid Accent 3" w:semiHidden="0" w:uiPriority="73" w:unhideWhenUsed="0"/>
-    <w:lsdException w:name="Light Shading Accent 4" w:semiHidden="0" w:uiPriority="60" w:unhideWhenUsed="0"/>
-    <w:lsdException w:name="Light List Accent 4" w:semiHidden="0" w:uiPriority="61" w:unhideWhenUsed="0"/>
-    <w:lsdException w:name="Light Grid Accent 4" w:semiHidden="0" w:uiPriority="62" w:unhideWhenUsed="0"/>
-    <w:lsdException w:name="Medium Shading 1 Accent 4" w:semiHidden="0" w:uiPriority="63" w:unhideWhenUsed="0"/>
-    <w:lsdException w:name="Medium Shading 2 Accent 4" w:semiHidden="0" w:uiPriority="64" w:unhideWhenUsed="0"/>
-    <w:lsdException w:name="Medium List 1 Accent 4" w:semiHidden="0" w:uiPriority="65" w:unhideWhenUsed="0"/>
-    <w:lsdException w:name="Medium List 2 Accent 4" w:semiHidden="0" w:uiPriority="66" w:unhideWhenUsed="0"/>
-    <w:lsdException w:name="Medium Grid 1 Accent 4" w:semiHidden="0" w:uiPriority="67" w:unhideWhenUsed="0"/>
-    <w:lsdException w:name="Medium Grid 2 Accent 4" w:semiHidden="0" w:uiPriority="68" w:unhideWhenUsed="0"/>
-    <w:lsdException w:name="Medium Grid 3 Accent 4" w:semiHidden="0" w:uiPriority="69" w:unhideWhenUsed="0"/>
-    <w:lsdException w:name="Dark List Accent 4" w:semiHidden="0" w:uiPriority="70" w:unhideWhenUsed="0"/>
-    <w:lsdException w:name="Colorful Shading Accent 4" w:semiHidden="0" w:uiPriority="71" w:unhideWhenUsed="0"/>
-    <w:lsdException w:name="Colorful List Accent 4" w:semiHidden="0" w:uiPriority="72" w:unhideWhenUsed="0"/>
-    <w:lsdException w:name="Colorful Grid Accent 4" w:semiHidden="0" w:uiPriority="73" w:unhideWhenUsed="0"/>
-    <w:lsdException w:name="Light Shading Accent 5" w:semiHidden="0" w:uiPriority="60" w:unhideWhenUsed="0"/>
-    <w:lsdException w:name="Light List Accent 5" w:semiHidden="0" w:uiPriority="61" w:unhideWhenUsed="0"/>
-    <w:lsdException w:name="Light Grid Accent 5" w:semiHidden="0" w:uiPriority="62" w:unhideWhenUsed="0"/>
-    <w:lsdException w:name="Medium Shading 1 Accent 5" w:semiHidden="0" w:uiPriority="63" w:unhideWhenUsed="0"/>
-    <w:lsdException w:name="Medium Shading 2 Accent 5" w:semiHidden="0" w:uiPriority="64" w:unhideWhenUsed="0"/>
-    <w:lsdException w:name="Medium List 1 Accent 5" w:semiHidden="0" w:uiPriority="65" w:unhideWhenUsed="0"/>
-    <w:lsdException w:name="Medium List 2 Accent 5" w:semiHidden="0" w:uiPriority="66" w:unhideWhenUsed="0"/>
-    <w:lsdException w:name="Medium Grid 1 Accent 5" w:semiHidden="0" w:uiPriority="67" w:unhideWhenUsed="0"/>
-    <w:lsdException w:name="Medium Grid 2 Accent 5" w:semiHidden="0" w:uiPriority="68" w:unhideWhenUsed="0"/>
-    <w:lsdException w:name="Medium Grid 3 Accent 5" w:semiHidden="0" w:uiPriority="69" w:unhideWhenUsed="0"/>
-    <w:lsdException w:name="Dark List Accent 5" w:semiHidden="0" w:uiPriority="70" w:unhideWhenUsed="0"/>
-    <w:lsdException w:name="Colorful Shading Accent 5" w:semiHidden="0" w:uiPriority="71" w:unhideWhenUsed="0"/>
-    <w:lsdException w:name="Colorful List Accent 5" w:semiHidden="0" w:uiPriority="72" w:unhideWhenUsed="0"/>
-    <w:lsdException w:name="Colorful Grid Accent 5" w:semiHidden="0" w:uiPriority="73" w:unhideWhenUsed="0"/>
-    <w:lsdException w:name="Light Shading Accent 6" w:semiHidden="0" w:uiPriority="60" w:unhideWhenUsed="0"/>
-    <w:lsdException w:name="Light List Accent 6" w:semiHidden="0" w:uiPriority="61" w:unhideWhenUsed="0"/>
-    <w:lsdException w:name="Light Grid Accent 6" w:semiHidden="0" w:uiPriority="62" w:unhideWhenUsed="0"/>
-    <w:lsdException w:name="Medium Shading 1 Accent 6" w:semiHidden="0" w:uiPriority="63" w:unhideWhenUsed="0"/>
-    <w:lsdException w:name="Medium Shading 2 Accent 6" w:semiHidden="0" w:uiPriority="64" w:unhideWhenUsed="0"/>
-    <w:lsdException w:name="Medium List 1 Accent 6" w:semiHidden="0" w:uiPriority="65" w:unhideWhenUsed="0"/>
-    <w:lsdException w:name="Medium List 2 Accent 6" w:semiHidden="0" w:uiPriority="66" w:unhideWhenUsed="0"/>
-    <w:lsdException w:name="Medium Grid 1 Accent 6" w:semiHidden="0" w:uiPriority="67" w:unhideWhenUsed="0"/>
-    <w:lsdException w:name="Medium Grid 2 Accent 6" w:semiHidden="0" w:uiPriority="68" w:unhideWhenUsed="0"/>
-    <w:lsdException w:name="Medium Grid 3 Accent 6" w:semiHidden="0" w:uiPriority="69" w:unhideWhenUsed="0"/>
-    <w:lsdException w:name="Dark List Accent 6" w:semiHidden="0" w:uiPriority="70" w:unhideWhenUsed="0"/>
-    <w:lsdException w:name="Colorful Shading Accent 6" w:semiHidden="0" w:uiPriority="71" w:unhideWhenUsed="0"/>
-    <w:lsdException w:name="Colorful List Accent 6" w:semiHidden="0" w:uiPriority="72" w:unhideWhenUsed="0"/>
-    <w:lsdException w:name="Colorful Grid Accent 6" w:semiHidden="0" w:uiPriority="73" w:unhideWhenUsed="0"/>
-    <w:lsdException w:name="Subtle Emphasis" w:semiHidden="0" w:uiPriority="19" w:unhideWhenUsed="0" w:qFormat="1"/>
-    <w:lsdException w:name="Intense Emphasis" w:semiHidden="0" w:uiPriority="21" w:unhideWhenUsed="0" w:qFormat="1"/>
-    <w:lsdException w:name="Subtle Reference" w:semiHidden="0" w:uiPriority="31" w:unhideWhenUsed="0" w:qFormat="1"/>
-    <w:lsdException w:name="Intense Reference" w:semiHidden="0" w:uiPriority="32" w:unhideWhenUsed="0" w:qFormat="1"/>
-    <w:lsdException w:name="Book Title" w:semiHidden="0" w:uiPriority="33" w:unhideWhenUsed="0" w:qFormat="1"/>
-    <w:lsdException w:name="Bibliography" w:uiPriority="37"/>
-    <w:lsdException w:name="TOC Heading" w:uiPriority="39" w:qFormat="1"/>
+  <w:latentStyles w:defLockedState="0" w:defUIPriority="99" w:defSemiHidden="0" w:defUnhideWhenUsed="0" w:defQFormat="0" w:count="377">
+    <w:lsdException w:name="Normal" w:uiPriority="0" w:qFormat="1"/>
+    <w:lsdException w:name="heading 1" w:uiPriority="0" w:qFormat="1"/>
+    <w:lsdException w:name="heading 2" w:semiHidden="1" w:uiPriority="0" w:unhideWhenUsed="1" w:qFormat="1"/>
+    <w:lsdException w:name="heading 3" w:semiHidden="1" w:uiPriority="0" w:unhideWhenUsed="1" w:qFormat="1"/>
+    <w:lsdException w:name="heading 4" w:semiHidden="1" w:uiPriority="0" w:unhideWhenUsed="1" w:qFormat="1"/>
+    <w:lsdException w:name="heading 5" w:semiHidden="1" w:uiPriority="0" w:unhideWhenUsed="1" w:qFormat="1"/>
+    <w:lsdException w:name="heading 6" w:semiHidden="1" w:uiPriority="0" w:unhideWhenUsed="1" w:qFormat="1"/>
+    <w:lsdException w:name="heading 7" w:semiHidden="1" w:uiPriority="0" w:unhideWhenUsed="1" w:qFormat="1"/>
+    <w:lsdException w:name="heading 8" w:semiHidden="1" w:uiPriority="0" w:unhideWhenUsed="1" w:qFormat="1"/>
+    <w:lsdException w:name="heading 9" w:semiHidden="1" w:uiPriority="0" w:unhideWhenUsed="1" w:qFormat="1"/>
+    <w:lsdException w:name="index 1" w:semiHidden="1" w:unhideWhenUsed="1"/>
+    <w:lsdException w:name="index 2" w:semiHidden="1" w:unhideWhenUsed="1"/>
+    <w:lsdException w:name="index 3" w:semiHidden="1" w:unhideWhenUsed="1"/>
+    <w:lsdException w:name="index 4" w:semiHidden="1" w:unhideWhenUsed="1"/>
+    <w:lsdException w:name="index 5" w:semiHidden="1" w:unhideWhenUsed="1"/>
+    <w:lsdException w:name="index 6" w:semiHidden="1" w:unhideWhenUsed="1"/>
+    <w:lsdException w:name="index 7" w:semiHidden="1" w:unhideWhenUsed="1"/>
+    <w:lsdException w:name="index 8" w:semiHidden="1" w:unhideWhenUsed="1"/>
+    <w:lsdException w:name="index 9" w:semiHidden="1" w:unhideWhenUsed="1"/>
+    <w:lsdException w:name="toc 1" w:semiHidden="1" w:uiPriority="39" w:unhideWhenUsed="1"/>
+    <w:lsdException w:name="toc 2" w:semiHidden="1" w:uiPriority="39" w:unhideWhenUsed="1"/>
+    <w:lsdException w:name="toc 3" w:semiHidden="1" w:uiPriority="39" w:unhideWhenUsed="1"/>
+    <w:lsdException w:name="toc 4" w:semiHidden="1" w:uiPriority="39" w:unhideWhenUsed="1"/>
+    <w:lsdException w:name="toc 5" w:semiHidden="1" w:uiPriority="39" w:unhideWhenUsed="1"/>
+    <w:lsdException w:name="toc 6" w:semiHidden="1" w:uiPriority="39" w:unhideWhenUsed="1"/>
+    <w:lsdException w:name="toc 7" w:semiHidden="1" w:uiPriority="39" w:unhideWhenUsed="1"/>
+    <w:lsdException w:name="toc 8" w:semiHidden="1" w:uiPriority="39" w:unhideWhenUsed="1"/>
+    <w:lsdException w:name="toc 9" w:semiHidden="1" w:uiPriority="39" w:unhideWhenUsed="1"/>
+    <w:lsdException w:name="Normal Indent" w:semiHidden="1" w:unhideWhenUsed="1"/>
+    <w:lsdException w:name="footnote text" w:semiHidden="1" w:unhideWhenUsed="1"/>
+    <w:lsdException w:name="annotation text" w:semiHidden="1" w:unhideWhenUsed="1"/>
+    <w:lsdException w:name="header" w:semiHidden="1" w:uiPriority="0" w:unhideWhenUsed="1"/>
+    <w:lsdException w:name="footer" w:semiHidden="1" w:uiPriority="0" w:unhideWhenUsed="1"/>
+    <w:lsdException w:name="index heading" w:semiHidden="1" w:unhideWhenUsed="1"/>
+    <w:lsdException w:name="caption" w:semiHidden="1" w:uiPriority="35" w:unhideWhenUsed="1" w:qFormat="1"/>
+    <w:lsdException w:name="table of figures" w:semiHidden="1" w:unhideWhenUsed="1"/>
+    <w:lsdException w:name="envelope address" w:semiHidden="1" w:unhideWhenUsed="1"/>
+    <w:lsdException w:name="envelope return" w:semiHidden="1" w:unhideWhenUsed="1"/>
+    <w:lsdException w:name="footnote reference" w:semiHidden="1" w:unhideWhenUsed="1"/>
+    <w:lsdException w:name="annotation reference" w:semiHidden="1" w:unhideWhenUsed="1"/>
+    <w:lsdException w:name="line number" w:semiHidden="1" w:unhideWhenUsed="1"/>
+    <w:lsdException w:name="page number" w:semiHidden="1" w:uiPriority="0" w:unhideWhenUsed="1"/>
+    <w:lsdException w:name="endnote reference" w:semiHidden="1" w:unhideWhenUsed="1"/>
+    <w:lsdException w:name="endnote text" w:semiHidden="1" w:unhideWhenUsed="1"/>
+    <w:lsdException w:name="table of authorities" w:semiHidden="1" w:unhideWhenUsed="1"/>
+    <w:lsdException w:name="macro" w:semiHidden="1" w:unhideWhenUsed="1"/>
+    <w:lsdException w:name="toa heading" w:semiHidden="1" w:unhideWhenUsed="1"/>
+    <w:lsdException w:name="List" w:semiHidden="1" w:unhideWhenUsed="1"/>
+    <w:lsdException w:name="List Bullet" w:semiHidden="1" w:unhideWhenUsed="1"/>
+    <w:lsdException w:name="List Number" w:semiHidden="1" w:unhideWhenUsed="1"/>
+    <w:lsdException w:name="List 2" w:semiHidden="1" w:unhideWhenUsed="1"/>
+    <w:lsdException w:name="List 3" w:semiHidden="1" w:unhideWhenUsed="1"/>
+    <w:lsdException w:name="List 4" w:semiHidden="1" w:unhideWhenUsed="1"/>
+    <w:lsdException w:name="List 5" w:semiHidden="1" w:unhideWhenUsed="1"/>
+    <w:lsdException w:name="List Bullet 2" w:semiHidden="1" w:unhideWhenUsed="1"/>
+    <w:lsdException w:name="List Bullet 3" w:semiHidden="1" w:unhideWhenUsed="1"/>
+    <w:lsdException w:name="List Bullet 4" w:semiHidden="1" w:unhideWhenUsed="1"/>
+    <w:lsdException w:name="List Bullet 5" w:semiHidden="1" w:unhideWhenUsed="1"/>
+    <w:lsdException w:name="List Number 2" w:semiHidden="1" w:unhideWhenUsed="1"/>
+    <w:lsdException w:name="List Number 3" w:semiHidden="1" w:unhideWhenUsed="1"/>
+    <w:lsdException w:name="List Number 4" w:semiHidden="1" w:unhideWhenUsed="1"/>
+    <w:lsdException w:name="List Number 5" w:semiHidden="1" w:unhideWhenUsed="1"/>
+    <w:lsdException w:name="Title" w:uiPriority="0" w:qFormat="1"/>
+    <w:lsdException w:name="Closing" w:semiHidden="1" w:unhideWhenUsed="1"/>
+    <w:lsdException w:name="Signature" w:semiHidden="1" w:unhideWhenUsed="1"/>
+    <w:lsdException w:name="Default Paragraph Font" w:semiHidden="1" w:uiPriority="1" w:unhideWhenUsed="1"/>
+    <w:lsdException w:name="Body Text" w:semiHidden="1" w:unhideWhenUsed="1"/>
+    <w:lsdException w:name="Body Text Indent" w:semiHidden="1" w:unhideWhenUsed="1"/>
+    <w:lsdException w:name="List Continue" w:semiHidden="1" w:unhideWhenUsed="1"/>
+    <w:lsdException w:name="List Continue 2" w:semiHidden="1" w:unhideWhenUsed="1"/>
+    <w:lsdException w:name="List Continue 3" w:semiHidden="1" w:unhideWhenUsed="1"/>
+    <w:lsdException w:name="List Continue 4" w:semiHidden="1" w:unhideWhenUsed="1"/>
+    <w:lsdException w:name="List Continue 5" w:semiHidden="1" w:unhideWhenUsed="1"/>
+    <w:lsdException w:name="Message Header" w:semiHidden="1" w:unhideWhenUsed="1"/>
+    <w:lsdException w:name="Subtitle" w:uiPriority="11" w:qFormat="1"/>
+    <w:lsdException w:name="Salutation" w:semiHidden="1" w:unhideWhenUsed="1"/>
+    <w:lsdException w:name="Date" w:semiHidden="1" w:unhideWhenUsed="1"/>
+    <w:lsdException w:name="Body Text First Indent" w:semiHidden="1" w:unhideWhenUsed="1"/>
+    <w:lsdException w:name="Body Text First Indent 2" w:semiHidden="1" w:unhideWhenUsed="1"/>
+    <w:lsdException w:name="Note Heading" w:semiHidden="1" w:unhideWhenUsed="1"/>
+    <w:lsdException w:name="Body Text 2" w:semiHidden="1" w:unhideWhenUsed="1"/>
+    <w:lsdException w:name="Body Text 3" w:semiHidden="1" w:unhideWhenUsed="1"/>
+    <w:lsdException w:name="Body Text Indent 2" w:semiHidden="1" w:unhideWhenUsed="1"/>
+    <w:lsdException w:name="Body Text Indent 3" w:semiHidden="1" w:unhideWhenUsed="1"/>
+    <w:lsdException w:name="Block Text" w:semiHidden="1" w:unhideWhenUsed="1"/>
+    <w:lsdException w:name="Hyperlink" w:semiHidden="1" w:unhideWhenUsed="1"/>
+    <w:lsdException w:name="FollowedHyperlink" w:semiHidden="1" w:unhideWhenUsed="1"/>
+    <w:lsdException w:name="Strong" w:uiPriority="0" w:qFormat="1"/>
+    <w:lsdException w:name="Emphasis" w:uiPriority="20" w:qFormat="1"/>
+    <w:lsdException w:name="Document Map" w:semiHidden="1" w:unhideWhenUsed="1"/>
+    <w:lsdException w:name="Plain Text" w:semiHidden="1" w:unhideWhenUsed="1"/>
+    <w:lsdException w:name="E-mail Signature" w:semiHidden="1" w:unhideWhenUsed="1"/>
+    <w:lsdException w:name="HTML Top of Form" w:semiHidden="1" w:unhideWhenUsed="1"/>
+    <w:lsdException w:name="HTML Bottom of Form" w:semiHidden="1" w:unhideWhenUsed="1"/>
+    <w:lsdException w:name="Normal (Web)" w:semiHidden="1" w:unhideWhenUsed="1"/>
+    <w:lsdException w:name="HTML Acronym" w:semiHidden="1" w:unhideWhenUsed="1"/>
+    <w:lsdException w:name="HTML Address" w:semiHidden="1" w:unhideWhenUsed="1"/>
+    <w:lsdException w:name="HTML Cite" w:semiHidden="1" w:unhideWhenUsed="1"/>
+    <w:lsdException w:name="HTML Code" w:semiHidden="1" w:unhideWhenUsed="1"/>
+    <w:lsdException w:name="HTML Definition" w:semiHidden="1" w:unhideWhenUsed="1"/>
+    <w:lsdException w:name="HTML Keyboard" w:semiHidden="1" w:unhideWhenUsed="1"/>
+    <w:lsdException w:name="HTML Preformatted" w:semiHidden="1" w:unhideWhenUsed="1"/>
+    <w:lsdException w:name="HTML Sample" w:semiHidden="1" w:unhideWhenUsed="1"/>
+    <w:lsdException w:name="HTML Typewriter" w:semiHidden="1" w:unhideWhenUsed="1"/>
+    <w:lsdException w:name="HTML Variable" w:semiHidden="1" w:unhideWhenUsed="1"/>
+    <w:lsdException w:name="Normal Table" w:semiHidden="1" w:unhideWhenUsed="1"/>
+    <w:lsdException w:name="annotation subject" w:semiHidden="1" w:unhideWhenUsed="1"/>
+    <w:lsdException w:name="No List" w:semiHidden="1" w:unhideWhenUsed="1"/>
+    <w:lsdException w:name="Outline List 1" w:semiHidden="1" w:unhideWhenUsed="1"/>
+    <w:lsdException w:name="Outline List 2" w:semiHidden="1" w:unhideWhenUsed="1"/>
+    <w:lsdException w:name="Outline List 3" w:semiHidden="1" w:unhideWhenUsed="1"/>
+    <w:lsdException w:name="Table Simple 1" w:semiHidden="1" w:unhideWhenUsed="1"/>
+    <w:lsdException w:name="Table Simple 2" w:semiHidden="1" w:unhideWhenUsed="1"/>
+    <w:lsdException w:name="Table Simple 3" w:semiHidden="1" w:unhideWhenUsed="1"/>
+    <w:lsdException w:name="Table Classic 1" w:semiHidden="1" w:unhideWhenUsed="1"/>
+    <w:lsdException w:name="Table Classic 2" w:semiHidden="1" w:unhideWhenUsed="1"/>
+    <w:lsdException w:name="Table Classic 3" w:semiHidden="1" w:unhideWhenUsed="1"/>
+    <w:lsdException w:name="Table Classic 4" w:semiHidden="1" w:unhideWhenUsed="1"/>
+    <w:lsdException w:name="Table Colorful 1" w:semiHidden="1" w:unhideWhenUsed="1"/>
+    <w:lsdException w:name="Table Colorful 2" w:semiHidden="1" w:unhideWhenUsed="1"/>
+    <w:lsdException w:name="Table Colorful 3" w:semiHidden="1" w:unhideWhenUsed="1"/>
+    <w:lsdException w:name="Table Columns 1" w:semiHidden="1" w:unhideWhenUsed="1"/>
+    <w:lsdException w:name="Table Columns 2" w:semiHidden="1" w:unhideWhenUsed="1"/>
+    <w:lsdException w:name="Table Columns 3" w:semiHidden="1" w:unhideWhenUsed="1"/>
+    <w:lsdException w:name="Table Columns 4" w:semiHidden="1" w:unhideWhenUsed="1"/>
+    <w:lsdException w:name="Table Columns 5" w:semiHidden="1" w:unhideWhenUsed="1"/>
+    <w:lsdException w:name="Table Grid 1" w:semiHidden="1" w:unhideWhenUsed="1"/>
+    <w:lsdException w:name="Table Grid 2" w:semiHidden="1" w:unhideWhenUsed="1"/>
+    <w:lsdException w:name="Table Grid 3" w:semiHidden="1" w:unhideWhenUsed="1"/>
+    <w:lsdException w:name="Table Grid 4" w:semiHidden="1" w:unhideWhenUsed="1"/>
+    <w:lsdException w:name="Table Grid 5" w:semiHidden="1" w:unhideWhenUsed="1"/>
+    <w:lsdException w:name="Table Grid 6" w:semiHidden="1" w:unhideWhenUsed="1"/>
+    <w:lsdException w:name="Table Grid 7" w:semiHidden="1" w:unhideWhenUsed="1"/>
+    <w:lsdException w:name="Table Grid 8" w:semiHidden="1" w:unhideWhenUsed="1"/>
+    <w:lsdException w:name="Table List 1" w:semiHidden="1" w:unhideWhenUsed="1"/>
+    <w:lsdException w:name="Table List 2" w:semiHidden="1" w:unhideWhenUsed="1"/>
+    <w:lsdException w:name="Table List 3" w:semiHidden="1" w:unhideWhenUsed="1"/>
+    <w:lsdException w:name="Table List 4" w:semiHidden="1" w:unhideWhenUsed="1"/>
+    <w:lsdException w:name="Table List 5" w:semiHidden="1" w:unhideWhenUsed="1"/>
+    <w:lsdException w:name="Table List 6" w:semiHidden="1" w:unhideWhenUsed="1"/>
+    <w:lsdException w:name="Table List 7" w:semiHidden="1" w:unhideWhenUsed="1"/>
+    <w:lsdException w:name="Table List 8" w:semiHidden="1" w:unhideWhenUsed="1"/>
+    <w:lsdException w:name="Table 3D effects 1" w:semiHidden="1" w:unhideWhenUsed="1"/>
+    <w:lsdException w:name="Table 3D effects 2" w:semiHidden="1" w:unhideWhenUsed="1"/>
+    <w:lsdException w:name="Table 3D effects 3" w:semiHidden="1" w:unhideWhenUsed="1"/>
+    <w:lsdException w:name="Table Contemporary" w:semiHidden="1" w:unhideWhenUsed="1"/>
+    <w:lsdException w:name="Table Elegant" w:semiHidden="1" w:unhideWhenUsed="1"/>
+    <w:lsdException w:name="Table Professional" w:semiHidden="1" w:unhideWhenUsed="1"/>
+    <w:lsdException w:name="Table Subtle 1" w:semiHidden="1" w:unhideWhenUsed="1"/>
+    <w:lsdException w:name="Table Subtle 2" w:semiHidden="1" w:unhideWhenUsed="1"/>
+    <w:lsdException w:name="Table Web 1" w:semiHidden="1" w:unhideWhenUsed="1"/>
+    <w:lsdException w:name="Table Web 2" w:semiHidden="1" w:unhideWhenUsed="1"/>
+    <w:lsdException w:name="Table Web 3" w:semiHidden="1" w:unhideWhenUsed="1"/>
+    <w:lsdException w:name="Balloon Text" w:semiHidden="1" w:unhideWhenUsed="1"/>
+    <w:lsdException w:name="Table Grid" w:semiHidden="1" w:uiPriority="59" w:unhideWhenUsed="1"/>
+    <w:lsdException w:name="Table Theme" w:semiHidden="1" w:unhideWhenUsed="1"/>
+    <w:lsdException w:name="Placeholder Text" w:semiHidden="1"/>
+    <w:lsdException w:name="No Spacing" w:uiPriority="1" w:qFormat="1"/>
+    <w:lsdException w:name="Light Shading" w:uiPriority="60"/>
+    <w:lsdException w:name="Light List" w:uiPriority="61"/>
+    <w:lsdException w:name="Light Grid" w:uiPriority="62"/>
+    <w:lsdException w:name="Medium Shading 1" w:uiPriority="63"/>
+    <w:lsdException w:name="Medium Shading 2" w:uiPriority="64"/>
+    <w:lsdException w:name="Medium List 1" w:uiPriority="65"/>
+    <w:lsdException w:name="Medium List 2" w:uiPriority="66"/>
+    <w:lsdException w:name="Medium Grid 1" w:uiPriority="67"/>
+    <w:lsdException w:name="Medium Grid 2" w:uiPriority="68"/>
+    <w:lsdException w:name="Medium Grid 3" w:uiPriority="69"/>
+    <w:lsdException w:name="Dark List" w:uiPriority="70"/>
+    <w:lsdException w:name="Colorful Shading" w:uiPriority="71"/>
+    <w:lsdException w:name="Colorful List" w:uiPriority="72"/>
+    <w:lsdException w:name="Colorful Grid" w:uiPriority="73"/>
+    <w:lsdException w:name="Light Shading Accent 1" w:uiPriority="60"/>
+    <w:lsdException w:name="Light List Accent 1" w:uiPriority="61"/>
+    <w:lsdException w:name="Light Grid Accent 1" w:uiPriority="62"/>
+    <w:lsdException w:name="Medium Shading 1 Accent 1" w:uiPriority="63"/>
+    <w:lsdException w:name="Medium Shading 2 Accent 1" w:uiPriority="64"/>
+    <w:lsdException w:name="Medium List 1 Accent 1" w:uiPriority="65"/>
+    <w:lsdException w:name="Revision" w:semiHidden="1"/>
+    <w:lsdException w:name="List Paragraph" w:uiPriority="34" w:qFormat="1"/>
+    <w:lsdException w:name="Quote" w:uiPriority="29" w:qFormat="1"/>
+    <w:lsdException w:name="Intense Quote" w:uiPriority="30" w:qFormat="1"/>
+    <w:lsdException w:name="Medium List 2 Accent 1" w:uiPriority="66"/>
+    <w:lsdException w:name="Medium Grid 1 Accent 1" w:uiPriority="67"/>
+    <w:lsdException w:name="Medium Grid 2 Accent 1" w:uiPriority="68"/>
+    <w:lsdException w:name="Medium Grid 3 Accent 1" w:uiPriority="69"/>
+    <w:lsdException w:name="Dark List Accent 1" w:uiPriority="70"/>
+    <w:lsdException w:name="Colorful Shading Accent 1" w:uiPriority="71"/>
+    <w:lsdException w:name="Colorful List Accent 1" w:uiPriority="72"/>
+    <w:lsdException w:name="Colorful Grid Accent 1" w:uiPriority="73"/>
+    <w:lsdException w:name="Light Shading Accent 2" w:uiPriority="60"/>
+    <w:lsdException w:name="Light List Accent 2" w:uiPriority="61"/>
+    <w:lsdException w:name="Light Grid Accent 2" w:uiPriority="62"/>
+    <w:lsdException w:name="Medium Shading 1 Accent 2" w:uiPriority="63"/>
+    <w:lsdException w:name="Medium Shading 2 Accent 2" w:uiPriority="64"/>
+    <w:lsdException w:name="Medium List 1 Accent 2" w:uiPriority="65"/>
+    <w:lsdException w:name="Medium List 2 Accent 2" w:uiPriority="66"/>
+    <w:lsdException w:name="Medium Grid 1 Accent 2" w:uiPriority="67"/>
+    <w:lsdException w:name="Medium Grid 2 Accent 2" w:uiPriority="68"/>
+    <w:lsdException w:name="Medium Grid 3 Accent 2" w:uiPriority="69"/>
+    <w:lsdException w:name="Dark List Accent 2" w:uiPriority="70"/>
+    <w:lsdException w:name="Colorful Shading Accent 2" w:uiPriority="71"/>
+    <w:lsdException w:name="Colorful List Accent 2" w:uiPriority="72"/>
+    <w:lsdException w:name="Colorful Grid Accent 2" w:uiPriority="73"/>
+    <w:lsdException w:name="Light Shading Accent 3" w:uiPriority="60"/>
+    <w:lsdException w:name="Light List Accent 3" w:uiPriority="61"/>
+    <w:lsdException w:name="Light Grid Accent 3" w:uiPriority="62"/>
+    <w:lsdException w:name="Medium Shading 1 Accent 3" w:uiPriority="63"/>
+    <w:lsdException w:name="Medium Shading 2 Accent 3" w:uiPriority="64"/>
+    <w:lsdException w:name="Medium List 1 Accent 3" w:uiPriority="65"/>
+    <w:lsdException w:name="Medium List 2 Accent 3" w:uiPriority="66"/>
+    <w:lsdException w:name="Medium Grid 1 Accent 3" w:uiPriority="67"/>
+    <w:lsdException w:name="Medium Grid 2 Accent 3" w:uiPriority="68"/>
+    <w:lsdException w:name="Medium Grid 3 Accent 3" w:uiPriority="69"/>
+    <w:lsdException w:name="Dark List Accent 3" w:uiPriority="70"/>
+    <w:lsdException w:name="Colorful Shading Accent 3" w:uiPriority="71"/>
+    <w:lsdException w:name="Colorful List Accent 3" w:uiPriority="72"/>
+    <w:lsdException w:name="Colorful Grid Accent 3" w:uiPriority="73"/>
+    <w:lsdException w:name="Light Shading Accent 4" w:uiPriority="60"/>
+    <w:lsdException w:name="Light List Accent 4" w:uiPriority="61"/>
+    <w:lsdException w:name="Light Grid Accent 4" w:uiPriority="62"/>
+    <w:lsdException w:name="Medium Shading 1 Accent 4" w:uiPriority="63"/>
+    <w:lsdException w:name="Medium Shading 2 Accent 4" w:uiPriority="64"/>
+    <w:lsdException w:name="Medium List 1 Accent 4" w:uiPriority="65"/>
+    <w:lsdException w:name="Medium List 2 Accent 4" w:uiPriority="66"/>
+    <w:lsdException w:name="Medium Grid 1 Accent 4" w:uiPriority="67"/>
+    <w:lsdException w:name="Medium Grid 2 Accent 4" w:uiPriority="68"/>
+    <w:lsdException w:name="Medium Grid 3 Accent 4" w:uiPriority="69"/>
+    <w:lsdException w:name="Dark List Accent 4" w:uiPriority="70"/>
+    <w:lsdException w:name="Colorful Shading Accent 4" w:uiPriority="71"/>
+    <w:lsdException w:name="Colorful List Accent 4" w:uiPriority="72"/>
+    <w:lsdException w:name="Colorful Grid Accent 4" w:uiPriority="73"/>
+    <w:lsdException w:name="Light Shading Accent 5" w:uiPriority="60"/>
+    <w:lsdException w:name="Light List Accent 5" w:uiPriority="61"/>
+    <w:lsdException w:name="Light Grid Accent 5" w:uiPriority="62"/>
+    <w:lsdException w:name="Medium Shading 1 Accent 5" w:uiPriority="63"/>
+    <w:lsdException w:name="Medium Shading 2 Accent 5" w:uiPriority="64"/>
+    <w:lsdException w:name="Medium List 1 Accent 5" w:uiPriority="65"/>
+    <w:lsdException w:name="Medium List 2 Accent 5" w:uiPriority="66"/>
+    <w:lsdException w:name="Medium Grid 1 Accent 5" w:uiPriority="67"/>
+    <w:lsdException w:name="Medium Grid 2 Accent 5" w:uiPriority="68"/>
+    <w:lsdException w:name="Medium Grid 3 Accent 5" w:uiPriority="69"/>
+    <w:lsdException w:name="Dark List Accent 5" w:uiPriority="70"/>
+    <w:lsdException w:name="Colorful Shading Accent 5" w:uiPriority="71"/>
+    <w:lsdException w:name="Colorful List Accent 5" w:uiPriority="72"/>
+    <w:lsdException w:name="Colorful Grid Accent 5" w:uiPriority="73"/>
+    <w:lsdException w:name="Light Shading Accent 6" w:uiPriority="60"/>
+    <w:lsdException w:name="Light List Accent 6" w:uiPriority="61"/>
+    <w:lsdException w:name="Light Grid Accent 6" w:uiPriority="62"/>
+    <w:lsdException w:name="Medium Shading 1 Accent 6" w:uiPriority="63"/>
+    <w:lsdException w:name="Medium Shading 2 Accent 6" w:uiPriority="64"/>
+    <w:lsdException w:name="Medium List 1 Accent 6" w:uiPriority="65"/>
+    <w:lsdException w:name="Medium List 2 Accent 6" w:uiPriority="66"/>
+    <w:lsdException w:name="Medium Grid 1 Accent 6" w:uiPriority="67"/>
+    <w:lsdException w:name="Medium Grid 2 Accent 6" w:uiPriority="68"/>
+    <w:lsdException w:name="Medium Grid 3 Accent 6" w:uiPriority="69"/>
+    <w:lsdException w:name="Dark List Accent 6" w:uiPriority="70"/>
+    <w:lsdException w:name="Colorful Shading Accent 6" w:uiPriority="71"/>
+    <w:lsdException w:name="Colorful List Accent 6" w:uiPriority="72"/>
+    <w:lsdException w:name="Colorful Grid Accent 6" w:uiPriority="73"/>
+    <w:lsdException w:name="Subtle Emphasis" w:uiPriority="19" w:qFormat="1"/>
+    <w:lsdException w:name="Intense Emphasis" w:uiPriority="21" w:qFormat="1"/>
+    <w:lsdException w:name="Subtle Reference" w:uiPriority="31" w:qFormat="1"/>
+    <w:lsdException w:name="Intense Reference" w:uiPriority="32" w:qFormat="1"/>
+    <w:lsdException w:name="Book Title" w:uiPriority="33" w:qFormat="1"/>
+    <w:lsdException w:name="Bibliography" w:semiHidden="1" w:uiPriority="37" w:unhideWhenUsed="1"/>
+    <w:lsdException w:name="TOC Heading" w:semiHidden="1" w:uiPriority="39" w:unhideWhenUsed="1" w:qFormat="1"/>
+    <w:lsdException w:name="Plain Table 1" w:uiPriority="41"/>
+    <w:lsdException w:name="Plain Table 2" w:uiPriority="42"/>
+    <w:lsdException w:name="Plain Table 3" w:uiPriority="43"/>
+    <w:lsdException w:name="Plain Table 4" w:uiPriority="44"/>
+    <w:lsdException w:name="Plain Table 5" w:uiPriority="45"/>
+    <w:lsdException w:name="Grid Table Light" w:uiPriority="40"/>
+    <w:lsdException w:name="Grid Table 1 Light" w:uiPriority="46"/>
+    <w:lsdException w:name="Grid Table 2" w:uiPriority="47"/>
+    <w:lsdException w:name="Grid Table 3" w:uiPriority="48"/>
+    <w:lsdException w:name="Grid Table 4" w:uiPriority="49"/>
+    <w:lsdException w:name="Grid Table 5 Dark" w:uiPriority="50"/>
+    <w:lsdException w:name="Grid Table 6 Colorful" w:uiPriority="51"/>
+    <w:lsdException w:name="Grid Table 7 Colorful" w:uiPriority="52"/>
+    <w:lsdException w:name="Grid Table 1 Light Accent 1" w:uiPriority="46"/>
+    <w:lsdException w:name="Grid Table 2 Accent 1" w:uiPriority="47"/>
+    <w:lsdException w:name="Grid Table 3 Accent 1" w:uiPriority="48"/>
+    <w:lsdException w:name="Grid Table 4 Accent 1" w:uiPriority="49"/>
+    <w:lsdException w:name="Grid Table 5 Dark Accent 1" w:uiPriority="50"/>
+    <w:lsdException w:name="Grid Table 6 Colorful Accent 1" w:uiPriority="51"/>
+    <w:lsdException w:name="Grid Table 7 Colorful Accent 1" w:uiPriority="52"/>
+    <w:lsdException w:name="Grid Table 1 Light Accent 2" w:uiPriority="46"/>
+    <w:lsdException w:name="Grid Table 2 Accent 2" w:uiPriority="47"/>
+    <w:lsdException w:name="Grid Table 3 Accent 2" w:uiPriority="48"/>
+    <w:lsdException w:name="Grid Table 4 Accent 2" w:uiPriority="49"/>
+    <w:lsdException w:name="Grid Table 5 Dark Accent 2" w:uiPriority="50"/>
+    <w:lsdException w:name="Grid Table 6 Colorful Accent 2" w:uiPriority="51"/>
+    <w:lsdException w:name="Grid Table 7 Colorful Accent 2" w:uiPriority="52"/>
+    <w:lsdException w:name="Grid Table 1 Light Accent 3" w:uiPriority="46"/>
+    <w:lsdException w:name="Grid Table 2 Accent 3" w:uiPriority="47"/>
+    <w:lsdException w:name="Grid Table 3 Accent 3" w:uiPriority="48"/>
+    <w:lsdException w:name="Grid Table 4 Accent 3" w:uiPriority="49"/>
+    <w:lsdException w:name="Grid Table 5 Dark Accent 3" w:uiPriority="50"/>
+    <w:lsdException w:name="Grid Table 6 Colorful Accent 3" w:uiPriority="51"/>
+    <w:lsdException w:name="Grid Table 7 Colorful Accent 3" w:uiPriority="52"/>
+    <w:lsdException w:name="Grid Table 1 Light Accent 4" w:uiPriority="46"/>
+    <w:lsdException w:name="Grid Table 2 Accent 4" w:uiPriority="47"/>
+    <w:lsdException w:name="Grid Table 3 Accent 4" w:uiPriority="48"/>
+    <w:lsdException w:name="Grid Table 4 Accent 4" w:uiPriority="49"/>
+    <w:lsdException w:name="Grid Table 5 Dark Accent 4" w:uiPriority="50"/>
+    <w:lsdException w:name="Grid Table 6 Colorful Accent 4" w:uiPriority="51"/>
+    <w:lsdException w:name="Grid Table 7 Colorful Accent 4" w:uiPriority="52"/>
+    <w:lsdException w:name="Grid Table 1 Light Accent 5" w:uiPriority="46"/>
+    <w:lsdException w:name="Grid Table 2 Accent 5" w:uiPriority="47"/>
+    <w:lsdException w:name="Grid Table 3 Accent 5" w:uiPriority="48"/>
+    <w:lsdException w:name="Grid Table 4 Accent 5" w:uiPriority="49"/>
+    <w:lsdException w:name="Grid Table 5 Dark Accent 5" w:uiPriority="50"/>
+    <w:lsdException w:name="Grid Table 6 Colorful Accent 5" w:uiPriority="51"/>
+    <w:lsdException w:name="Grid Table 7 Colorful Accent 5" w:uiPriority="52"/>
+    <w:lsdException w:name="Grid Table 1 Light Accent 6" w:uiPriority="46"/>
+    <w:lsdException w:name="Grid Table 2 Accent 6" w:uiPriority="47"/>
+    <w:lsdException w:name="Grid Table 3 Accent 6" w:uiPriority="48"/>
+    <w:lsdException w:name="Grid Table 4 Accent 6" w:uiPriority="49"/>
+    <w:lsdException w:name="Grid Table 5 Dark Accent 6" w:uiPriority="50"/>
+    <w:lsdException w:name="Grid Table 6 Colorful Accent 6" w:uiPriority="51"/>
+    <w:lsdException w:name="Grid Table 7 Colorful Accent 6" w:uiPriority="52"/>
+    <w:lsdException w:name="List Table 1 Light" w:uiPriority="46"/>
+    <w:lsdException w:name="List Table 2" w:uiPriority="47"/>
+    <w:lsdException w:name="List Table 3" w:uiPriority="48"/>
+    <w:lsdException w:name="List Table 4" w:uiPriority="49"/>
+    <w:lsdException w:name="List Table 5 Dark" w:uiPriority="50"/>
+    <w:lsdException w:name="List Table 6 Colorful" w:uiPriority="51"/>
+    <w:lsdException w:name="List Table 7 Colorful" w:uiPriority="52"/>
+    <w:lsdException w:name="List Table 1 Light Accent 1" w:uiPriority="46"/>
+    <w:lsdException w:name="List Table 2 Accent 1" w:uiPriority="47"/>
+    <w:lsdException w:name="List Table 3 Accent 1" w:uiPriority="48"/>
+    <w:lsdException w:name="List Table 4 Accent 1" w:uiPriority="49"/>
+    <w:lsdException w:name="List Table 5 Dark Accent 1" w:uiPriority="50"/>
+    <w:lsdException w:name="List Table 6 Colorful Accent 1" w:uiPriority="51"/>
+    <w:lsdException w:name="List Table 7 Colorful Accent 1" w:uiPriority="52"/>
+    <w:lsdException w:name="List Table 1 Light Accent 2" w:uiPriority="46"/>
+    <w:lsdException w:name="List Table 2 Accent 2" w:uiPriority="47"/>
+    <w:lsdException w:name="List Table 3 Accent 2" w:uiPriority="48"/>
+    <w:lsdException w:name="List Table 4 Accent 2" w:uiPriority="49"/>
+    <w:lsdException w:name="List Table 5 Dark Accent 2" w:uiPriority="50"/>
+    <w:lsdException w:name="List Table 6 Colorful Accent 2" w:uiPriority="51"/>
+    <w:lsdException w:name="List Table 7 Colorful Accent 2" w:uiPriority="52"/>
+    <w:lsdException w:name="List Table 1 Light Accent 3" w:uiPriority="46"/>
+    <w:lsdException w:name="List Table 2 Accent 3" w:uiPriority="47"/>
+    <w:lsdException w:name="List Table 3 Accent 3" w:uiPriority="48"/>
+    <w:lsdException w:name="List Table 4 Accent 3" w:uiPriority="49"/>
+    <w:lsdException w:name="List Table 5 Dark Accent 3" w:uiPriority="50"/>
+    <w:lsdException w:name="List Table 6 Colorful Accent 3" w:uiPriority="51"/>
+    <w:lsdException w:name="List Table 7 Colorful Accent 3" w:uiPriority="52"/>
+    <w:lsdException w:name="List Table 1 Light Accent 4" w:uiPriority="46"/>
+    <w:lsdException w:name="List Table 2 Accent 4" w:uiPriority="47"/>
+    <w:lsdException w:name="List Table 3 Accent 4" w:uiPriority="48"/>
+    <w:lsdException w:name="List Table 4 Accent 4" w:uiPriority="49"/>
+    <w:lsdException w:name="List Table 5 Dark Accent 4" w:uiPriority="50"/>
+    <w:lsdException w:name="List Table 6 Colorful Accent 4" w:uiPriority="51"/>
+    <w:lsdException w:name="List Table 7 Colorful Accent 4" w:uiPriority="52"/>
+    <w:lsdException w:name="List Table 1 Light Accent 5" w:uiPriority="46"/>
+    <w:lsdException w:name="List Table 2 Accent 5" w:uiPriority="47"/>
+    <w:lsdException w:name="List Table 3 Accent 5" w:uiPriority="48"/>
+    <w:lsdException w:name="List Table 4 Accent 5" w:uiPriority="49"/>
+    <w:lsdException w:name="List Table 5 Dark Accent 5" w:uiPriority="50"/>
+    <w:lsdException w:name="List Table 6 Colorful Accent 5" w:uiPriority="51"/>
+    <w:lsdException w:name="List Table 7 Colorful Accent 5" w:uiPriority="52"/>
+    <w:lsdException w:name="List Table 1 Light Accent 6" w:uiPriority="46"/>
+    <w:lsdException w:name="List Table 2 Accent 6" w:uiPriority="47"/>
+    <w:lsdException w:name="List Table 3 Accent 6" w:uiPriority="48"/>
+    <w:lsdException w:name="List Table 4 Accent 6" w:uiPriority="49"/>
+    <w:lsdException w:name="List Table 5 Dark Accent 6" w:uiPriority="50"/>
+    <w:lsdException w:name="List Table 6 Colorful Accent 6" w:uiPriority="51"/>
+    <w:lsdException w:name="List Table 7 Colorful Accent 6" w:uiPriority="52"/>
+    <w:lsdException w:name="Mention" w:semiHidden="1" w:unhideWhenUsed="1"/>
+    <w:lsdException w:name="Smart Hyperlink" w:semiHidden="1" w:unhideWhenUsed="1"/>
+    <w:lsdException w:name="Hashtag" w:semiHidden="1" w:unhideWhenUsed="1"/>
+    <w:lsdException w:name="Unresolved Mention" w:semiHidden="1" w:unhideWhenUsed="1"/>
+    <w:lsdException w:name="Smart Link" w:semiHidden="1" w:unhideWhenUsed="1"/>
+    <w:lsdException w:name="Smart Link Error" w:semiHidden="1" w:unhideWhenUsed="1"/>
   </w:latentStyles>
   <w:style w:type="paragraph" w:default="1" w:styleId="Normal">
     <w:name w:val="Normal"/>
@@ -3222,7 +4018,6 @@
     <w:uiPriority w:val="99"/>
     <w:semiHidden/>
     <w:unhideWhenUsed/>
-    <w:qFormat/>
     <w:tblPr>
       <w:tblInd w:w="0" w:type="dxa"/>
       <w:tblCellMar>
@@ -3493,7 +4288,6 @@
     <w:basedOn w:val="Normal"/>
     <w:link w:val="BodyTextChar"/>
     <w:uiPriority w:val="99"/>
-    <w:semiHidden/>
     <w:unhideWhenUsed/>
     <w:rsid w:val="009A036F"/>
     <w:pPr>
@@ -3505,7 +4299,6 @@
     <w:basedOn w:val="DefaultParagraphFont"/>
     <w:link w:val="BodyText"/>
     <w:uiPriority w:val="99"/>
-    <w:semiHidden/>
     <w:rsid w:val="009A036F"/>
     <w:rPr>
       <w:rFonts w:ascii="Times New Roman" w:eastAsia="Times New Roman" w:hAnsi="Times New Roman" w:cs="Times New Roman"/>
@@ -3556,195 +4349,16 @@
       <w:ind w:left="400"/>
     </w:pPr>
   </w:style>
-</w:styles>
-</file>
-
-<file path=word/stylesWithEffects.xml><?xml version="1.0" encoding="utf-8"?>
-<w:styles xmlns:wpc="http://schemas.microsoft.com/office/word/2010/wordprocessingCanvas" xmlns:mc="http://schemas.openxmlformats.org/markup-compatibility/2006" xmlns:o="urn:schemas-microsoft-com:office:office" xmlns:r="http://schemas.openxmlformats.org/officeDocument/2006/relationships" xmlns:m="http://schemas.openxmlformats.org/officeDocument/2006/math" xmlns:v="urn:schemas-microsoft-com:vml" xmlns:wp14="http://schemas.microsoft.com/office/word/2010/wordprocessingDrawing" xmlns:wp="http://schemas.openxmlformats.org/drawingml/2006/wordprocessingDrawing" xmlns:w10="urn:schemas-microsoft-com:office:word" xmlns:w="http://schemas.openxmlformats.org/wordprocessingml/2006/main" xmlns:w14="http://schemas.microsoft.com/office/word/2010/wordml" xmlns:wpg="http://schemas.microsoft.com/office/word/2010/wordprocessingGroup" xmlns:wpi="http://schemas.microsoft.com/office/word/2010/wordprocessingInk" xmlns:wne="http://schemas.microsoft.com/office/word/2006/wordml" xmlns:wps="http://schemas.microsoft.com/office/word/2010/wordprocessingShape" mc:Ignorable="w14 wp14">
-  <w:docDefaults>
-    <w:rPrDefault>
-      <w:rPr>
-        <w:rFonts w:asciiTheme="minorHAnsi" w:eastAsiaTheme="minorEastAsia" w:hAnsiTheme="minorHAnsi" w:cstheme="minorBidi"/>
-        <w:sz w:val="22"/>
-        <w:szCs w:val="22"/>
-        <w:lang w:val="en-US" w:eastAsia="en-US" w:bidi="ar-SA"/>
-      </w:rPr>
-    </w:rPrDefault>
-    <w:pPrDefault>
-      <w:pPr>
-        <w:spacing w:after="200" w:line="276" w:lineRule="auto"/>
-      </w:pPr>
-    </w:pPrDefault>
-  </w:docDefaults>
-  <w:latentStyles w:defLockedState="0" w:defUIPriority="99" w:defSemiHidden="1" w:defUnhideWhenUsed="1" w:defQFormat="0" w:count="267">
-    <w:lsdException w:name="Normal" w:semiHidden="0" w:uiPriority="0" w:unhideWhenUsed="0" w:qFormat="1"/>
-    <w:lsdException w:name="heading 1" w:semiHidden="0" w:uiPriority="9" w:unhideWhenUsed="0" w:qFormat="1"/>
-    <w:lsdException w:name="heading 2" w:uiPriority="9" w:qFormat="1"/>
-    <w:lsdException w:name="heading 3" w:uiPriority="9" w:qFormat="1"/>
-    <w:lsdException w:name="heading 4" w:uiPriority="9" w:qFormat="1"/>
-    <w:lsdException w:name="heading 5" w:uiPriority="9" w:qFormat="1"/>
-    <w:lsdException w:name="heading 6" w:uiPriority="9" w:qFormat="1"/>
-    <w:lsdException w:name="heading 7" w:uiPriority="9" w:qFormat="1"/>
-    <w:lsdException w:name="heading 8" w:uiPriority="9" w:qFormat="1"/>
-    <w:lsdException w:name="heading 9" w:uiPriority="9" w:qFormat="1"/>
-    <w:lsdException w:name="toc 1" w:uiPriority="39"/>
-    <w:lsdException w:name="toc 2" w:uiPriority="39"/>
-    <w:lsdException w:name="toc 3" w:uiPriority="39"/>
-    <w:lsdException w:name="toc 4" w:uiPriority="39"/>
-    <w:lsdException w:name="toc 5" w:uiPriority="39"/>
-    <w:lsdException w:name="toc 6" w:uiPriority="39"/>
-    <w:lsdException w:name="toc 7" w:uiPriority="39"/>
-    <w:lsdException w:name="toc 8" w:uiPriority="39"/>
-    <w:lsdException w:name="toc 9" w:uiPriority="39"/>
-    <w:lsdException w:name="caption" w:uiPriority="35" w:qFormat="1"/>
-    <w:lsdException w:name="Title" w:semiHidden="0" w:uiPriority="10" w:unhideWhenUsed="0" w:qFormat="1"/>
-    <w:lsdException w:name="Default Paragraph Font" w:uiPriority="1"/>
-    <w:lsdException w:name="Subtitle" w:semiHidden="0" w:uiPriority="11" w:unhideWhenUsed="0" w:qFormat="1"/>
-    <w:lsdException w:name="Strong" w:semiHidden="0" w:uiPriority="22" w:unhideWhenUsed="0" w:qFormat="1"/>
-    <w:lsdException w:name="Emphasis" w:semiHidden="0" w:uiPriority="20" w:unhideWhenUsed="0" w:qFormat="1"/>
-    <w:lsdException w:name="Table Grid" w:semiHidden="0" w:uiPriority="59" w:unhideWhenUsed="0"/>
-    <w:lsdException w:name="Placeholder Text" w:unhideWhenUsed="0"/>
-    <w:lsdException w:name="No Spacing" w:semiHidden="0" w:uiPriority="1" w:unhideWhenUsed="0" w:qFormat="1"/>
-    <w:lsdException w:name="Light Shading" w:semiHidden="0" w:uiPriority="60" w:unhideWhenUsed="0"/>
-    <w:lsdException w:name="Light List" w:semiHidden="0" w:uiPriority="61" w:unhideWhenUsed="0"/>
-    <w:lsdException w:name="Light Grid" w:semiHidden="0" w:uiPriority="62" w:unhideWhenUsed="0"/>
-    <w:lsdException w:name="Medium Shading 1" w:semiHidden="0" w:uiPriority="63" w:unhideWhenUsed="0"/>
-    <w:lsdException w:name="Medium Shading 2" w:semiHidden="0" w:uiPriority="64" w:unhideWhenUsed="0"/>
-    <w:lsdException w:name="Medium List 1" w:semiHidden="0" w:uiPriority="65" w:unhideWhenUsed="0"/>
-    <w:lsdException w:name="Medium List 2" w:semiHidden="0" w:uiPriority="66" w:unhideWhenUsed="0"/>
-    <w:lsdException w:name="Medium Grid 1" w:semiHidden="0" w:uiPriority="67" w:unhideWhenUsed="0"/>
-    <w:lsdException w:name="Medium Grid 2" w:semiHidden="0" w:uiPriority="68" w:unhideWhenUsed="0"/>
-    <w:lsdException w:name="Medium Grid 3" w:semiHidden="0" w:uiPriority="69" w:unhideWhenUsed="0"/>
-    <w:lsdException w:name="Dark List" w:semiHidden="0" w:uiPriority="70" w:unhideWhenUsed="0"/>
-    <w:lsdException w:name="Colorful Shading" w:semiHidden="0" w:uiPriority="71" w:unhideWhenUsed="0"/>
-    <w:lsdException w:name="Colorful List" w:semiHidden="0" w:uiPriority="72" w:unhideWhenUsed="0"/>
-    <w:lsdException w:name="Colorful Grid" w:semiHidden="0" w:uiPriority="73" w:unhideWhenUsed="0"/>
-    <w:lsdException w:name="Light Shading Accent 1" w:semiHidden="0" w:uiPriority="60" w:unhideWhenUsed="0"/>
-    <w:lsdException w:name="Light List Accent 1" w:semiHidden="0" w:uiPriority="61" w:unhideWhenUsed="0"/>
-    <w:lsdException w:name="Light Grid Accent 1" w:semiHidden="0" w:uiPriority="62" w:unhideWhenUsed="0"/>
-    <w:lsdException w:name="Medium Shading 1 Accent 1" w:semiHidden="0" w:uiPriority="63" w:unhideWhenUsed="0"/>
-    <w:lsdException w:name="Medium Shading 2 Accent 1" w:semiHidden="0" w:uiPriority="64" w:unhideWhenUsed="0"/>
-    <w:lsdException w:name="Medium List 1 Accent 1" w:semiHidden="0" w:uiPriority="65" w:unhideWhenUsed="0"/>
-    <w:lsdException w:name="Revision" w:unhideWhenUsed="0"/>
-    <w:lsdException w:name="List Paragraph" w:semiHidden="0" w:uiPriority="34" w:unhideWhenUsed="0" w:qFormat="1"/>
-    <w:lsdException w:name="Quote" w:semiHidden="0" w:uiPriority="29" w:unhideWhenUsed="0" w:qFormat="1"/>
-    <w:lsdException w:name="Intense Quote" w:semiHidden="0" w:uiPriority="30" w:unhideWhenUsed="0" w:qFormat="1"/>
-    <w:lsdException w:name="Medium List 2 Accent 1" w:semiHidden="0" w:uiPriority="66" w:unhideWhenUsed="0"/>
-    <w:lsdException w:name="Medium Grid 1 Accent 1" w:semiHidden="0" w:uiPriority="67" w:unhideWhenUsed="0"/>
-    <w:lsdException w:name="Medium Grid 2 Accent 1" w:semiHidden="0" w:uiPriority="68" w:unhideWhenUsed="0"/>
-    <w:lsdException w:name="Medium Grid 3 Accent 1" w:semiHidden="0" w:uiPriority="69" w:unhideWhenUsed="0"/>
-    <w:lsdException w:name="Dark List Accent 1" w:semiHidden="0" w:uiPriority="70" w:unhideWhenUsed="0"/>
-    <w:lsdException w:name="Colorful Shading Accent 1" w:semiHidden="0" w:uiPriority="71" w:unhideWhenUsed="0"/>
-    <w:lsdException w:name="Colorful List Accent 1" w:semiHidden="0" w:uiPriority="72" w:unhideWhenUsed="0"/>
-    <w:lsdException w:name="Colorful Grid Accent 1" w:semiHidden="0" w:uiPriority="73" w:unhideWhenUsed="0"/>
-    <w:lsdException w:name="Light Shading Accent 2" w:semiHidden="0" w:uiPriority="60" w:unhideWhenUsed="0"/>
-    <w:lsdException w:name="Light List Accent 2" w:semiHidden="0" w:uiPriority="61" w:unhideWhenUsed="0"/>
-    <w:lsdException w:name="Light Grid Accent 2" w:semiHidden="0" w:uiPriority="62" w:unhideWhenUsed="0"/>
-    <w:lsdException w:name="Medium Shading 1 Accent 2" w:semiHidden="0" w:uiPriority="63" w:unhideWhenUsed="0"/>
-    <w:lsdException w:name="Medium Shading 2 Accent 2" w:semiHidden="0" w:uiPriority="64" w:unhideWhenUsed="0"/>
-    <w:lsdException w:name="Medium List 1 Accent 2" w:semiHidden="0" w:uiPriority="65" w:unhideWhenUsed="0"/>
-    <w:lsdException w:name="Medium List 2 Accent 2" w:semiHidden="0" w:uiPriority="66" w:unhideWhenUsed="0"/>
-    <w:lsdException w:name="Medium Grid 1 Accent 2" w:semiHidden="0" w:uiPriority="67" w:unhideWhenUsed="0"/>
-    <w:lsdException w:name="Medium Grid 2 Accent 2" w:semiHidden="0" w:uiPriority="68" w:unhideWhenUsed="0"/>
-    <w:lsdException w:name="Medium Grid 3 Accent 2" w:semiHidden="0" w:uiPriority="69" w:unhideWhenUsed="0"/>
-    <w:lsdException w:name="Dark List Accent 2" w:semiHidden="0" w:uiPriority="70" w:unhideWhenUsed="0"/>
-    <w:lsdException w:name="Colorful Shading Accent 2" w:semiHidden="0" w:uiPriority="71" w:unhideWhenUsed="0"/>
-    <w:lsdException w:name="Colorful List Accent 2" w:semiHidden="0" w:uiPriority="72" w:unhideWhenUsed="0"/>
-    <w:lsdException w:name="Colorful Grid Accent 2" w:semiHidden="0" w:uiPriority="73" w:unhideWhenUsed="0"/>
-    <w:lsdException w:name="Light Shading Accent 3" w:semiHidden="0" w:uiPriority="60" w:unhideWhenUsed="0"/>
-    <w:lsdException w:name="Light List Accent 3" w:semiHidden="0" w:uiPriority="61" w:unhideWhenUsed="0"/>
-    <w:lsdException w:name="Light Grid Accent 3" w:semiHidden="0" w:uiPriority="62" w:unhideWhenUsed="0"/>
-    <w:lsdException w:name="Medium Shading 1 Accent 3" w:semiHidden="0" w:uiPriority="63" w:unhideWhenUsed="0"/>
-    <w:lsdException w:name="Medium Shading 2 Accent 3" w:semiHidden="0" w:uiPriority="64" w:unhideWhenUsed="0"/>
-    <w:lsdException w:name="Medium List 1 Accent 3" w:semiHidden="0" w:uiPriority="65" w:unhideWhenUsed="0"/>
-    <w:lsdException w:name="Medium List 2 Accent 3" w:semiHidden="0" w:uiPriority="66" w:unhideWhenUsed="0"/>
-    <w:lsdException w:name="Medium Grid 1 Accent 3" w:semiHidden="0" w:uiPriority="67" w:unhideWhenUsed="0"/>
-    <w:lsdException w:name="Medium Grid 2 Accent 3" w:semiHidden="0" w:uiPriority="68" w:unhideWhenUsed="0"/>
-    <w:lsdException w:name="Medium Grid 3 Accent 3" w:semiHidden="0" w:uiPriority="69" w:unhideWhenUsed="0"/>
-    <w:lsdException w:name="Dark List Accent 3" w:semiHidden="0" w:uiPriority="70" w:unhideWhenUsed="0"/>
-    <w:lsdException w:name="Colorful Shading Accent 3" w:semiHidden="0" w:uiPriority="71" w:unhideWhenUsed="0"/>
-    <w:lsdException w:name="Colorful List Accent 3" w:semiHidden="0" w:uiPriority="72" w:unhideWhenUsed="0"/>
-    <w:lsdException w:name="Colorful Grid Accent 3" w:semiHidden="0" w:uiPriority="73" w:unhideWhenUsed="0"/>
-    <w:lsdException w:name="Light Shading Accent 4" w:semiHidden="0" w:uiPriority="60" w:unhideWhenUsed="0"/>
-    <w:lsdException w:name="Light List Accent 4" w:semiHidden="0" w:uiPriority="61" w:unhideWhenUsed="0"/>
-    <w:lsdException w:name="Light Grid Accent 4" w:semiHidden="0" w:uiPriority="62" w:unhideWhenUsed="0"/>
-    <w:lsdException w:name="Medium Shading 1 Accent 4" w:semiHidden="0" w:uiPriority="63" w:unhideWhenUsed="0"/>
-    <w:lsdException w:name="Medium Shading 2 Accent 4" w:semiHidden="0" w:uiPriority="64" w:unhideWhenUsed="0"/>
-    <w:lsdException w:name="Medium List 1 Accent 4" w:semiHidden="0" w:uiPriority="65" w:unhideWhenUsed="0"/>
-    <w:lsdException w:name="Medium List 2 Accent 4" w:semiHidden="0" w:uiPriority="66" w:unhideWhenUsed="0"/>
-    <w:lsdException w:name="Medium Grid 1 Accent 4" w:semiHidden="0" w:uiPriority="67" w:unhideWhenUsed="0"/>
-    <w:lsdException w:name="Medium Grid 2 Accent 4" w:semiHidden="0" w:uiPriority="68" w:unhideWhenUsed="0"/>
-    <w:lsdException w:name="Medium Grid 3 Accent 4" w:semiHidden="0" w:uiPriority="69" w:unhideWhenUsed="0"/>
-    <w:lsdException w:name="Dark List Accent 4" w:semiHidden="0" w:uiPriority="70" w:unhideWhenUsed="0"/>
-    <w:lsdException w:name="Colorful Shading Accent 4" w:semiHidden="0" w:uiPriority="71" w:unhideWhenUsed="0"/>
-    <w:lsdException w:name="Colorful List Accent 4" w:semiHidden="0" w:uiPriority="72" w:unhideWhenUsed="0"/>
-    <w:lsdException w:name="Colorful Grid Accent 4" w:semiHidden="0" w:uiPriority="73" w:unhideWhenUsed="0"/>
-    <w:lsdException w:name="Light Shading Accent 5" w:semiHidden="0" w:uiPriority="60" w:unhideWhenUsed="0"/>
-    <w:lsdException w:name="Light List Accent 5" w:semiHidden="0" w:uiPriority="61" w:unhideWhenUsed="0"/>
-    <w:lsdException w:name="Light Grid Accent 5" w:semiHidden="0" w:uiPriority="62" w:unhideWhenUsed="0"/>
-    <w:lsdException w:name="Medium Shading 1 Accent 5" w:semiHidden="0" w:uiPriority="63" w:unhideWhenUsed="0"/>
-    <w:lsdException w:name="Medium Shading 2 Accent 5" w:semiHidden="0" w:uiPriority="64" w:unhideWhenUsed="0"/>
-    <w:lsdException w:name="Medium List 1 Accent 5" w:semiHidden="0" w:uiPriority="65" w:unhideWhenUsed="0"/>
-    <w:lsdException w:name="Medium List 2 Accent 5" w:semiHidden="0" w:uiPriority="66" w:unhideWhenUsed="0"/>
-    <w:lsdException w:name="Medium Grid 1 Accent 5" w:semiHidden="0" w:uiPriority="67" w:unhideWhenUsed="0"/>
-    <w:lsdException w:name="Medium Grid 2 Accent 5" w:semiHidden="0" w:uiPriority="68" w:unhideWhenUsed="0"/>
-    <w:lsdException w:name="Medium Grid 3 Accent 5" w:semiHidden="0" w:uiPriority="69" w:unhideWhenUsed="0"/>
-    <w:lsdException w:name="Dark List Accent 5" w:semiHidden="0" w:uiPriority="70" w:unhideWhenUsed="0"/>
-    <w:lsdException w:name="Colorful Shading Accent 5" w:semiHidden="0" w:uiPriority="71" w:unhideWhenUsed="0"/>
-    <w:lsdException w:name="Colorful List Accent 5" w:semiHidden="0" w:uiPriority="72" w:unhideWhenUsed="0"/>
-    <w:lsdException w:name="Colorful Grid Accent 5" w:semiHidden="0" w:uiPriority="73" w:unhideWhenUsed="0"/>
-    <w:lsdException w:name="Light Shading Accent 6" w:semiHidden="0" w:uiPriority="60" w:unhideWhenUsed="0"/>
-    <w:lsdException w:name="Light List Accent 6" w:semiHidden="0" w:uiPriority="61" w:unhideWhenUsed="0"/>
-    <w:lsdException w:name="Light Grid Accent 6" w:semiHidden="0" w:uiPriority="62" w:unhideWhenUsed="0"/>
-    <w:lsdException w:name="Medium Shading 1 Accent 6" w:semiHidden="0" w:uiPriority="63" w:unhideWhenUsed="0"/>
-    <w:lsdException w:name="Medium Shading 2 Accent 6" w:semiHidden="0" w:uiPriority="64" w:unhideWhenUsed="0"/>
-    <w:lsdException w:name="Medium List 1 Accent 6" w:semiHidden="0" w:uiPriority="65" w:unhideWhenUsed="0"/>
-    <w:lsdException w:name="Medium List 2 Accent 6" w:semiHidden="0" w:uiPriority="66" w:unhideWhenUsed="0"/>
-    <w:lsdException w:name="Medium Grid 1 Accent 6" w:semiHidden="0" w:uiPriority="67" w:unhideWhenUsed="0"/>
-    <w:lsdException w:name="Medium Grid 2 Accent 6" w:semiHidden="0" w:uiPriority="68" w:unhideWhenUsed="0"/>
-    <w:lsdException w:name="Medium Grid 3 Accent 6" w:semiHidden="0" w:uiPriority="69" w:unhideWhenUsed="0"/>
-    <w:lsdException w:name="Dark List Accent 6" w:semiHidden="0" w:uiPriority="70" w:unhideWhenUsed="0"/>
-    <w:lsdException w:name="Colorful Shading Accent 6" w:semiHidden="0" w:uiPriority="71" w:unhideWhenUsed="0"/>
-    <w:lsdException w:name="Colorful List Accent 6" w:semiHidden="0" w:uiPriority="72" w:unhideWhenUsed="0"/>
-    <w:lsdException w:name="Colorful Grid Accent 6" w:semiHidden="0" w:uiPriority="73" w:unhideWhenUsed="0"/>
-    <w:lsdException w:name="Subtle Emphasis" w:semiHidden="0" w:uiPriority="19" w:unhideWhenUsed="0" w:qFormat="1"/>
-    <w:lsdException w:name="Intense Emphasis" w:semiHidden="0" w:uiPriority="21" w:unhideWhenUsed="0" w:qFormat="1"/>
-    <w:lsdException w:name="Subtle Reference" w:semiHidden="0" w:uiPriority="31" w:unhideWhenUsed="0" w:qFormat="1"/>
-    <w:lsdException w:name="Intense Reference" w:semiHidden="0" w:uiPriority="32" w:unhideWhenUsed="0" w:qFormat="1"/>
-    <w:lsdException w:name="Book Title" w:semiHidden="0" w:uiPriority="33" w:unhideWhenUsed="0" w:qFormat="1"/>
-    <w:lsdException w:name="Bibliography" w:uiPriority="37"/>
-    <w:lsdException w:name="TOC Heading" w:uiPriority="39" w:qFormat="1"/>
-  </w:latentStyles>
-  <w:style w:type="paragraph" w:default="1" w:styleId="Normal">
-    <w:name w:val="Normal"/>
+  <w:style w:type="paragraph" w:styleId="ListParagraph">
+    <w:name w:val="List Paragraph"/>
+    <w:basedOn w:val="Normal"/>
+    <w:uiPriority w:val="34"/>
     <w:qFormat/>
-  </w:style>
-  <w:style w:type="character" w:default="1" w:styleId="DefaultParagraphFont">
-    <w:name w:val="Default Paragraph Font"/>
-    <w:uiPriority w:val="1"/>
-    <w:semiHidden/>
-    <w:unhideWhenUsed/>
-  </w:style>
-  <w:style w:type="table" w:default="1" w:styleId="TableNormal">
-    <w:name w:val="Normal Table"/>
-    <w:uiPriority w:val="99"/>
-    <w:semiHidden/>
-    <w:unhideWhenUsed/>
-    <w:tblPr>
-      <w:tblInd w:w="0" w:type="dxa"/>
-      <w:tblCellMar>
-        <w:top w:w="0" w:type="dxa"/>
-        <w:left w:w="108" w:type="dxa"/>
-        <w:bottom w:w="0" w:type="dxa"/>
-        <w:right w:w="108" w:type="dxa"/>
-      </w:tblCellMar>
-    </w:tblPr>
-  </w:style>
-  <w:style w:type="numbering" w:default="1" w:styleId="NoList">
-    <w:name w:val="No List"/>
-    <w:uiPriority w:val="99"/>
-    <w:semiHidden/>
-    <w:unhideWhenUsed/>
+    <w:rsid w:val="007A1499"/>
+    <w:pPr>
+      <w:ind w:left="720"/>
+      <w:contextualSpacing/>
+    </w:pPr>
   </w:style>
 </w:styles>
 </file>

</xml_diff>